<commit_message>
Se agrega Wemos D1 y lenguajes
Se agrega Wemos D1 y lenguajes
</commit_message>
<xml_diff>
--- a/TP ELECTRONICA.docx
+++ b/TP ELECTRONICA.docx
@@ -1,6 +1,6 @@
 
 <file path=word/document.xml><?xml version="1.0" encoding="utf-8"?>
-<w:document xmlns:wpc="http://schemas.microsoft.com/office/word/2010/wordprocessingCanvas" xmlns:cx="http://schemas.microsoft.com/office/drawing/2014/chartex" xmlns:cx1="http://schemas.microsoft.com/office/drawing/2015/9/8/chartex" xmlns:cx2="http://schemas.microsoft.com/office/drawing/2015/10/21/chartex" xmlns:cx3="http://schemas.microsoft.com/office/drawing/2016/5/9/chartex" xmlns:cx4="http://schemas.microsoft.com/office/drawing/2016/5/10/chartex" xmlns:cx5="http://schemas.microsoft.com/office/drawing/2016/5/11/chartex" xmlns:cx6="http://schemas.microsoft.com/office/drawing/2016/5/12/chartex" xmlns:cx7="http://schemas.microsoft.com/office/drawing/2016/5/13/chartex" xmlns:cx8="http://schemas.microsoft.com/office/drawing/2016/5/14/chartex" xmlns:mc="http://schemas.openxmlformats.org/markup-compatibility/2006" xmlns:aink="http://schemas.microsoft.com/office/drawing/2016/ink" xmlns:am3d="http://schemas.microsoft.com/office/drawing/2017/model3d" xmlns:o="urn:schemas-microsoft-com:office:office" xmlns:r="http://schemas.openxmlformats.org/officeDocument/2006/relationships" xmlns:m="http://schemas.openxmlformats.org/officeDocument/2006/math" xmlns:v="urn:schemas-microsoft-com:vml" xmlns:wp14="http://schemas.microsoft.com/office/word/2010/wordprocessingDrawing" xmlns:wp="http://schemas.openxmlformats.org/drawingml/2006/wordprocessingDrawing" xmlns:w10="urn:schemas-microsoft-com:office:word" xmlns:w="http://schemas.openxmlformats.org/wordprocessingml/2006/main" xmlns:w14="http://schemas.microsoft.com/office/word/2010/wordml" xmlns:w15="http://schemas.microsoft.com/office/word/2012/wordml" xmlns:w16cex="http://schemas.microsoft.com/office/word/2018/wordml/cex" xmlns:w16cid="http://schemas.microsoft.com/office/word/2016/wordml/cid" xmlns:w16="http://schemas.microsoft.com/office/word/2018/wordml" xmlns:w16sdtdh="http://schemas.microsoft.com/office/word/2020/wordml/sdtdatahash" xmlns:w16se="http://schemas.microsoft.com/office/word/2015/wordml/symex" xmlns:wpg="http://schemas.microsoft.com/office/word/2010/wordprocessingGroup" xmlns:wpi="http://schemas.microsoft.com/office/word/2010/wordprocessingInk" xmlns:wne="http://schemas.microsoft.com/office/word/2006/wordml" xmlns:wps="http://schemas.microsoft.com/office/word/2010/wordprocessingShape" mc:Ignorable="w14 w15 w16se w16cid w16 w16cex w16sdtdh wp14">
+<w:document xmlns:ve="http://schemas.openxmlformats.org/markup-compatibility/2006" xmlns:o="urn:schemas-microsoft-com:office:office" xmlns:r="http://schemas.openxmlformats.org/officeDocument/2006/relationships" xmlns:m="http://schemas.openxmlformats.org/officeDocument/2006/math" xmlns:v="urn:schemas-microsoft-com:vml" xmlns:wp="http://schemas.openxmlformats.org/drawingml/2006/wordprocessingDrawing" xmlns:w10="urn:schemas-microsoft-com:office:word" xmlns:w="http://schemas.openxmlformats.org/wordprocessingml/2006/main" xmlns:wne="http://schemas.microsoft.com/office/word/2006/wordml">
   <w:body>
     <w:p>
       <w:pPr>
@@ -73,87 +73,7 @@
           <w:rFonts w:asciiTheme="majorHAnsi" w:hAnsiTheme="majorHAnsi" w:cs="Segoe UI"/>
           <w:color w:val="21252A"/>
         </w:rPr>
-        <w:t xml:space="preserve">La segunda tarea será crear un informe sobre cada SOC ESP (32 o 8266) donde se deberá detallar: Especificación del modulo Tipos de versiones Distribución de pines de módulos ESP(X), </w:t>
-      </w:r>
-      <w:proofErr w:type="spellStart"/>
-      <w:r>
-        <w:rPr>
-          <w:rFonts w:asciiTheme="majorHAnsi" w:hAnsiTheme="majorHAnsi" w:cs="Segoe UI"/>
-          <w:color w:val="21252A"/>
-        </w:rPr>
-        <w:t>Wemos</w:t>
-      </w:r>
-      <w:proofErr w:type="spellEnd"/>
-      <w:r>
-        <w:rPr>
-          <w:rFonts w:asciiTheme="majorHAnsi" w:hAnsiTheme="majorHAnsi" w:cs="Segoe UI"/>
-          <w:color w:val="21252A"/>
-        </w:rPr>
-        <w:t xml:space="preserve"> Mini, </w:t>
-      </w:r>
-      <w:proofErr w:type="spellStart"/>
-      <w:r>
-        <w:rPr>
-          <w:rFonts w:asciiTheme="majorHAnsi" w:hAnsiTheme="majorHAnsi" w:cs="Segoe UI"/>
-          <w:color w:val="21252A"/>
-        </w:rPr>
-        <w:t>Nodemcu</w:t>
-      </w:r>
-      <w:proofErr w:type="spellEnd"/>
-      <w:r>
-        <w:rPr>
-          <w:rFonts w:asciiTheme="majorHAnsi" w:hAnsiTheme="majorHAnsi" w:cs="Segoe UI"/>
-          <w:color w:val="21252A"/>
-        </w:rPr>
-        <w:t xml:space="preserve">. IDE y Lenguajes: Arduino (C++), </w:t>
-      </w:r>
-      <w:proofErr w:type="spellStart"/>
-      <w:r>
-        <w:rPr>
-          <w:rFonts w:asciiTheme="majorHAnsi" w:hAnsiTheme="majorHAnsi" w:cs="Segoe UI"/>
-          <w:color w:val="21252A"/>
-        </w:rPr>
-        <w:t>Thonny</w:t>
-      </w:r>
-      <w:proofErr w:type="spellEnd"/>
-      <w:r>
-        <w:rPr>
-          <w:rFonts w:asciiTheme="majorHAnsi" w:hAnsiTheme="majorHAnsi" w:cs="Segoe UI"/>
-          <w:color w:val="21252A"/>
-        </w:rPr>
-        <w:t xml:space="preserve"> (</w:t>
-      </w:r>
-      <w:proofErr w:type="spellStart"/>
-      <w:r>
-        <w:rPr>
-          <w:rFonts w:asciiTheme="majorHAnsi" w:hAnsiTheme="majorHAnsi" w:cs="Segoe UI"/>
-          <w:color w:val="21252A"/>
-        </w:rPr>
-        <w:t>uPython</w:t>
-      </w:r>
-      <w:proofErr w:type="spellEnd"/>
-      <w:r>
-        <w:rPr>
-          <w:rFonts w:asciiTheme="majorHAnsi" w:hAnsiTheme="majorHAnsi" w:cs="Segoe UI"/>
-          <w:color w:val="21252A"/>
-        </w:rPr>
-        <w:t xml:space="preserve">), VSC (C++, </w:t>
-      </w:r>
-      <w:proofErr w:type="spellStart"/>
-      <w:r>
-        <w:rPr>
-          <w:rFonts w:asciiTheme="majorHAnsi" w:hAnsiTheme="majorHAnsi" w:cs="Segoe UI"/>
-          <w:color w:val="21252A"/>
-        </w:rPr>
-        <w:t>uPython</w:t>
-      </w:r>
-      <w:proofErr w:type="spellEnd"/>
-      <w:r>
-        <w:rPr>
-          <w:rFonts w:asciiTheme="majorHAnsi" w:hAnsiTheme="majorHAnsi" w:cs="Segoe UI"/>
-          <w:color w:val="21252A"/>
-        </w:rPr>
-        <w:t>).</w:t>
+        <w:t>La segunda tarea será crear un informe sobre cada SOC ESP (32 o 8266) donde se deberá detallar: Especificación del modulo Tipos de versiones Distribución de pines de módulos ESP(X), Wemos Mini, Nodemcu. IDE y Lenguajes: Arduino (C++), Thonny (uPython), VSC (C++, uPython).</w:t>
       </w:r>
     </w:p>
     <w:p>
@@ -245,14 +165,6 @@
           <w:sz w:val="22"/>
           <w:szCs w:val="22"/>
         </w:rPr>
-      </w:r>
-      <w:r>
-        <w:rPr>
-          <w:rFonts w:ascii="Segoe UI Emoji" w:hAnsi="Segoe UI Emoji" w:cs="Segoe UI Emoji"/>
-          <w:color w:val="0070C0"/>
-          <w:sz w:val="22"/>
-          <w:szCs w:val="22"/>
-        </w:rPr>
         <w:fldChar w:fldCharType="separate"/>
       </w:r>
       <w:r>
@@ -271,31 +183,7 @@
           <w:sz w:val="22"/>
           <w:szCs w:val="22"/>
         </w:rPr>
-        <w:t xml:space="preserve"> Qué es el ESP32 y porque deberías tener esta</w:t>
-      </w:r>
-      <w:r>
-        <w:rPr>
-          <w:rStyle w:val="Hipervnculo"/>
-          <w:rFonts w:ascii="Arial" w:hAnsi="Arial" w:cs="Arial"/>
-          <w:sz w:val="22"/>
-          <w:szCs w:val="22"/>
-        </w:rPr>
-        <w:t xml:space="preserve"> </w:t>
-      </w:r>
-      <w:r>
-        <w:rPr>
-          <w:rStyle w:val="Hipervnculo"/>
-          <w:rFonts w:ascii="Arial" w:hAnsi="Arial" w:cs="Arial"/>
-          <w:sz w:val="22"/>
-          <w:szCs w:val="22"/>
-        </w:rPr>
-        <w:t>placa</w:t>
-      </w:r>
-      <w:r>
-        <w:rPr>
-          <w:rStyle w:val="Hipervnculo"/>
-        </w:rPr>
-        <w:t xml:space="preserve"> </w:t>
+        <w:t xml:space="preserve"> Qué es el ESP32 y porque deberías tener estaplaca</w:t>
       </w:r>
     </w:p>
     <w:p>
@@ -323,9 +211,8 @@
           <w:sz w:val="24"/>
           <w:szCs w:val="24"/>
         </w:rPr>
-        <w:t xml:space="preserve">Creado por </w:t>
-      </w:r>
-      <w:proofErr w:type="spellStart"/>
+        <w:t xml:space="preserve">Creado por EspressifSystems, ESP32 es un sistema de bajo consumo y bajo costo en un chips SoC (SystemOn Chip) con Wi-Fi y modo dual con </w:t>
+      </w:r>
       <w:r>
         <w:rPr>
           <w:rFonts w:asciiTheme="majorHAnsi" w:hAnsiTheme="majorHAnsi"/>
@@ -333,9 +220,8 @@
           <w:sz w:val="24"/>
           <w:szCs w:val="24"/>
         </w:rPr>
-        <w:t>Espressif</w:t>
-      </w:r>
-      <w:proofErr w:type="spellEnd"/>
+        <w:t>Bluetooth.</w:t>
+      </w:r>
       <w:r>
         <w:rPr>
           <w:rFonts w:asciiTheme="majorHAnsi" w:hAnsiTheme="majorHAnsi"/>
@@ -343,9 +229,8 @@
           <w:sz w:val="24"/>
           <w:szCs w:val="24"/>
         </w:rPr>
-        <w:t xml:space="preserve"> </w:t>
-      </w:r>
-      <w:proofErr w:type="spellStart"/>
+        <w:t xml:space="preserve"> En el fondo, hay un microprocesador TensilicaXtensa LX6 de doble núcleo o de un solo núcleo con un frecuencia de reloj de hasta 240MHz. ESP32 está altamente integrado con switch de antena , balun para RF, amplificador de potencia, amplificador de recepción con bajo nivel de ruido, filtros y módulos de administración de energía, totalmente in</w:t>
+      </w:r>
       <w:r>
         <w:rPr>
           <w:rFonts w:asciiTheme="majorHAnsi" w:hAnsiTheme="majorHAnsi"/>
@@ -353,9 +238,8 @@
           <w:sz w:val="24"/>
           <w:szCs w:val="24"/>
         </w:rPr>
-        <w:t>Systems</w:t>
-      </w:r>
-      <w:proofErr w:type="spellEnd"/>
+        <w:t>tegrados dentro del mismo chip</w:t>
+      </w:r>
       <w:r>
         <w:rPr>
           <w:rFonts w:asciiTheme="majorHAnsi" w:hAnsiTheme="majorHAnsi"/>
@@ -363,203 +247,7 @@
           <w:sz w:val="24"/>
           <w:szCs w:val="24"/>
         </w:rPr>
-        <w:t xml:space="preserve">, ESP32 es un sistema de bajo consumo y bajo costo en un chips </w:t>
-      </w:r>
-      <w:proofErr w:type="spellStart"/>
-      <w:r>
-        <w:rPr>
-          <w:rFonts w:asciiTheme="majorHAnsi" w:hAnsiTheme="majorHAnsi"/>
-          <w:bCs/>
-          <w:sz w:val="24"/>
-          <w:szCs w:val="24"/>
-        </w:rPr>
-        <w:t>SoC</w:t>
-      </w:r>
-      <w:proofErr w:type="spellEnd"/>
-      <w:r>
-        <w:rPr>
-          <w:rFonts w:asciiTheme="majorHAnsi" w:hAnsiTheme="majorHAnsi"/>
-          <w:bCs/>
-          <w:sz w:val="24"/>
-          <w:szCs w:val="24"/>
-        </w:rPr>
-        <w:t xml:space="preserve"> (</w:t>
-      </w:r>
-      <w:proofErr w:type="spellStart"/>
-      <w:r>
-        <w:rPr>
-          <w:rFonts w:asciiTheme="majorHAnsi" w:hAnsiTheme="majorHAnsi"/>
-          <w:bCs/>
-          <w:sz w:val="24"/>
-          <w:szCs w:val="24"/>
-        </w:rPr>
-        <w:t>System</w:t>
-      </w:r>
-      <w:proofErr w:type="spellEnd"/>
-      <w:r>
-        <w:rPr>
-          <w:rFonts w:asciiTheme="majorHAnsi" w:hAnsiTheme="majorHAnsi"/>
-          <w:bCs/>
-          <w:sz w:val="24"/>
-          <w:szCs w:val="24"/>
-        </w:rPr>
-        <w:t xml:space="preserve"> </w:t>
-      </w:r>
-      <w:proofErr w:type="spellStart"/>
-      <w:r>
-        <w:rPr>
-          <w:rFonts w:asciiTheme="majorHAnsi" w:hAnsiTheme="majorHAnsi"/>
-          <w:bCs/>
-          <w:sz w:val="24"/>
-          <w:szCs w:val="24"/>
-        </w:rPr>
-        <w:t>On</w:t>
-      </w:r>
-      <w:proofErr w:type="spellEnd"/>
-      <w:r>
-        <w:rPr>
-          <w:rFonts w:asciiTheme="majorHAnsi" w:hAnsiTheme="majorHAnsi"/>
-          <w:bCs/>
-          <w:sz w:val="24"/>
-          <w:szCs w:val="24"/>
-        </w:rPr>
-        <w:t xml:space="preserve"> Chip) con </w:t>
-      </w:r>
-      <w:proofErr w:type="spellStart"/>
-      <w:r>
-        <w:rPr>
-          <w:rFonts w:asciiTheme="majorHAnsi" w:hAnsiTheme="majorHAnsi"/>
-          <w:bCs/>
-          <w:sz w:val="24"/>
-          <w:szCs w:val="24"/>
-        </w:rPr>
-        <w:t>Wi</w:t>
-      </w:r>
-      <w:proofErr w:type="spellEnd"/>
-      <w:r>
-        <w:rPr>
-          <w:rFonts w:asciiTheme="majorHAnsi" w:hAnsiTheme="majorHAnsi"/>
-          <w:bCs/>
-          <w:sz w:val="24"/>
-          <w:szCs w:val="24"/>
-        </w:rPr>
-        <w:t xml:space="preserve">-Fi y modo dual con </w:t>
-      </w:r>
-      <w:r>
-        <w:rPr>
-          <w:rFonts w:asciiTheme="majorHAnsi" w:hAnsiTheme="majorHAnsi"/>
-          <w:bCs/>
-          <w:sz w:val="24"/>
-          <w:szCs w:val="24"/>
-        </w:rPr>
-        <w:t>Bluetooth.</w:t>
-      </w:r>
-      <w:r>
-        <w:rPr>
-          <w:rFonts w:asciiTheme="majorHAnsi" w:hAnsiTheme="majorHAnsi"/>
-          <w:bCs/>
-          <w:sz w:val="24"/>
-          <w:szCs w:val="24"/>
-        </w:rPr>
-        <w:t xml:space="preserve"> En el fondo, hay un microprocesador </w:t>
-      </w:r>
-      <w:proofErr w:type="spellStart"/>
-      <w:r>
-        <w:rPr>
-          <w:rFonts w:asciiTheme="majorHAnsi" w:hAnsiTheme="majorHAnsi"/>
-          <w:bCs/>
-          <w:sz w:val="24"/>
-          <w:szCs w:val="24"/>
-        </w:rPr>
-        <w:t>Tensilica</w:t>
-      </w:r>
-      <w:proofErr w:type="spellEnd"/>
-      <w:r>
-        <w:rPr>
-          <w:rFonts w:asciiTheme="majorHAnsi" w:hAnsiTheme="majorHAnsi"/>
-          <w:bCs/>
-          <w:sz w:val="24"/>
-          <w:szCs w:val="24"/>
-        </w:rPr>
-        <w:t xml:space="preserve"> </w:t>
-      </w:r>
-      <w:proofErr w:type="spellStart"/>
-      <w:r>
-        <w:rPr>
-          <w:rFonts w:asciiTheme="majorHAnsi" w:hAnsiTheme="majorHAnsi"/>
-          <w:bCs/>
-          <w:sz w:val="24"/>
-          <w:szCs w:val="24"/>
-        </w:rPr>
-        <w:t>Xtensa</w:t>
-      </w:r>
-      <w:proofErr w:type="spellEnd"/>
-      <w:r>
-        <w:rPr>
-          <w:rFonts w:asciiTheme="majorHAnsi" w:hAnsiTheme="majorHAnsi"/>
-          <w:bCs/>
-          <w:sz w:val="24"/>
-          <w:szCs w:val="24"/>
-        </w:rPr>
-        <w:t xml:space="preserve"> LX6 de doble núcleo o de un solo núcleo con un frecuencia de reloj de hasta 240MHz. ESP32 está altamente integrado con switch de antena , </w:t>
-      </w:r>
-      <w:proofErr w:type="spellStart"/>
-      <w:r>
-        <w:rPr>
-          <w:rFonts w:asciiTheme="majorHAnsi" w:hAnsiTheme="majorHAnsi"/>
-          <w:bCs/>
-          <w:sz w:val="24"/>
-          <w:szCs w:val="24"/>
-        </w:rPr>
-        <w:t>balun</w:t>
-      </w:r>
-      <w:proofErr w:type="spellEnd"/>
-      <w:r>
-        <w:rPr>
-          <w:rFonts w:asciiTheme="majorHAnsi" w:hAnsiTheme="majorHAnsi"/>
-          <w:bCs/>
-          <w:sz w:val="24"/>
-          <w:szCs w:val="24"/>
-        </w:rPr>
-        <w:t xml:space="preserve"> para RF, amplificador de potencia, amplificador de recepción con bajo nivel de ruido, filtros y módulos de administración de energía, totalmente in</w:t>
-      </w:r>
-      <w:r>
-        <w:rPr>
-          <w:rFonts w:asciiTheme="majorHAnsi" w:hAnsiTheme="majorHAnsi"/>
-          <w:bCs/>
-          <w:sz w:val="24"/>
-          <w:szCs w:val="24"/>
-        </w:rPr>
-        <w:t>tegrados dentro del mismo chip</w:t>
-      </w:r>
-      <w:r>
-        <w:rPr>
-          <w:rFonts w:asciiTheme="majorHAnsi" w:hAnsiTheme="majorHAnsi"/>
-          <w:bCs/>
-          <w:sz w:val="24"/>
-          <w:szCs w:val="24"/>
-        </w:rPr>
-        <w:t xml:space="preserve">. Diseñado para dispositivos móviles; tanto en las aplicaciones de electrónica, y las de </w:t>
-      </w:r>
-      <w:proofErr w:type="spellStart"/>
-      <w:r>
-        <w:rPr>
-          <w:rFonts w:asciiTheme="majorHAnsi" w:hAnsiTheme="majorHAnsi"/>
-          <w:bCs/>
-          <w:sz w:val="24"/>
-          <w:szCs w:val="24"/>
-        </w:rPr>
-        <w:t>IoT</w:t>
-      </w:r>
-      <w:proofErr w:type="spellEnd"/>
-      <w:r>
-        <w:rPr>
-          <w:rFonts w:asciiTheme="majorHAnsi" w:hAnsiTheme="majorHAnsi"/>
-          <w:bCs/>
-          <w:sz w:val="24"/>
-          <w:szCs w:val="24"/>
-        </w:rPr>
-        <w:t xml:space="preserve"> (Internet de las cosas), ESP32 logran un consumo de energía ultra bajo a través de funciones de ahorro de energía Incluye la sintonización de reloj con una resolución fina, modos de potencia múltiple y escalado de potencia dinámica. </w:t>
+        <w:t xml:space="preserve">. Diseñado para dispositivos móviles; tanto en las aplicaciones de electrónica, y las de IoT (Internet de las cosas), ESP32 logran un consumo de energía ultra bajo a través de funciones de ahorro de energía Incluye la sintonización de reloj con una resolución fina, modos de potencia múltiple y escalado de potencia dinámica. </w:t>
       </w:r>
     </w:p>
     <w:p>
@@ -583,43 +271,8 @@
           <w:szCs w:val="24"/>
           <w:u w:val="single"/>
         </w:rPr>
-        <w:t>MCU y funciones avanzadas</w:t>
-      </w:r>
-      <w:r>
-        <w:rPr>
-          <w:rFonts w:asciiTheme="majorHAnsi" w:hAnsiTheme="majorHAnsi"/>
-          <w:b/>
-          <w:bCs/>
-          <w:sz w:val="24"/>
-          <w:szCs w:val="24"/>
-          <w:u w:val="single"/>
-        </w:rPr>
-        <w:t xml:space="preserve"> </w:t>
-      </w:r>
-      <w:r>
-        <w:rPr>
-          <w:rFonts w:asciiTheme="majorHAnsi" w:hAnsiTheme="majorHAnsi"/>
-          <w:b/>
-          <w:bCs/>
-          <w:sz w:val="24"/>
-          <w:szCs w:val="24"/>
-          <w:u w:val="single"/>
-        </w:rPr>
-        <w:t xml:space="preserve">CPU y </w:t>
-      </w:r>
-      <w:proofErr w:type="spellStart"/>
-      <w:r>
-        <w:rPr>
-          <w:rFonts w:asciiTheme="majorHAnsi" w:hAnsiTheme="majorHAnsi"/>
-          <w:b/>
-          <w:bCs/>
-          <w:sz w:val="24"/>
-          <w:szCs w:val="24"/>
-          <w:u w:val="single"/>
-        </w:rPr>
-        <w:t>memoría</w:t>
-      </w:r>
-      <w:proofErr w:type="spellEnd"/>
+        <w:t>MCU y funciones avanzadasCPU y memoría</w:t>
+      </w:r>
     </w:p>
     <w:p>
       <w:pPr>
@@ -642,27 +295,7 @@
           <w:sz w:val="24"/>
           <w:szCs w:val="24"/>
         </w:rPr>
-        <w:t xml:space="preserve">Microprocesador (es) </w:t>
-      </w:r>
-      <w:proofErr w:type="spellStart"/>
-      <w:r>
-        <w:rPr>
-          <w:rFonts w:asciiTheme="majorHAnsi" w:hAnsiTheme="majorHAnsi"/>
-          <w:bCs/>
-          <w:sz w:val="24"/>
-          <w:szCs w:val="24"/>
-        </w:rPr>
-        <w:t>Xtensa</w:t>
-      </w:r>
-      <w:proofErr w:type="spellEnd"/>
-      <w:r>
-        <w:rPr>
-          <w:rFonts w:asciiTheme="majorHAnsi" w:hAnsiTheme="majorHAnsi"/>
-          <w:bCs/>
-          <w:sz w:val="24"/>
-          <w:szCs w:val="24"/>
-        </w:rPr>
-        <w:t>® de uno o dos núcleos LX6 de 32 bits, hasta 600 MIPS (200 MIPS para ESP32-S0WD / ESP32-U4WDH, 400 MIPS para ESP32-D2WD)</w:t>
+        <w:t>Microprocesador (es) Xtensa® de uno o dos núcleos LX6 de 32 bits, hasta 600 MIPS (200 MIPS para ESP32-S0WD / ESP32-U4WDH, 400 MIPS para ESP32-D2WD)</w:t>
       </w:r>
     </w:p>
     <w:p>
@@ -760,51 +393,7 @@
           <w:szCs w:val="24"/>
           <w:lang w:val="en-US"/>
         </w:rPr>
-        <w:t xml:space="preserve">QSPI </w:t>
-      </w:r>
-      <w:proofErr w:type="spellStart"/>
-      <w:r>
-        <w:rPr>
-          <w:rFonts w:asciiTheme="majorHAnsi" w:hAnsiTheme="majorHAnsi"/>
-          <w:bCs/>
-          <w:sz w:val="24"/>
-          <w:szCs w:val="24"/>
-          <w:lang w:val="en-US"/>
-        </w:rPr>
-        <w:t>admite</w:t>
-      </w:r>
-      <w:proofErr w:type="spellEnd"/>
-      <w:r>
-        <w:rPr>
-          <w:rFonts w:asciiTheme="majorHAnsi" w:hAnsiTheme="majorHAnsi"/>
-          <w:bCs/>
-          <w:sz w:val="24"/>
-          <w:szCs w:val="24"/>
-          <w:lang w:val="en-US"/>
-        </w:rPr>
-        <w:t xml:space="preserve"> </w:t>
-      </w:r>
-      <w:proofErr w:type="spellStart"/>
-      <w:r>
-        <w:rPr>
-          <w:rFonts w:asciiTheme="majorHAnsi" w:hAnsiTheme="majorHAnsi"/>
-          <w:bCs/>
-          <w:sz w:val="24"/>
-          <w:szCs w:val="24"/>
-          <w:lang w:val="en-US"/>
-        </w:rPr>
-        <w:t>varios</w:t>
-      </w:r>
-      <w:proofErr w:type="spellEnd"/>
-      <w:r>
-        <w:rPr>
-          <w:rFonts w:asciiTheme="majorHAnsi" w:hAnsiTheme="majorHAnsi"/>
-          <w:bCs/>
-          <w:sz w:val="24"/>
-          <w:szCs w:val="24"/>
-          <w:lang w:val="en-US"/>
-        </w:rPr>
-        <w:t xml:space="preserve"> chips flash / SRAM</w:t>
+        <w:t>QSPI admitevarios chips flash / SRAM</w:t>
       </w:r>
     </w:p>
     <w:p>
@@ -939,27 +528,7 @@
           <w:sz w:val="24"/>
           <w:szCs w:val="24"/>
         </w:rPr>
-        <w:t xml:space="preserve">Oscilador de cristal externo de 2 MHz ~ 60 MHz (40 MHz solo para la funcionalidad </w:t>
-      </w:r>
-      <w:proofErr w:type="spellStart"/>
-      <w:r>
-        <w:rPr>
-          <w:rFonts w:asciiTheme="majorHAnsi" w:hAnsiTheme="majorHAnsi"/>
-          <w:bCs/>
-          <w:sz w:val="24"/>
-          <w:szCs w:val="24"/>
-        </w:rPr>
-        <w:t>Wi</w:t>
-      </w:r>
-      <w:proofErr w:type="spellEnd"/>
-      <w:r>
-        <w:rPr>
-          <w:rFonts w:asciiTheme="majorHAnsi" w:hAnsiTheme="majorHAnsi"/>
-          <w:bCs/>
-          <w:sz w:val="24"/>
-          <w:szCs w:val="24"/>
-        </w:rPr>
-        <w:t>-Fi / BT)</w:t>
+        <w:t>Oscilador de cristal externo de 2 MHz ~ 60 MHz (40 MHz solo para la funcionalidad Wi-Fi / BT)</w:t>
       </w:r>
     </w:p>
     <w:p>
@@ -1546,47 +1115,7 @@
           <w:sz w:val="24"/>
           <w:szCs w:val="24"/>
         </w:rPr>
-        <w:t xml:space="preserve"> es un procesador </w:t>
-      </w:r>
-      <w:proofErr w:type="spellStart"/>
-      <w:r>
-        <w:rPr>
-          <w:rFonts w:asciiTheme="majorHAnsi" w:hAnsiTheme="majorHAnsi"/>
-          <w:bCs/>
-          <w:sz w:val="24"/>
-          <w:szCs w:val="24"/>
-        </w:rPr>
-        <w:t>Xtensa</w:t>
-      </w:r>
-      <w:proofErr w:type="spellEnd"/>
-      <w:r>
-        <w:rPr>
-          <w:rFonts w:asciiTheme="majorHAnsi" w:hAnsiTheme="majorHAnsi"/>
-          <w:bCs/>
-          <w:sz w:val="24"/>
-          <w:szCs w:val="24"/>
-        </w:rPr>
-        <w:t xml:space="preserve">® LX6 de doble núcleo de 32 bits con una frecuencia de funcionamiento máxima de hasta 240 MHz y un rendimiento máximo de 600 DMIPS. No hay Flash incorporado. Caja QFN48 5 × 5 mm. La impedancia de salida de </w:t>
-      </w:r>
-      <w:proofErr w:type="spellStart"/>
-      <w:r>
-        <w:rPr>
-          <w:rFonts w:asciiTheme="majorHAnsi" w:hAnsiTheme="majorHAnsi"/>
-          <w:bCs/>
-          <w:sz w:val="24"/>
-          <w:szCs w:val="24"/>
-        </w:rPr>
-        <w:t>Wi</w:t>
-      </w:r>
-      <w:proofErr w:type="spellEnd"/>
-      <w:r>
-        <w:rPr>
-          <w:rFonts w:asciiTheme="majorHAnsi" w:hAnsiTheme="majorHAnsi"/>
-          <w:bCs/>
-          <w:sz w:val="24"/>
-          <w:szCs w:val="24"/>
-        </w:rPr>
-        <w:t>-Fi es 35 + j10 ohmios.</w:t>
+        <w:t> es un procesador Xtensa® LX6 de doble núcleo de 32 bits con una frecuencia de funcionamiento máxima de hasta 240 MHz y un rendimiento máximo de 600 DMIPS. No hay Flash incorporado. Caja QFN48 5 × 5 mm. La impedancia de salida de Wi-Fi es 35 + j10 ohmios.</w:t>
       </w:r>
     </w:p>
     <w:p>
@@ -1620,47 +1149,7 @@
           <w:sz w:val="24"/>
           <w:szCs w:val="24"/>
         </w:rPr>
-        <w:t xml:space="preserve"> es un procesador </w:t>
-      </w:r>
-      <w:proofErr w:type="spellStart"/>
-      <w:r>
-        <w:rPr>
-          <w:rFonts w:asciiTheme="majorHAnsi" w:hAnsiTheme="majorHAnsi"/>
-          <w:bCs/>
-          <w:sz w:val="24"/>
-          <w:szCs w:val="24"/>
-        </w:rPr>
-        <w:t>Xtensa</w:t>
-      </w:r>
-      <w:proofErr w:type="spellEnd"/>
-      <w:r>
-        <w:rPr>
-          <w:rFonts w:asciiTheme="majorHAnsi" w:hAnsiTheme="majorHAnsi"/>
-          <w:bCs/>
-          <w:sz w:val="24"/>
-          <w:szCs w:val="24"/>
-        </w:rPr>
-        <w:t xml:space="preserve">® LX6 de doble núcleo de 32 bits con una frecuencia de funcionamiento máxima de hasta 240 MHz y un rendimiento máximo de 600 DMIPS. No hay Flash incorporado. Cuerpo QFN48 6 × 6 mm. La impedancia de salida de </w:t>
-      </w:r>
-      <w:proofErr w:type="spellStart"/>
-      <w:r>
-        <w:rPr>
-          <w:rFonts w:asciiTheme="majorHAnsi" w:hAnsiTheme="majorHAnsi"/>
-          <w:bCs/>
-          <w:sz w:val="24"/>
-          <w:szCs w:val="24"/>
-        </w:rPr>
-        <w:t>Wi</w:t>
-      </w:r>
-      <w:proofErr w:type="spellEnd"/>
-      <w:r>
-        <w:rPr>
-          <w:rFonts w:asciiTheme="majorHAnsi" w:hAnsiTheme="majorHAnsi"/>
-          <w:bCs/>
-          <w:sz w:val="24"/>
-          <w:szCs w:val="24"/>
-        </w:rPr>
-        <w:t>-Fi es 30 + j10 ohmios.</w:t>
+        <w:t> es un procesador Xtensa® LX6 de doble núcleo de 32 bits con una frecuencia de funcionamiento máxima de hasta 240 MHz y un rendimiento máximo de 600 DMIPS. No hay Flash incorporado. Cuerpo QFN48 6 × 6 mm. La impedancia de salida de Wi-Fi es 30 + j10 ohmios.</w:t>
       </w:r>
     </w:p>
     <w:p>
@@ -1694,47 +1183,7 @@
           <w:sz w:val="24"/>
           <w:szCs w:val="24"/>
         </w:rPr>
-        <w:t xml:space="preserve"> es un procesador </w:t>
-      </w:r>
-      <w:proofErr w:type="spellStart"/>
-      <w:r>
-        <w:rPr>
-          <w:rFonts w:asciiTheme="majorHAnsi" w:hAnsiTheme="majorHAnsi"/>
-          <w:bCs/>
-          <w:sz w:val="24"/>
-          <w:szCs w:val="24"/>
-        </w:rPr>
-        <w:t>Xtensa</w:t>
-      </w:r>
-      <w:proofErr w:type="spellEnd"/>
-      <w:r>
-        <w:rPr>
-          <w:rFonts w:asciiTheme="majorHAnsi" w:hAnsiTheme="majorHAnsi"/>
-          <w:bCs/>
-          <w:sz w:val="24"/>
-          <w:szCs w:val="24"/>
-        </w:rPr>
-        <w:t xml:space="preserve">® LX6 de 32 bits de doble núcleo con una frecuencia de funcionamiento máxima de hasta 160 MHz y un rendimiento máximo de 400 DMIPS. Flash incorporado 2 MB. Diseño de caja QFN48 5 × 5 mm. Impedancia de salida </w:t>
-      </w:r>
-      <w:proofErr w:type="spellStart"/>
-      <w:r>
-        <w:rPr>
-          <w:rFonts w:asciiTheme="majorHAnsi" w:hAnsiTheme="majorHAnsi"/>
-          <w:bCs/>
-          <w:sz w:val="24"/>
-          <w:szCs w:val="24"/>
-        </w:rPr>
-        <w:t>Wi</w:t>
-      </w:r>
-      <w:proofErr w:type="spellEnd"/>
-      <w:r>
-        <w:rPr>
-          <w:rFonts w:asciiTheme="majorHAnsi" w:hAnsiTheme="majorHAnsi"/>
-          <w:bCs/>
-          <w:sz w:val="24"/>
-          <w:szCs w:val="24"/>
-        </w:rPr>
-        <w:t>-Fi – 30 + j10 Ohm.</w:t>
+        <w:t> es un procesador Xtensa® LX6 de 32 bits de doble núcleo con una frecuencia de funcionamiento máxima de hasta 160 MHz y un rendimiento máximo de 400 DMIPS. Flash incorporado 2 MB. Diseño de caja QFN48 5 × 5 mm. Impedancia de salida Wi-Fi – 30 + j10 Ohm.</w:t>
       </w:r>
     </w:p>
     <w:p>
@@ -1768,47 +1217,7 @@
           <w:sz w:val="24"/>
           <w:szCs w:val="24"/>
         </w:rPr>
-        <w:t xml:space="preserve"> es un modelo con un procesador </w:t>
-      </w:r>
-      <w:proofErr w:type="spellStart"/>
-      <w:r>
-        <w:rPr>
-          <w:rFonts w:asciiTheme="majorHAnsi" w:hAnsiTheme="majorHAnsi"/>
-          <w:bCs/>
-          <w:sz w:val="24"/>
-          <w:szCs w:val="24"/>
-        </w:rPr>
-        <w:t>Xtensa</w:t>
-      </w:r>
-      <w:proofErr w:type="spellEnd"/>
-      <w:r>
-        <w:rPr>
-          <w:rFonts w:asciiTheme="majorHAnsi" w:hAnsiTheme="majorHAnsi"/>
-          <w:bCs/>
-          <w:sz w:val="24"/>
-          <w:szCs w:val="24"/>
-        </w:rPr>
-        <w:t xml:space="preserve">® LX6 de un solo núcleo de 32 bits con una frecuencia operativa máxima de hasta 160 MHz y un rendimiento máximo de 200 DMIPS. No hay Flash incorporado. Diseño de caja QFN48 5 × 5 mm. La impedancia de salida de </w:t>
-      </w:r>
-      <w:proofErr w:type="spellStart"/>
-      <w:r>
-        <w:rPr>
-          <w:rFonts w:asciiTheme="majorHAnsi" w:hAnsiTheme="majorHAnsi"/>
-          <w:bCs/>
-          <w:sz w:val="24"/>
-          <w:szCs w:val="24"/>
-        </w:rPr>
-        <w:t>Wi</w:t>
-      </w:r>
-      <w:proofErr w:type="spellEnd"/>
-      <w:r>
-        <w:rPr>
-          <w:rFonts w:asciiTheme="majorHAnsi" w:hAnsiTheme="majorHAnsi"/>
-          <w:bCs/>
-          <w:sz w:val="24"/>
-          <w:szCs w:val="24"/>
-        </w:rPr>
-        <w:t>-Fi es 30 + j10 ohmios.</w:t>
+        <w:t> es un modelo con un procesador Xtensa® LX6 de un solo núcleo de 32 bits con una frecuencia operativa máxima de hasta 160 MHz y un rendimiento máximo de 200 DMIPS. No hay Flash incorporado. Diseño de caja QFN48 5 × 5 mm. La impedancia de salida de Wi-Fi es 30 + j10 ohmios.</w:t>
       </w:r>
     </w:p>
     <w:p>
@@ -1832,7 +1241,7 @@
         </w:rPr>
         <w:lastRenderedPageBreak/>
         <w:drawing>
-          <wp:inline distT="0" distB="0" distL="0" distR="0" wp14:anchorId="7FC4A7FE" wp14:editId="01808568">
+          <wp:inline distT="0" distB="0" distL="0" distR="0">
             <wp:extent cx="6649474" cy="3305175"/>
             <wp:effectExtent l="0" t="0" r="0" b="0"/>
             <wp:docPr id="2" name="1 Imagen" descr="ESP32.jpg"/>
@@ -1971,13 +1380,13 @@
           <w:bottom w:w="15" w:type="dxa"/>
           <w:right w:w="15" w:type="dxa"/>
         </w:tblCellMar>
-        <w:tblLook w:val="04A0" w:firstRow="1" w:lastRow="0" w:firstColumn="1" w:lastColumn="0" w:noHBand="0" w:noVBand="1"/>
+        <w:tblLook w:val="04A0"/>
       </w:tblPr>
       <w:tblGrid>
-        <w:gridCol w:w="864"/>
-        <w:gridCol w:w="3078"/>
-        <w:gridCol w:w="1626"/>
-        <w:gridCol w:w="4504"/>
+        <w:gridCol w:w="931"/>
+        <w:gridCol w:w="2730"/>
+        <w:gridCol w:w="1560"/>
+        <w:gridCol w:w="4056"/>
       </w:tblGrid>
       <w:tr>
         <w:trPr>
@@ -7466,12 +6875,6 @@
           <w:sz w:val="22"/>
           <w:szCs w:val="22"/>
         </w:rPr>
-      </w:r>
-      <w:r>
-        <w:rPr>
-          <w:sz w:val="22"/>
-          <w:szCs w:val="22"/>
-        </w:rPr>
         <w:fldChar w:fldCharType="separate"/>
       </w:r>
       <w:r>
@@ -7480,23 +6883,7 @@
           <w:sz w:val="22"/>
           <w:szCs w:val="22"/>
         </w:rPr>
-        <w:t>ESP8266 - Explicació</w:t>
-      </w:r>
-      <w:r>
-        <w:rPr>
-          <w:rStyle w:val="Hipervnculo"/>
-          <w:sz w:val="22"/>
-          <w:szCs w:val="22"/>
-        </w:rPr>
-        <w:t>n</w:t>
-      </w:r>
-      <w:r>
-        <w:rPr>
-          <w:rStyle w:val="Hipervnculo"/>
-          <w:sz w:val="22"/>
-          <w:szCs w:val="22"/>
-        </w:rPr>
-        <w:t>, modelos y diferencias</w:t>
+        <w:t>ESP8266 - Explicación, modelos y diferencias</w:t>
       </w:r>
     </w:p>
     <w:p>
@@ -7523,51 +6910,7 @@
           <w:color w:val="3A3A3A"/>
           <w:shd w:val="clear" w:color="auto" w:fill="FFFFFF"/>
         </w:rPr>
-        <w:t xml:space="preserve">El ESP8266 es un módulo </w:t>
-      </w:r>
-      <w:proofErr w:type="spellStart"/>
-      <w:r>
-        <w:rPr>
-          <w:rFonts w:asciiTheme="majorHAnsi" w:hAnsiTheme="majorHAnsi" w:cs="Helvetica"/>
-          <w:color w:val="3A3A3A"/>
-          <w:shd w:val="clear" w:color="auto" w:fill="FFFFFF"/>
-        </w:rPr>
-        <w:t>Wi</w:t>
-      </w:r>
-      <w:proofErr w:type="spellEnd"/>
-      <w:r>
-        <w:rPr>
-          <w:rFonts w:asciiTheme="majorHAnsi" w:hAnsiTheme="majorHAnsi" w:cs="Helvetica"/>
-          <w:color w:val="3A3A3A"/>
-          <w:shd w:val="clear" w:color="auto" w:fill="FFFFFF"/>
-        </w:rPr>
-        <w:t xml:space="preserve">-Fi excelente para proyectos de </w:t>
-      </w:r>
-      <w:proofErr w:type="spellStart"/>
-      <w:r>
-        <w:rPr>
-          <w:rFonts w:asciiTheme="majorHAnsi" w:hAnsiTheme="majorHAnsi" w:cs="Helvetica"/>
-          <w:color w:val="3A3A3A"/>
-          <w:shd w:val="clear" w:color="auto" w:fill="FFFFFF"/>
-        </w:rPr>
-        <w:t>IoT</w:t>
-      </w:r>
-      <w:proofErr w:type="spellEnd"/>
-      <w:r>
-        <w:rPr>
-          <w:rFonts w:asciiTheme="majorHAnsi" w:hAnsiTheme="majorHAnsi" w:cs="Helvetica"/>
-          <w:color w:val="3A3A3A"/>
-          <w:shd w:val="clear" w:color="auto" w:fill="FFFFFF"/>
-        </w:rPr>
-        <w:t xml:space="preserve"> y domótica.</w:t>
-      </w:r>
-      <w:r>
-        <w:rPr>
-          <w:rFonts w:asciiTheme="majorHAnsi" w:hAnsiTheme="majorHAnsi" w:cs="Helvetica"/>
-          <w:color w:val="3A3A3A"/>
-          <w:shd w:val="clear" w:color="auto" w:fill="FFFFFF"/>
-        </w:rPr>
-        <w:t xml:space="preserve"> T</w:t>
+        <w:t>El ESP8266 es un módulo Wi-Fi excelente para proyectos de IoT y domótica. T</w:t>
       </w:r>
       <w:r>
         <w:rPr>
@@ -7576,52 +6919,7 @@
           <w:bdr w:val="none" w:sz="0" w:space="0" w:color="auto" w:frame="1"/>
           <w:shd w:val="clear" w:color="auto" w:fill="FFFFFF"/>
         </w:rPr>
-        <w:t xml:space="preserve">e permite controlar las entradas y salidas como lo harías con un Arduino, pero viene con </w:t>
-      </w:r>
-      <w:proofErr w:type="spellStart"/>
-      <w:r>
-        <w:rPr>
-          <w:rFonts w:asciiTheme="majorHAnsi" w:hAnsiTheme="majorHAnsi" w:cs="Helvetica"/>
-          <w:color w:val="3A3A3A"/>
-          <w:bdr w:val="none" w:sz="0" w:space="0" w:color="auto" w:frame="1"/>
-          <w:shd w:val="clear" w:color="auto" w:fill="FFFFFF"/>
-        </w:rPr>
-        <w:t>Wi</w:t>
-      </w:r>
-      <w:proofErr w:type="spellEnd"/>
-      <w:r>
-        <w:rPr>
-          <w:rFonts w:asciiTheme="majorHAnsi" w:hAnsiTheme="majorHAnsi" w:cs="Helvetica"/>
-          <w:color w:val="3A3A3A"/>
-          <w:bdr w:val="none" w:sz="0" w:space="0" w:color="auto" w:frame="1"/>
-          <w:shd w:val="clear" w:color="auto" w:fill="FFFFFF"/>
-        </w:rPr>
-        <w:t>-Fi.</w:t>
-      </w:r>
-      <w:r>
-        <w:rPr>
-          <w:rFonts w:asciiTheme="majorHAnsi" w:hAnsiTheme="majorHAnsi" w:cs="Helvetica"/>
-          <w:color w:val="3A3A3A"/>
-        </w:rPr>
-        <w:t xml:space="preserve"> </w:t>
-      </w:r>
-      <w:r>
-        <w:rPr>
-          <w:rFonts w:asciiTheme="majorHAnsi" w:hAnsiTheme="majorHAnsi" w:cs="Helvetica"/>
-          <w:color w:val="3A3A3A"/>
-          <w:bdr w:val="none" w:sz="0" w:space="0" w:color="auto" w:frame="1"/>
-          <w:shd w:val="clear" w:color="auto" w:fill="FFFFFF"/>
-        </w:rPr>
-        <w:t>Por lo tanto, es ideal para aplicaciones de automatización del hogar/internet de las cosas</w:t>
-      </w:r>
-      <w:r>
-        <w:rPr>
-          <w:rFonts w:asciiTheme="majorHAnsi" w:hAnsiTheme="majorHAnsi" w:cs="Helvetica"/>
-          <w:color w:val="3A3A3A"/>
-          <w:bdr w:val="none" w:sz="0" w:space="0" w:color="auto" w:frame="1"/>
-          <w:shd w:val="clear" w:color="auto" w:fill="FFFFFF"/>
-        </w:rPr>
-        <w:t>.</w:t>
+        <w:t>e permite controlar las entradas y salidas como lo harías con un Arduino, pero viene con Wi-Fi.Por lo tanto, es ideal para aplicaciones de automatización del hogar/internet de las cosas.</w:t>
       </w:r>
     </w:p>
     <w:p>
@@ -8011,7 +7309,6 @@
           <w:lang w:val="es-ES" w:eastAsia="es-ES"/>
         </w:rPr>
       </w:pPr>
-      <w:proofErr w:type="spellStart"/>
       <w:r>
         <w:rPr>
           <w:rFonts w:asciiTheme="majorHAnsi" w:eastAsia="Times New Roman" w:hAnsiTheme="majorHAnsi" w:cs="Helvetica"/>
@@ -8021,19 +7318,7 @@
           <w:bdr w:val="none" w:sz="0" w:space="0" w:color="auto" w:frame="1"/>
           <w:lang w:val="es-ES" w:eastAsia="es-ES"/>
         </w:rPr>
-        <w:t>Wi</w:t>
-      </w:r>
-      <w:proofErr w:type="spellEnd"/>
-      <w:r>
-        <w:rPr>
-          <w:rFonts w:asciiTheme="majorHAnsi" w:eastAsia="Times New Roman" w:hAnsiTheme="majorHAnsi" w:cs="Helvetica"/>
-          <w:color w:val="3A3A3A"/>
-          <w:sz w:val="24"/>
-          <w:szCs w:val="24"/>
-          <w:bdr w:val="none" w:sz="0" w:space="0" w:color="auto" w:frame="1"/>
-          <w:lang w:val="es-ES" w:eastAsia="es-ES"/>
-        </w:rPr>
-        <w:t>-Fi Direct (P2P), punto de acceso suave</w:t>
+        <w:t>Wi-Fi Direct (P2P), punto de acceso suave</w:t>
       </w:r>
     </w:p>
     <w:p>
@@ -8310,7 +7595,6 @@
           <w:lang w:val="es-ES" w:eastAsia="es-ES"/>
         </w:rPr>
       </w:pPr>
-      <w:proofErr w:type="spellStart"/>
       <w:r>
         <w:rPr>
           <w:rFonts w:asciiTheme="majorHAnsi" w:eastAsia="Times New Roman" w:hAnsiTheme="majorHAnsi" w:cs="Helvetica"/>
@@ -8324,22 +7608,7 @@
           <w:lang w:val="es-ES" w:eastAsia="es-ES"/>
         </w:rPr>
         <w:lastRenderedPageBreak/>
-        <w:t>Asignacion</w:t>
-      </w:r>
-      <w:proofErr w:type="spellEnd"/>
-      <w:r>
-        <w:rPr>
-          <w:rFonts w:asciiTheme="majorHAnsi" w:eastAsia="Times New Roman" w:hAnsiTheme="majorHAnsi" w:cs="Helvetica"/>
-          <w:b/>
-          <w:bCs/>
-          <w:color w:val="3A3A3A"/>
-          <w:sz w:val="32"/>
-          <w:szCs w:val="32"/>
-          <w:u w:val="single"/>
-          <w:bdr w:val="none" w:sz="0" w:space="0" w:color="auto" w:frame="1"/>
-          <w:lang w:val="es-ES" w:eastAsia="es-ES"/>
-        </w:rPr>
-        <w:t xml:space="preserve"> de pines</w:t>
+        <w:t>Asignacion de pines</w:t>
       </w:r>
     </w:p>
     <w:p>
@@ -8376,9 +7645,10 @@
           <w:sz w:val="27"/>
           <w:szCs w:val="27"/>
           <w:bdr w:val="none" w:sz="0" w:space="0" w:color="auto" w:frame="1"/>
+          <w:lang w:eastAsia="es-AR"/>
         </w:rPr>
         <w:drawing>
-          <wp:inline distT="0" distB="0" distL="0" distR="0" wp14:anchorId="5A879381" wp14:editId="04181E6F">
+          <wp:inline distT="0" distB="0" distL="0" distR="0">
             <wp:extent cx="5612130" cy="3726815"/>
             <wp:effectExtent l="0" t="0" r="0" b="0"/>
             <wp:docPr id="6" name="Imagen 6">
@@ -8402,7 +7672,7 @@
                     <a:blip r:embed="rId13">
                       <a:extLst>
                         <a:ext uri="{28A0092B-C50C-407E-A947-70E740481C1C}">
-                          <a14:useLocalDpi xmlns:a14="http://schemas.microsoft.com/office/drawing/2010/main" val="0"/>
+                          <a14:useLocalDpi xmlns:a14="http://schemas.microsoft.com/office/drawing/2010/main" xmlns:wps="http://schemas.microsoft.com/office/word/2010/wordprocessingShape" xmlns:wpi="http://schemas.microsoft.com/office/word/2010/wordprocessingInk" xmlns:wpg="http://schemas.microsoft.com/office/word/2010/wordprocessingGroup" xmlns:w16se="http://schemas.microsoft.com/office/word/2015/wordml/symex" xmlns:w16sdtdh="http://schemas.microsoft.com/office/word/2020/wordml/sdtdatahash" xmlns:w16="http://schemas.microsoft.com/office/word/2018/wordml" xmlns:w16cid="http://schemas.microsoft.com/office/word/2016/wordml/cid" xmlns:w16cex="http://schemas.microsoft.com/office/word/2018/wordml/cex" xmlns:w15="http://schemas.microsoft.com/office/word/2012/wordml" xmlns:w14="http://schemas.microsoft.com/office/word/2010/wordml" xmlns:w="http://schemas.openxmlformats.org/wordprocessingml/2006/main" xmlns:w10="urn:schemas-microsoft-com:office:word" xmlns:wp14="http://schemas.microsoft.com/office/word/2010/wordprocessingDrawing" xmlns:v="urn:schemas-microsoft-com:vml" xmlns:o="urn:schemas-microsoft-com:office:office" xmlns:am3d="http://schemas.microsoft.com/office/drawing/2017/model3d" xmlns:aink="http://schemas.microsoft.com/office/drawing/2016/ink" xmlns:mc="http://schemas.openxmlformats.org/markup-compatibility/2006" xmlns:cx8="http://schemas.microsoft.com/office/drawing/2016/5/14/chartex" xmlns:cx7="http://schemas.microsoft.com/office/drawing/2016/5/13/chartex" xmlns:cx6="http://schemas.microsoft.com/office/drawing/2016/5/12/chartex" xmlns:cx5="http://schemas.microsoft.com/office/drawing/2016/5/11/chartex" xmlns:cx4="http://schemas.microsoft.com/office/drawing/2016/5/10/chartex" xmlns:cx3="http://schemas.microsoft.com/office/drawing/2016/5/9/chartex" xmlns:cx2="http://schemas.microsoft.com/office/drawing/2015/10/21/chartex" xmlns:cx1="http://schemas.microsoft.com/office/drawing/2015/9/8/chartex" xmlns:cx="http://schemas.microsoft.com/office/drawing/2014/chartex" xmlns:wpc="http://schemas.microsoft.com/office/word/2010/wordprocessingCanvas" xmlns="" val="0"/>
                         </a:ext>
                       </a:extLst>
                     </a:blip>
@@ -8499,7 +7769,7 @@
           <w:bdr w:val="none" w:sz="0" w:space="0" w:color="auto" w:frame="1"/>
         </w:rPr>
         <w:drawing>
-          <wp:inline distT="0" distB="0" distL="0" distR="0" wp14:anchorId="05AEA958" wp14:editId="77B4EA41">
+          <wp:inline distT="0" distB="0" distL="0" distR="0">
             <wp:extent cx="3674973" cy="2418080"/>
             <wp:effectExtent l="0" t="0" r="0" b="0"/>
             <wp:docPr id="3" name="Imagen 3"/>
@@ -8519,7 +7789,7 @@
                     <a:blip r:embed="rId14">
                       <a:extLst>
                         <a:ext uri="{28A0092B-C50C-407E-A947-70E740481C1C}">
-                          <a14:useLocalDpi xmlns:a14="http://schemas.microsoft.com/office/drawing/2010/main" val="0"/>
+                          <a14:useLocalDpi xmlns:a14="http://schemas.microsoft.com/office/drawing/2010/main" xmlns:wps="http://schemas.microsoft.com/office/word/2010/wordprocessingShape" xmlns:wpi="http://schemas.microsoft.com/office/word/2010/wordprocessingInk" xmlns:wpg="http://schemas.microsoft.com/office/word/2010/wordprocessingGroup" xmlns:w16se="http://schemas.microsoft.com/office/word/2015/wordml/symex" xmlns:w16sdtdh="http://schemas.microsoft.com/office/word/2020/wordml/sdtdatahash" xmlns:w16="http://schemas.microsoft.com/office/word/2018/wordml" xmlns:w16cid="http://schemas.microsoft.com/office/word/2016/wordml/cid" xmlns:w16cex="http://schemas.microsoft.com/office/word/2018/wordml/cex" xmlns:w15="http://schemas.microsoft.com/office/word/2012/wordml" xmlns:w14="http://schemas.microsoft.com/office/word/2010/wordml" xmlns:w="http://schemas.openxmlformats.org/wordprocessingml/2006/main" xmlns:w10="urn:schemas-microsoft-com:office:word" xmlns:wp14="http://schemas.microsoft.com/office/word/2010/wordprocessingDrawing" xmlns:v="urn:schemas-microsoft-com:vml" xmlns:o="urn:schemas-microsoft-com:office:office" xmlns:am3d="http://schemas.microsoft.com/office/drawing/2017/model3d" xmlns:aink="http://schemas.microsoft.com/office/drawing/2016/ink" xmlns:mc="http://schemas.openxmlformats.org/markup-compatibility/2006" xmlns:cx8="http://schemas.microsoft.com/office/drawing/2016/5/14/chartex" xmlns:cx7="http://schemas.microsoft.com/office/drawing/2016/5/13/chartex" xmlns:cx6="http://schemas.microsoft.com/office/drawing/2016/5/12/chartex" xmlns:cx5="http://schemas.microsoft.com/office/drawing/2016/5/11/chartex" xmlns:cx4="http://schemas.microsoft.com/office/drawing/2016/5/10/chartex" xmlns:cx3="http://schemas.microsoft.com/office/drawing/2016/5/9/chartex" xmlns:cx2="http://schemas.microsoft.com/office/drawing/2015/10/21/chartex" xmlns:cx1="http://schemas.microsoft.com/office/drawing/2015/9/8/chartex" xmlns:cx="http://schemas.microsoft.com/office/drawing/2014/chartex" xmlns:wpc="http://schemas.microsoft.com/office/word/2010/wordprocessingCanvas" xmlns="" val="0"/>
                         </a:ext>
                       </a:extLst>
                     </a:blip>
@@ -8577,24 +7847,517 @@
     </w:p>
     <w:p>
       <w:pPr>
+        <w:pStyle w:val="NormalWeb"/>
+        <w:rPr>
+          <w:rFonts w:asciiTheme="majorHAnsi" w:hAnsiTheme="majorHAnsi" w:cs="Segoe UI"/>
+          <w:b/>
+          <w:color w:val="21252A"/>
+          <w:sz w:val="32"/>
+          <w:szCs w:val="32"/>
+          <w:u w:val="single"/>
+        </w:rPr>
+      </w:pPr>
+      <w:r>
+        <w:rPr>
+          <w:rFonts w:asciiTheme="majorHAnsi" w:hAnsiTheme="majorHAnsi" w:cs="Segoe UI"/>
+          <w:color w:val="21252A"/>
+          <w:sz w:val="26"/>
+          <w:szCs w:val="26"/>
+        </w:rPr>
+        <w:t>E</w:t>
+      </w:r>
+      <w:r>
+        <w:rPr>
+          <w:rFonts w:asciiTheme="majorHAnsi" w:hAnsiTheme="majorHAnsi" w:cs="Segoe UI"/>
+          <w:color w:val="21252A"/>
+          <w:sz w:val="26"/>
+          <w:szCs w:val="26"/>
+        </w:rPr>
+        <w:t xml:space="preserve">s </w:t>
+      </w:r>
+      <w:r>
+        <w:rPr>
+          <w:rFonts w:asciiTheme="majorHAnsi" w:hAnsiTheme="majorHAnsi" w:cs="Segoe UI"/>
+          <w:color w:val="21252A"/>
+          <w:sz w:val="26"/>
+          <w:szCs w:val="26"/>
+        </w:rPr>
+        <w:t>una</w:t>
+      </w:r>
+      <w:r>
+        <w:rPr>
+          <w:rFonts w:asciiTheme="majorHAnsi" w:hAnsiTheme="majorHAnsi" w:cs="Segoe UI"/>
+          <w:color w:val="21252A"/>
+          <w:sz w:val="26"/>
+          <w:szCs w:val="26"/>
+        </w:rPr>
+        <w:t xml:space="preserve"> placa de desarrollo basada en el popular SoC ESP8266</w:t>
+      </w:r>
+      <w:r>
+        <w:rPr>
+          <w:rFonts w:asciiTheme="majorHAnsi" w:hAnsiTheme="majorHAnsi" w:cs="Segoe UI"/>
+          <w:color w:val="21252A"/>
+          <w:sz w:val="26"/>
+          <w:szCs w:val="26"/>
+        </w:rPr>
+        <w:t xml:space="preserve"> </w:t>
+      </w:r>
+      <w:r>
+        <w:rPr>
+          <w:rFonts w:asciiTheme="majorHAnsi" w:hAnsiTheme="majorHAnsi" w:cs="Segoe UI"/>
+          <w:color w:val="21252A"/>
+          <w:sz w:val="26"/>
+          <w:szCs w:val="26"/>
+        </w:rPr>
+        <w:t>con 11 pines de entrada/salida digitales y una entrada analógica (3,2V). Junto al ESP32 es una tarjeta pensada para IoT</w:t>
+      </w:r>
+      <w:r>
+        <w:rPr>
+          <w:rFonts w:asciiTheme="majorHAnsi" w:hAnsiTheme="majorHAnsi" w:cs="Segoe UI"/>
+          <w:color w:val="21252A"/>
+          <w:sz w:val="26"/>
+          <w:szCs w:val="26"/>
+        </w:rPr>
+        <w:t xml:space="preserve">, </w:t>
+      </w:r>
+      <w:r>
+        <w:rPr>
+          <w:rFonts w:asciiTheme="majorHAnsi" w:hAnsiTheme="majorHAnsi" w:cs="Segoe UI"/>
+          <w:color w:val="21252A"/>
+          <w:sz w:val="26"/>
+          <w:szCs w:val="26"/>
+        </w:rPr>
+        <w:t>siendo</w:t>
+      </w:r>
+      <w:r>
+        <w:rPr>
+          <w:rFonts w:asciiTheme="majorHAnsi" w:hAnsiTheme="majorHAnsi" w:cs="Segoe UI"/>
+          <w:color w:val="21252A"/>
+          <w:sz w:val="26"/>
+          <w:szCs w:val="26"/>
+        </w:rPr>
+        <w:t xml:space="preserve"> la versión de menor tama</w:t>
+      </w:r>
+      <w:r>
+        <w:rPr>
+          <w:rFonts w:asciiTheme="majorHAnsi" w:hAnsiTheme="majorHAnsi" w:cs="Segoe UI"/>
+          <w:color w:val="21252A"/>
+          <w:sz w:val="26"/>
+          <w:szCs w:val="26"/>
+        </w:rPr>
+        <w:t>ño de su hermana mayor Wemos D1</w:t>
+      </w:r>
+      <w:r>
+        <w:rPr>
+          <w:rFonts w:asciiTheme="majorHAnsi" w:hAnsiTheme="majorHAnsi" w:cs="Segoe UI"/>
+          <w:color w:val="21252A"/>
+          <w:sz w:val="26"/>
+          <w:szCs w:val="26"/>
+        </w:rPr>
+        <w:t>. Con unas dimensiones de 34.2mm x 25.6mm y un peso de 3g, es </w:t>
+      </w:r>
+      <w:r>
+        <w:rPr>
+          <w:rFonts w:asciiTheme="majorHAnsi" w:hAnsiTheme="majorHAnsi" w:cs="Segoe UI"/>
+          <w:bCs/>
+          <w:color w:val="21252A"/>
+          <w:sz w:val="26"/>
+          <w:szCs w:val="26"/>
+        </w:rPr>
+        <w:t>una de las placas más pequeñas basadas en el ESP826</w:t>
+      </w:r>
+      <w:r>
+        <w:rPr>
+          <w:rFonts w:asciiTheme="majorHAnsi" w:hAnsiTheme="majorHAnsi" w:cs="Segoe UI"/>
+          <w:color w:val="21252A"/>
+          <w:sz w:val="26"/>
+          <w:szCs w:val="26"/>
+        </w:rPr>
+        <w:t>6.</w:t>
+      </w:r>
+    </w:p>
+    <w:p>
+      <w:pPr>
         <w:jc w:val="center"/>
       </w:pPr>
       <w:r>
         <w:rPr>
-          <w:rFonts w:ascii="Roboto" w:hAnsi="Roboto"/>
+          <w:noProof/>
+          <w:lang w:eastAsia="es-AR"/>
+        </w:rPr>
+        <w:drawing>
+          <wp:inline distT="0" distB="0" distL="0" distR="0">
+            <wp:extent cx="2143125" cy="2143125"/>
+            <wp:effectExtent l="19050" t="0" r="9525" b="0"/>
+            <wp:docPr id="4" name="Imagen 1" descr="Amazon.com: SNCT D1 Mini ESP8266 ESP-12 ESP-12F 4M Bytes CH340G CH340 V2  USB WeMos D1 Mini Compatible WiFi Development Board NodeMCU Lua IOT Board  3.3V con pines (paquete de 5) : Electrónica"/>
+            <wp:cNvGraphicFramePr>
+              <a:graphicFrameLocks xmlns:a="http://schemas.openxmlformats.org/drawingml/2006/main" noChangeAspect="1"/>
+            </wp:cNvGraphicFramePr>
+            <a:graphic xmlns:a="http://schemas.openxmlformats.org/drawingml/2006/main">
+              <a:graphicData uri="http://schemas.openxmlformats.org/drawingml/2006/picture">
+                <pic:pic xmlns:pic="http://schemas.openxmlformats.org/drawingml/2006/picture">
+                  <pic:nvPicPr>
+                    <pic:cNvPr id="0" name="Picture 1" descr="Amazon.com: SNCT D1 Mini ESP8266 ESP-12 ESP-12F 4M Bytes CH340G CH340 V2  USB WeMos D1 Mini Compatible WiFi Development Board NodeMCU Lua IOT Board  3.3V con pines (paquete de 5) : Electrónica"/>
+                    <pic:cNvPicPr>
+                      <a:picLocks noChangeAspect="1" noChangeArrowheads="1"/>
+                    </pic:cNvPicPr>
+                  </pic:nvPicPr>
+                  <pic:blipFill>
+                    <a:blip r:embed="rId15"/>
+                    <a:srcRect/>
+                    <a:stretch>
+                      <a:fillRect/>
+                    </a:stretch>
+                  </pic:blipFill>
+                  <pic:spPr bwMode="auto">
+                    <a:xfrm>
+                      <a:off x="0" y="0"/>
+                      <a:ext cx="2143125" cy="2143125"/>
+                    </a:xfrm>
+                    <a:prstGeom prst="rect">
+                      <a:avLst/>
+                    </a:prstGeom>
+                    <a:noFill/>
+                    <a:ln w="9525">
+                      <a:noFill/>
+                      <a:miter lim="800000"/>
+                      <a:headEnd/>
+                      <a:tailEnd/>
+                    </a:ln>
+                  </pic:spPr>
+                </pic:pic>
+              </a:graphicData>
+            </a:graphic>
+          </wp:inline>
+        </w:drawing>
+      </w:r>
+    </w:p>
+    <w:p>
+      <w:pPr>
+        <w:jc w:val="both"/>
+        <w:rPr>
+          <w:rFonts w:asciiTheme="majorHAnsi" w:hAnsiTheme="majorHAnsi"/>
+          <w:sz w:val="26"/>
+          <w:szCs w:val="26"/>
+        </w:rPr>
+      </w:pPr>
+      <w:r>
+        <w:rPr>
+          <w:rFonts w:asciiTheme="majorHAnsi" w:hAnsiTheme="majorHAnsi"/>
+          <w:sz w:val="26"/>
+          <w:szCs w:val="26"/>
+        </w:rPr>
+        <w:t>La Wemos D1 Mini es solo ligeramente más grande que usar un módulo ESP12 directamente y </w:t>
+      </w:r>
+      <w:r>
+        <w:rPr>
+          <w:rFonts w:asciiTheme="majorHAnsi" w:hAnsiTheme="majorHAnsi"/>
+          <w:b/>
+          <w:bCs/>
+          <w:sz w:val="26"/>
+          <w:szCs w:val="26"/>
+        </w:rPr>
+        <w:t>aporta muchas ventajas</w:t>
+      </w:r>
+      <w:r>
+        <w:rPr>
+          <w:rFonts w:asciiTheme="majorHAnsi" w:hAnsiTheme="majorHAnsi"/>
+          <w:sz w:val="26"/>
+          <w:szCs w:val="26"/>
+        </w:rPr>
+        <w:t>, como incorporar un puerto Micro SD y conversor serial, regulador de tensión que permite alimentarlo a 5V, y terminales para conectar nuestros dispositivos.</w:t>
+      </w:r>
+    </w:p>
+    <w:p>
+      <w:pPr>
+        <w:jc w:val="both"/>
+        <w:rPr>
+          <w:rFonts w:asciiTheme="majorHAnsi" w:hAnsiTheme="majorHAnsi"/>
+          <w:sz w:val="26"/>
+          <w:szCs w:val="26"/>
+        </w:rPr>
+      </w:pPr>
+      <w:r>
+        <w:rPr>
+          <w:rFonts w:asciiTheme="majorHAnsi" w:hAnsiTheme="majorHAnsi"/>
+          <w:sz w:val="26"/>
+          <w:szCs w:val="26"/>
+        </w:rPr>
+        <w:t>Además la Wemos D1 Mini tiene la filosofía de permitir ampliar la funcionalidad mediante </w:t>
+      </w:r>
+      <w:r>
+        <w:rPr>
+          <w:rFonts w:asciiTheme="majorHAnsi" w:hAnsiTheme="majorHAnsi"/>
+          <w:b/>
+          <w:bCs/>
+          <w:sz w:val="26"/>
+          <w:szCs w:val="26"/>
+        </w:rPr>
+        <w:t>la conexión de Shields</w:t>
+      </w:r>
+      <w:r>
+        <w:rPr>
+          <w:rFonts w:asciiTheme="majorHAnsi" w:hAnsiTheme="majorHAnsi"/>
+          <w:sz w:val="26"/>
+          <w:szCs w:val="26"/>
+        </w:rPr>
+        <w:t>. Existe una gran variedad de Shields como, por ejemplo, controlador de motores, módulo con rele, pantalla Oled, sensores de temperatura o humedad.</w:t>
+      </w:r>
+    </w:p>
+    <w:p>
+      <w:pPr>
+        <w:jc w:val="both"/>
+        <w:rPr>
+          <w:rFonts w:asciiTheme="majorHAnsi" w:hAnsiTheme="majorHAnsi"/>
+          <w:b/>
+          <w:bCs/>
+          <w:sz w:val="32"/>
+          <w:szCs w:val="32"/>
+          <w:u w:val="single"/>
+        </w:rPr>
+      </w:pPr>
+      <w:r>
+        <w:rPr>
+          <w:rFonts w:asciiTheme="majorHAnsi" w:hAnsiTheme="majorHAnsi"/>
+          <w:b/>
+          <w:bCs/>
+          <w:sz w:val="32"/>
+          <w:szCs w:val="32"/>
+          <w:u w:val="single"/>
+        </w:rPr>
+        <w:t>CARACTERÍSTICAS DEL WEMOS MINI D1</w:t>
+      </w:r>
+    </w:p>
+    <w:p>
+      <w:pPr>
+        <w:jc w:val="both"/>
+        <w:rPr>
+          <w:rFonts w:asciiTheme="majorHAnsi" w:hAnsiTheme="majorHAnsi"/>
+          <w:sz w:val="26"/>
+          <w:szCs w:val="26"/>
+        </w:rPr>
+      </w:pPr>
+      <w:r>
+        <w:rPr>
+          <w:rFonts w:asciiTheme="majorHAnsi" w:hAnsiTheme="majorHAnsi"/>
+          <w:sz w:val="26"/>
+          <w:szCs w:val="26"/>
+        </w:rPr>
+        <w:t>E</w:t>
+      </w:r>
+      <w:r>
+        <w:rPr>
+          <w:rFonts w:asciiTheme="majorHAnsi" w:hAnsiTheme="majorHAnsi"/>
+          <w:sz w:val="26"/>
+          <w:szCs w:val="26"/>
+        </w:rPr>
+        <w:t>stá basada en el </w:t>
+      </w:r>
+      <w:r>
+        <w:rPr>
+          <w:rFonts w:asciiTheme="majorHAnsi" w:hAnsiTheme="majorHAnsi"/>
+          <w:b/>
+          <w:sz w:val="26"/>
+          <w:szCs w:val="26"/>
+        </w:rPr>
+        <w:t>ESP12E</w:t>
+      </w:r>
+      <w:r>
+        <w:rPr>
+          <w:rFonts w:asciiTheme="majorHAnsi" w:hAnsiTheme="majorHAnsi"/>
+          <w:sz w:val="26"/>
+          <w:szCs w:val="26"/>
+        </w:rPr>
+        <w:t>, por lo que las características vienen directamente del mismo. De forma muy resumida estas son </w:t>
+      </w:r>
+      <w:r>
+        <w:rPr>
+          <w:rFonts w:asciiTheme="majorHAnsi" w:hAnsiTheme="majorHAnsi"/>
+          <w:b/>
+          <w:bCs/>
+          <w:sz w:val="26"/>
+          <w:szCs w:val="26"/>
+        </w:rPr>
+        <w:t>algunas de las principales características</w:t>
+      </w:r>
+      <w:r>
+        <w:rPr>
+          <w:rFonts w:asciiTheme="majorHAnsi" w:hAnsiTheme="majorHAnsi"/>
+          <w:sz w:val="26"/>
+          <w:szCs w:val="26"/>
+        </w:rPr>
+        <w:t>:</w:t>
+      </w:r>
+    </w:p>
+    <w:p>
+      <w:pPr>
+        <w:numPr>
+          <w:ilvl w:val="0"/>
+          <w:numId w:val="7"/>
+        </w:numPr>
+        <w:jc w:val="both"/>
+        <w:rPr>
+          <w:rFonts w:asciiTheme="majorHAnsi" w:hAnsiTheme="majorHAnsi"/>
+          <w:sz w:val="26"/>
+          <w:szCs w:val="26"/>
+        </w:rPr>
+      </w:pPr>
+      <w:r>
+        <w:rPr>
+          <w:rFonts w:asciiTheme="majorHAnsi" w:hAnsiTheme="majorHAnsi"/>
+          <w:sz w:val="26"/>
+          <w:szCs w:val="26"/>
+        </w:rPr>
+        <w:t>Velocidad: 80MHz/160MHz</w:t>
+      </w:r>
+    </w:p>
+    <w:p>
+      <w:pPr>
+        <w:numPr>
+          <w:ilvl w:val="0"/>
+          <w:numId w:val="7"/>
+        </w:numPr>
+        <w:jc w:val="both"/>
+        <w:rPr>
+          <w:rFonts w:asciiTheme="majorHAnsi" w:hAnsiTheme="majorHAnsi"/>
+          <w:sz w:val="26"/>
+          <w:szCs w:val="26"/>
+        </w:rPr>
+      </w:pPr>
+      <w:r>
+        <w:rPr>
+          <w:rFonts w:asciiTheme="majorHAnsi" w:hAnsiTheme="majorHAnsi"/>
+          <w:sz w:val="26"/>
+          <w:szCs w:val="26"/>
+        </w:rPr>
+        <w:t>Flash: 4M bytes</w:t>
+      </w:r>
+    </w:p>
+    <w:p>
+      <w:pPr>
+        <w:numPr>
+          <w:ilvl w:val="0"/>
+          <w:numId w:val="7"/>
+        </w:numPr>
+        <w:jc w:val="both"/>
+        <w:rPr>
+          <w:rFonts w:asciiTheme="majorHAnsi" w:hAnsiTheme="majorHAnsi"/>
+          <w:sz w:val="26"/>
+          <w:szCs w:val="26"/>
+        </w:rPr>
+      </w:pPr>
+      <w:r>
+        <w:rPr>
+          <w:rFonts w:asciiTheme="majorHAnsi" w:hAnsiTheme="majorHAnsi"/>
+          <w:sz w:val="26"/>
+          <w:szCs w:val="26"/>
+        </w:rPr>
+        <w:t>Tensión funcionamiento: 3.3V</w:t>
+      </w:r>
+    </w:p>
+    <w:p>
+      <w:pPr>
+        <w:numPr>
+          <w:ilvl w:val="0"/>
+          <w:numId w:val="7"/>
+        </w:numPr>
+        <w:jc w:val="both"/>
+        <w:rPr>
+          <w:rFonts w:asciiTheme="majorHAnsi" w:hAnsiTheme="majorHAnsi"/>
+          <w:sz w:val="26"/>
+          <w:szCs w:val="26"/>
+        </w:rPr>
+      </w:pPr>
+      <w:r>
+        <w:rPr>
+          <w:rFonts w:asciiTheme="majorHAnsi" w:hAnsiTheme="majorHAnsi"/>
+          <w:sz w:val="26"/>
+          <w:szCs w:val="26"/>
+        </w:rPr>
+        <w:t>Entradas y salidas digitales: 11, todos (salvo el D0) con PWM, interrupciones, e I2C</w:t>
+      </w:r>
+    </w:p>
+    <w:p>
+      <w:pPr>
+        <w:numPr>
+          <w:ilvl w:val="0"/>
+          <w:numId w:val="7"/>
+        </w:numPr>
+        <w:jc w:val="both"/>
+        <w:rPr>
+          <w:rFonts w:asciiTheme="majorHAnsi" w:hAnsiTheme="majorHAnsi"/>
+          <w:sz w:val="26"/>
+          <w:szCs w:val="26"/>
+        </w:rPr>
+      </w:pPr>
+      <w:r>
+        <w:rPr>
+          <w:rFonts w:asciiTheme="majorHAnsi" w:hAnsiTheme="majorHAnsi"/>
+          <w:sz w:val="26"/>
+          <w:szCs w:val="26"/>
+        </w:rPr>
+        <w:lastRenderedPageBreak/>
+        <w:t>Entradas analógicas: 1 (Max. 3.2V)</w:t>
+      </w:r>
+    </w:p>
+    <w:p>
+      <w:pPr>
+        <w:numPr>
+          <w:ilvl w:val="0"/>
+          <w:numId w:val="7"/>
+        </w:numPr>
+        <w:jc w:val="both"/>
+        <w:rPr>
+          <w:rFonts w:asciiTheme="majorHAnsi" w:hAnsiTheme="majorHAnsi"/>
+          <w:sz w:val="26"/>
+          <w:szCs w:val="26"/>
+        </w:rPr>
+      </w:pPr>
+      <w:r>
+        <w:rPr>
+          <w:rFonts w:asciiTheme="majorHAnsi" w:hAnsiTheme="majorHAnsi"/>
+          <w:sz w:val="26"/>
+          <w:szCs w:val="26"/>
+        </w:rPr>
+        <w:t>Conector Micro-USB</w:t>
+      </w:r>
+    </w:p>
+    <w:p>
+      <w:pPr>
+        <w:jc w:val="both"/>
+        <w:rPr>
+          <w:rFonts w:asciiTheme="majorHAnsi" w:hAnsiTheme="majorHAnsi"/>
+          <w:b/>
+          <w:bCs/>
+          <w:sz w:val="32"/>
+          <w:szCs w:val="32"/>
+          <w:u w:val="single"/>
+        </w:rPr>
+      </w:pPr>
+      <w:r>
+        <w:rPr>
+          <w:rFonts w:asciiTheme="majorHAnsi" w:hAnsiTheme="majorHAnsi"/>
           <w:b/>
           <w:bCs/>
           <w:noProof/>
-          <w:color w:val="4A86E8"/>
-          <w:sz w:val="28"/>
-          <w:szCs w:val="28"/>
-          <w:bdr w:val="none" w:sz="0" w:space="0" w:color="auto" w:frame="1"/>
+          <w:sz w:val="32"/>
+          <w:szCs w:val="32"/>
+          <w:u w:val="single"/>
+          <w:lang w:eastAsia="es-AR"/>
         </w:rPr>
         <w:drawing>
-          <wp:inline distT="0" distB="0" distL="0" distR="0" wp14:anchorId="545C44A9" wp14:editId="72C2E62D">
-            <wp:extent cx="4847583" cy="2447925"/>
-            <wp:effectExtent l="0" t="0" r="0" b="0"/>
-            <wp:docPr id="1" name="Imagen 1"/>
+          <wp:anchor distT="0" distB="0" distL="114300" distR="114300" simplePos="0" relativeHeight="251658240" behindDoc="0" locked="0" layoutInCell="1" allowOverlap="1">
+            <wp:simplePos x="0" y="0"/>
+            <wp:positionH relativeFrom="column">
+              <wp:posOffset>3876675</wp:posOffset>
+            </wp:positionH>
+            <wp:positionV relativeFrom="paragraph">
+              <wp:posOffset>336550</wp:posOffset>
+            </wp:positionV>
+            <wp:extent cx="2552700" cy="2943225"/>
+            <wp:effectExtent l="19050" t="0" r="0" b="0"/>
+            <wp:wrapNone/>
+            <wp:docPr id="5" name="Imagen 1"/>
             <wp:cNvGraphicFramePr>
               <a:graphicFrameLocks xmlns:a="http://schemas.openxmlformats.org/drawingml/2006/main" noChangeAspect="1"/>
             </wp:cNvGraphicFramePr>
@@ -8608,10 +8371,85 @@
                     </pic:cNvPicPr>
                   </pic:nvPicPr>
                   <pic:blipFill>
-                    <a:blip r:embed="rId15">
+                    <a:blip r:embed="rId16"/>
+                    <a:srcRect/>
+                    <a:stretch>
+                      <a:fillRect/>
+                    </a:stretch>
+                  </pic:blipFill>
+                  <pic:spPr bwMode="auto">
+                    <a:xfrm>
+                      <a:off x="0" y="0"/>
+                      <a:ext cx="2552700" cy="2943225"/>
+                    </a:xfrm>
+                    <a:prstGeom prst="rect">
+                      <a:avLst/>
+                    </a:prstGeom>
+                    <a:noFill/>
+                    <a:ln w="9525">
+                      <a:noFill/>
+                      <a:miter lim="800000"/>
+                      <a:headEnd/>
+                      <a:tailEnd/>
+                    </a:ln>
+                  </pic:spPr>
+                </pic:pic>
+              </a:graphicData>
+            </a:graphic>
+          </wp:anchor>
+        </w:drawing>
+      </w:r>
+      <w:r>
+        <w:rPr>
+          <w:rFonts w:asciiTheme="majorHAnsi" w:hAnsiTheme="majorHAnsi"/>
+          <w:b/>
+          <w:bCs/>
+          <w:sz w:val="32"/>
+          <w:szCs w:val="32"/>
+          <w:u w:val="single"/>
+        </w:rPr>
+        <w:t>DISTRIBUCION DE PINES</w:t>
+      </w:r>
+    </w:p>
+    <w:p>
+      <w:pPr>
+        <w:jc w:val="both"/>
+        <w:rPr>
+          <w:rFonts w:asciiTheme="majorHAnsi" w:hAnsiTheme="majorHAnsi"/>
+          <w:sz w:val="26"/>
+          <w:szCs w:val="26"/>
+        </w:rPr>
+      </w:pPr>
+      <w:r>
+        <w:rPr>
+          <w:rFonts w:asciiTheme="majorHAnsi" w:hAnsiTheme="majorHAnsi"/>
+          <w:noProof/>
+          <w:sz w:val="26"/>
+          <w:szCs w:val="26"/>
+          <w:lang w:eastAsia="es-AR"/>
+        </w:rPr>
+        <w:drawing>
+          <wp:inline distT="0" distB="0" distL="0" distR="0">
+            <wp:extent cx="3583815" cy="1809750"/>
+            <wp:effectExtent l="19050" t="0" r="0" b="0"/>
+            <wp:docPr id="8" name="Imagen 1"/>
+            <wp:cNvGraphicFramePr>
+              <a:graphicFrameLocks xmlns:a="http://schemas.openxmlformats.org/drawingml/2006/main" noChangeAspect="1"/>
+            </wp:cNvGraphicFramePr>
+            <a:graphic xmlns:a="http://schemas.openxmlformats.org/drawingml/2006/main">
+              <a:graphicData uri="http://schemas.openxmlformats.org/drawingml/2006/picture">
+                <pic:pic xmlns:pic="http://schemas.openxmlformats.org/drawingml/2006/picture">
+                  <pic:nvPicPr>
+                    <pic:cNvPr id="0" name="Picture 1"/>
+                    <pic:cNvPicPr>
+                      <a:picLocks noChangeAspect="1" noChangeArrowheads="1"/>
+                    </pic:cNvPicPr>
+                  </pic:nvPicPr>
+                  <pic:blipFill>
+                    <a:blip r:embed="rId17">
                       <a:extLst>
                         <a:ext uri="{28A0092B-C50C-407E-A947-70E740481C1C}">
-                          <a14:useLocalDpi xmlns:a14="http://schemas.microsoft.com/office/drawing/2010/main" val="0"/>
+                          <a14:useLocalDpi xmlns:a14="http://schemas.microsoft.com/office/drawing/2010/main" xmlns:wps="http://schemas.microsoft.com/office/word/2010/wordprocessingShape" xmlns:wpi="http://schemas.microsoft.com/office/word/2010/wordprocessingInk" xmlns:wpg="http://schemas.microsoft.com/office/word/2010/wordprocessingGroup" xmlns:w16se="http://schemas.microsoft.com/office/word/2015/wordml/symex" xmlns:w16sdtdh="http://schemas.microsoft.com/office/word/2020/wordml/sdtdatahash" xmlns:w16="http://schemas.microsoft.com/office/word/2018/wordml" xmlns:w16cid="http://schemas.microsoft.com/office/word/2016/wordml/cid" xmlns:w16cex="http://schemas.microsoft.com/office/word/2018/wordml/cex" xmlns:w15="http://schemas.microsoft.com/office/word/2012/wordml" xmlns:w14="http://schemas.microsoft.com/office/word/2010/wordml" xmlns:w="http://schemas.openxmlformats.org/wordprocessingml/2006/main" xmlns:w10="urn:schemas-microsoft-com:office:word" xmlns:wp14="http://schemas.microsoft.com/office/word/2010/wordprocessingDrawing" xmlns:v="urn:schemas-microsoft-com:vml" xmlns:o="urn:schemas-microsoft-com:office:office" xmlns:am3d="http://schemas.microsoft.com/office/drawing/2017/model3d" xmlns:aink="http://schemas.microsoft.com/office/drawing/2016/ink" xmlns:mc="http://schemas.openxmlformats.org/markup-compatibility/2006" xmlns:cx8="http://schemas.microsoft.com/office/drawing/2016/5/14/chartex" xmlns:cx7="http://schemas.microsoft.com/office/drawing/2016/5/13/chartex" xmlns:cx6="http://schemas.microsoft.com/office/drawing/2016/5/12/chartex" xmlns:cx5="http://schemas.microsoft.com/office/drawing/2016/5/11/chartex" xmlns:cx4="http://schemas.microsoft.com/office/drawing/2016/5/10/chartex" xmlns:cx3="http://schemas.microsoft.com/office/drawing/2016/5/9/chartex" xmlns:cx2="http://schemas.microsoft.com/office/drawing/2015/10/21/chartex" xmlns:cx1="http://schemas.microsoft.com/office/drawing/2015/9/8/chartex" xmlns:cx="http://schemas.microsoft.com/office/drawing/2014/chartex" xmlns:wpc="http://schemas.microsoft.com/office/word/2010/wordprocessingCanvas" xmlns="" val="0"/>
                         </a:ext>
                       </a:extLst>
                     </a:blip>
@@ -8623,7 +8461,7 @@
                   <pic:spPr bwMode="auto">
                     <a:xfrm>
                       <a:off x="0" y="0"/>
-                      <a:ext cx="4849740" cy="2449014"/>
+                      <a:ext cx="3590072" cy="1812909"/>
                     </a:xfrm>
                     <a:prstGeom prst="rect">
                       <a:avLst/>
@@ -8640,8 +8478,913 @@
         </w:drawing>
       </w:r>
     </w:p>
+    <w:p>
+      <w:pPr>
+        <w:jc w:val="both"/>
+        <w:rPr>
+          <w:rFonts w:asciiTheme="majorHAnsi" w:hAnsiTheme="majorHAnsi"/>
+          <w:sz w:val="26"/>
+          <w:szCs w:val="26"/>
+        </w:rPr>
+      </w:pPr>
+    </w:p>
+    <w:p>
+      <w:pPr>
+        <w:jc w:val="center"/>
+        <w:rPr>
+          <w:rFonts w:asciiTheme="majorHAnsi" w:hAnsiTheme="majorHAnsi"/>
+          <w:sz w:val="26"/>
+          <w:szCs w:val="26"/>
+        </w:rPr>
+      </w:pPr>
+    </w:p>
+    <w:p>
+      <w:pPr>
+        <w:rPr>
+          <w:rFonts w:asciiTheme="majorHAnsi" w:hAnsiTheme="majorHAnsi"/>
+          <w:sz w:val="26"/>
+          <w:szCs w:val="26"/>
+        </w:rPr>
+      </w:pPr>
+    </w:p>
+    <w:p>
+      <w:pPr>
+        <w:rPr>
+          <w:rFonts w:asciiTheme="majorHAnsi" w:hAnsiTheme="majorHAnsi"/>
+          <w:sz w:val="26"/>
+          <w:szCs w:val="26"/>
+        </w:rPr>
+      </w:pPr>
+    </w:p>
+    <w:p>
+      <w:pPr>
+        <w:jc w:val="both"/>
+        <w:rPr>
+          <w:rFonts w:asciiTheme="majorHAnsi" w:hAnsiTheme="majorHAnsi"/>
+          <w:b/>
+          <w:bCs/>
+          <w:sz w:val="32"/>
+          <w:szCs w:val="32"/>
+          <w:u w:val="single"/>
+        </w:rPr>
+      </w:pPr>
+      <w:r>
+        <w:rPr>
+          <w:rFonts w:asciiTheme="majorHAnsi" w:hAnsiTheme="majorHAnsi"/>
+          <w:b/>
+          <w:bCs/>
+          <w:sz w:val="32"/>
+          <w:szCs w:val="32"/>
+          <w:u w:val="single"/>
+        </w:rPr>
+        <w:t>COMO UTILIZARLA</w:t>
+      </w:r>
+    </w:p>
+    <w:p>
+      <w:pPr>
+        <w:pStyle w:val="NormalWeb"/>
+        <w:shd w:val="clear" w:color="auto" w:fill="FFFFFF"/>
+        <w:spacing w:before="0" w:beforeAutospacing="0" w:after="312" w:afterAutospacing="0"/>
+        <w:jc w:val="both"/>
+        <w:rPr>
+          <w:rFonts w:ascii="Arial" w:hAnsi="Arial" w:cs="Arial"/>
+          <w:color w:val="000000"/>
+        </w:rPr>
+      </w:pPr>
+      <w:r>
+        <w:rPr>
+          <w:rFonts w:asciiTheme="majorHAnsi" w:hAnsiTheme="majorHAnsi" w:cs="Arial"/>
+          <w:color w:val="000000"/>
+          <w:sz w:val="26"/>
+          <w:szCs w:val="26"/>
+        </w:rPr>
+        <w:t>Para comenzar a utilizar esta placa y programarla desde la PC o Laptop deberás instalar su controlador, para este caso la placa incorpora el chip CH340G el cual se encarga de programar y establecer comunicación USB-Serial.</w:t>
+      </w:r>
+    </w:p>
+    <w:p>
+      <w:pPr>
+        <w:pStyle w:val="NormalWeb"/>
+        <w:shd w:val="clear" w:color="auto" w:fill="FFFFFF"/>
+        <w:spacing w:before="0" w:beforeAutospacing="0" w:after="312" w:afterAutospacing="0"/>
+        <w:rPr>
+          <w:rFonts w:asciiTheme="majorHAnsi" w:hAnsiTheme="majorHAnsi" w:cs="Arial"/>
+          <w:color w:val="000000"/>
+          <w:sz w:val="26"/>
+          <w:szCs w:val="26"/>
+        </w:rPr>
+      </w:pPr>
+      <w:r>
+        <w:rPr>
+          <w:rFonts w:asciiTheme="majorHAnsi" w:hAnsiTheme="majorHAnsi" w:cs="Arial"/>
+          <w:color w:val="000000"/>
+          <w:sz w:val="26"/>
+          <w:szCs w:val="26"/>
+        </w:rPr>
+        <w:t>Ya instalado el controlador puedes conectar la placa a tu PC. Para comprobar que se instalo correctamente el controlador y le asigno un puerto COM a la placa, sigue los siguientes pasos:</w:t>
+      </w:r>
+    </w:p>
+    <w:p>
+      <w:pPr>
+        <w:numPr>
+          <w:ilvl w:val="0"/>
+          <w:numId w:val="9"/>
+        </w:numPr>
+        <w:shd w:val="clear" w:color="auto" w:fill="FFFFFF"/>
+        <w:spacing w:before="100" w:beforeAutospacing="1" w:after="144" w:line="240" w:lineRule="auto"/>
+        <w:ind w:left="1032"/>
+        <w:rPr>
+          <w:rFonts w:ascii="Arial" w:hAnsi="Arial" w:cs="Arial"/>
+          <w:color w:val="000000"/>
+        </w:rPr>
+      </w:pPr>
+      <w:r>
+        <w:rPr>
+          <w:rFonts w:ascii="Arial" w:hAnsi="Arial" w:cs="Arial"/>
+          <w:color w:val="000000"/>
+        </w:rPr>
+        <w:t>Abrir “Administrador de dispositivos”</w:t>
+      </w:r>
+    </w:p>
+    <w:p>
+      <w:pPr>
+        <w:numPr>
+          <w:ilvl w:val="0"/>
+          <w:numId w:val="9"/>
+        </w:numPr>
+        <w:shd w:val="clear" w:color="auto" w:fill="FFFFFF"/>
+        <w:spacing w:before="100" w:beforeAutospacing="1" w:after="144" w:line="240" w:lineRule="auto"/>
+        <w:ind w:left="1032"/>
+        <w:rPr>
+          <w:rFonts w:ascii="Arial" w:hAnsi="Arial" w:cs="Arial"/>
+          <w:color w:val="000000"/>
+        </w:rPr>
+      </w:pPr>
+      <w:r>
+        <w:rPr>
+          <w:rFonts w:ascii="Arial" w:hAnsi="Arial" w:cs="Arial"/>
+          <w:color w:val="000000"/>
+        </w:rPr>
+        <w:t>Conectar la placa al PC</w:t>
+      </w:r>
+    </w:p>
+    <w:p>
+      <w:pPr>
+        <w:numPr>
+          <w:ilvl w:val="0"/>
+          <w:numId w:val="9"/>
+        </w:numPr>
+        <w:shd w:val="clear" w:color="auto" w:fill="FFFFFF"/>
+        <w:spacing w:before="100" w:beforeAutospacing="1" w:after="144" w:line="240" w:lineRule="auto"/>
+        <w:ind w:left="1032"/>
+        <w:rPr>
+          <w:rFonts w:ascii="Arial" w:hAnsi="Arial" w:cs="Arial"/>
+          <w:color w:val="000000"/>
+        </w:rPr>
+      </w:pPr>
+      <w:r>
+        <w:rPr>
+          <w:rFonts w:ascii="Arial" w:hAnsi="Arial" w:cs="Arial"/>
+          <w:color w:val="000000"/>
+        </w:rPr>
+        <w:t>Dar clic en Puertos (COM , LPT)</w:t>
+      </w:r>
+    </w:p>
+    <w:p>
+      <w:pPr>
+        <w:numPr>
+          <w:ilvl w:val="0"/>
+          <w:numId w:val="9"/>
+        </w:numPr>
+        <w:shd w:val="clear" w:color="auto" w:fill="FFFFFF"/>
+        <w:spacing w:before="100" w:beforeAutospacing="1" w:after="144" w:line="240" w:lineRule="auto"/>
+        <w:ind w:left="1032"/>
+        <w:rPr>
+          <w:rFonts w:ascii="Arial" w:hAnsi="Arial" w:cs="Arial"/>
+          <w:color w:val="000000"/>
+        </w:rPr>
+      </w:pPr>
+      <w:r>
+        <w:rPr>
+          <w:rFonts w:ascii="Arial" w:hAnsi="Arial" w:cs="Arial"/>
+          <w:color w:val="000000"/>
+        </w:rPr>
+        <w:t>Debe de reconocer la placa como se</w:t>
+      </w:r>
+      <w:r>
+        <w:rPr>
+          <w:rFonts w:ascii="Arial" w:hAnsi="Arial" w:cs="Arial"/>
+          <w:color w:val="000000"/>
+        </w:rPr>
+        <w:t xml:space="preserve"> muestra en la siguiente imagen</w:t>
+      </w:r>
+      <w:r>
+        <w:rPr>
+          <w:rFonts w:ascii="Arial" w:hAnsi="Arial" w:cs="Arial"/>
+          <w:color w:val="000000"/>
+        </w:rPr>
+        <w:t>:</w:t>
+      </w:r>
+    </w:p>
+    <w:p>
+      <w:pPr>
+        <w:shd w:val="clear" w:color="auto" w:fill="FFFFFF"/>
+        <w:spacing w:before="100" w:beforeAutospacing="1" w:after="144" w:line="240" w:lineRule="auto"/>
+        <w:ind w:left="1032"/>
+        <w:rPr>
+          <w:rFonts w:ascii="Arial" w:hAnsi="Arial" w:cs="Arial"/>
+          <w:color w:val="000000"/>
+        </w:rPr>
+      </w:pPr>
+      <w:r>
+        <w:rPr>
+          <w:noProof/>
+          <w:lang w:eastAsia="es-AR"/>
+        </w:rPr>
+        <w:lastRenderedPageBreak/>
+        <w:drawing>
+          <wp:inline distT="0" distB="0" distL="0" distR="0">
+            <wp:extent cx="1972751" cy="3143250"/>
+            <wp:effectExtent l="19050" t="0" r="8449" b="0"/>
+            <wp:docPr id="9" name="Imagen 4" descr="https://uelectronics.com/wp-content/uploads/2021/06/ch340im.jpg"/>
+            <wp:cNvGraphicFramePr>
+              <a:graphicFrameLocks xmlns:a="http://schemas.openxmlformats.org/drawingml/2006/main" noChangeAspect="1"/>
+            </wp:cNvGraphicFramePr>
+            <a:graphic xmlns:a="http://schemas.openxmlformats.org/drawingml/2006/main">
+              <a:graphicData uri="http://schemas.openxmlformats.org/drawingml/2006/picture">
+                <pic:pic xmlns:pic="http://schemas.openxmlformats.org/drawingml/2006/picture">
+                  <pic:nvPicPr>
+                    <pic:cNvPr id="0" name="Picture 4" descr="https://uelectronics.com/wp-content/uploads/2021/06/ch340im.jpg"/>
+                    <pic:cNvPicPr>
+                      <a:picLocks noChangeAspect="1" noChangeArrowheads="1"/>
+                    </pic:cNvPicPr>
+                  </pic:nvPicPr>
+                  <pic:blipFill>
+                    <a:blip r:embed="rId18"/>
+                    <a:srcRect/>
+                    <a:stretch>
+                      <a:fillRect/>
+                    </a:stretch>
+                  </pic:blipFill>
+                  <pic:spPr bwMode="auto">
+                    <a:xfrm>
+                      <a:off x="0" y="0"/>
+                      <a:ext cx="1972751" cy="3143250"/>
+                    </a:xfrm>
+                    <a:prstGeom prst="rect">
+                      <a:avLst/>
+                    </a:prstGeom>
+                    <a:noFill/>
+                    <a:ln w="9525">
+                      <a:noFill/>
+                      <a:miter lim="800000"/>
+                      <a:headEnd/>
+                      <a:tailEnd/>
+                    </a:ln>
+                  </pic:spPr>
+                </pic:pic>
+              </a:graphicData>
+            </a:graphic>
+          </wp:inline>
+        </w:drawing>
+      </w:r>
+    </w:p>
+    <w:p>
+      <w:pPr>
+        <w:pStyle w:val="Ttulo4"/>
+        <w:shd w:val="clear" w:color="auto" w:fill="FFFFFF"/>
+        <w:spacing w:before="0" w:after="120"/>
+        <w:rPr>
+          <w:rFonts w:cs="Arial"/>
+          <w:color w:val="0A0A0A"/>
+          <w:sz w:val="26"/>
+          <w:szCs w:val="26"/>
+        </w:rPr>
+      </w:pPr>
+      <w:r>
+        <w:rPr>
+          <w:rStyle w:val="Textoennegrita"/>
+          <w:rFonts w:cs="Arial"/>
+          <w:b/>
+          <w:bCs/>
+          <w:color w:val="0A0A0A"/>
+          <w:sz w:val="26"/>
+          <w:szCs w:val="26"/>
+        </w:rPr>
+        <w:t>¿Cómo programar Wemos D1 Mini V3?</w:t>
+      </w:r>
+    </w:p>
+    <w:p>
+      <w:pPr>
+        <w:pStyle w:val="NormalWeb"/>
+        <w:shd w:val="clear" w:color="auto" w:fill="FFFFFF"/>
+        <w:spacing w:before="0" w:beforeAutospacing="0" w:after="312" w:afterAutospacing="0"/>
+        <w:rPr>
+          <w:rFonts w:ascii="Arial" w:hAnsi="Arial" w:cs="Arial"/>
+          <w:color w:val="000000"/>
+        </w:rPr>
+      </w:pPr>
+      <w:r>
+        <w:rPr>
+          <w:rFonts w:asciiTheme="majorHAnsi" w:hAnsiTheme="majorHAnsi" w:cs="Arial"/>
+          <w:color w:val="000000"/>
+          <w:sz w:val="26"/>
+          <w:szCs w:val="26"/>
+        </w:rPr>
+        <w:t>Ya instalado el controlador podrás programarlo en diferentes entornos de programación podrás elegir:</w:t>
+      </w:r>
+    </w:p>
+    <w:p>
+      <w:pPr>
+        <w:numPr>
+          <w:ilvl w:val="0"/>
+          <w:numId w:val="10"/>
+        </w:numPr>
+        <w:shd w:val="clear" w:color="auto" w:fill="FFFFFF"/>
+        <w:spacing w:before="100" w:beforeAutospacing="1" w:after="144" w:line="240" w:lineRule="auto"/>
+        <w:ind w:left="1032"/>
+        <w:rPr>
+          <w:rFonts w:ascii="Arial" w:hAnsi="Arial" w:cs="Arial"/>
+          <w:color w:val="000000"/>
+        </w:rPr>
+      </w:pPr>
+      <w:r>
+        <w:rPr>
+          <w:rFonts w:ascii="Arial" w:hAnsi="Arial" w:cs="Arial"/>
+          <w:color w:val="000000"/>
+        </w:rPr>
+        <w:t>Arduino IDE (en lenguaje C++),</w:t>
+      </w:r>
+    </w:p>
+    <w:p>
+      <w:pPr>
+        <w:numPr>
+          <w:ilvl w:val="0"/>
+          <w:numId w:val="10"/>
+        </w:numPr>
+        <w:shd w:val="clear" w:color="auto" w:fill="FFFFFF"/>
+        <w:spacing w:before="100" w:beforeAutospacing="1" w:after="144" w:line="240" w:lineRule="auto"/>
+        <w:ind w:left="1032"/>
+        <w:rPr>
+          <w:rFonts w:ascii="Arial" w:hAnsi="Arial" w:cs="Arial"/>
+          <w:color w:val="000000"/>
+        </w:rPr>
+      </w:pPr>
+      <w:r>
+        <w:rPr>
+          <w:rFonts w:ascii="Arial" w:hAnsi="Arial" w:cs="Arial"/>
+          <w:color w:val="000000"/>
+        </w:rPr>
+        <w:t>MicroPython</w:t>
+      </w:r>
+    </w:p>
+    <w:p>
+      <w:pPr>
+        <w:numPr>
+          <w:ilvl w:val="0"/>
+          <w:numId w:val="10"/>
+        </w:numPr>
+        <w:shd w:val="clear" w:color="auto" w:fill="FFFFFF"/>
+        <w:spacing w:before="100" w:beforeAutospacing="1" w:after="144" w:line="240" w:lineRule="auto"/>
+        <w:ind w:left="1032"/>
+        <w:rPr>
+          <w:rFonts w:ascii="Arial" w:hAnsi="Arial" w:cs="Arial"/>
+          <w:color w:val="000000"/>
+          <w:lang w:val="en-US"/>
+        </w:rPr>
+      </w:pPr>
+      <w:r>
+        <w:rPr>
+          <w:rFonts w:ascii="Arial" w:hAnsi="Arial" w:cs="Arial"/>
+          <w:color w:val="000000"/>
+          <w:lang w:val="en-US"/>
+        </w:rPr>
+        <w:t>Javascript (Espruino, Duktape, Mongoose JS)</w:t>
+      </w:r>
+    </w:p>
+    <w:p>
+      <w:pPr>
+        <w:numPr>
+          <w:ilvl w:val="0"/>
+          <w:numId w:val="10"/>
+        </w:numPr>
+        <w:shd w:val="clear" w:color="auto" w:fill="FFFFFF"/>
+        <w:spacing w:before="100" w:beforeAutospacing="1" w:after="144" w:line="240" w:lineRule="auto"/>
+        <w:ind w:left="1032"/>
+        <w:rPr>
+          <w:rFonts w:ascii="Arial" w:hAnsi="Arial" w:cs="Arial"/>
+          <w:color w:val="000000"/>
+        </w:rPr>
+      </w:pPr>
+      <w:r>
+        <w:rPr>
+          <w:rFonts w:ascii="Arial" w:hAnsi="Arial" w:cs="Arial"/>
+          <w:color w:val="000000"/>
+        </w:rPr>
+        <w:t>LUA</w:t>
+      </w:r>
+    </w:p>
+    <w:p>
+      <w:pPr>
+        <w:numPr>
+          <w:ilvl w:val="0"/>
+          <w:numId w:val="10"/>
+        </w:numPr>
+        <w:shd w:val="clear" w:color="auto" w:fill="FFFFFF"/>
+        <w:spacing w:before="100" w:beforeAutospacing="1" w:after="144" w:line="240" w:lineRule="auto"/>
+        <w:ind w:left="1032"/>
+        <w:rPr>
+          <w:rFonts w:ascii="Arial" w:hAnsi="Arial" w:cs="Arial"/>
+          <w:color w:val="000000"/>
+        </w:rPr>
+      </w:pPr>
+      <w:r>
+        <w:rPr>
+          <w:rFonts w:ascii="Arial" w:hAnsi="Arial" w:cs="Arial"/>
+          <w:color w:val="000000"/>
+        </w:rPr>
+        <w:t>ATOM</w:t>
+      </w:r>
+    </w:p>
+    <w:p>
+      <w:pPr>
+        <w:ind w:left="360"/>
+        <w:jc w:val="center"/>
+        <w:rPr>
+          <w:rFonts w:asciiTheme="majorHAnsi" w:hAnsiTheme="majorHAnsi"/>
+          <w:b/>
+          <w:sz w:val="32"/>
+          <w:szCs w:val="32"/>
+          <w:u w:val="single"/>
+        </w:rPr>
+      </w:pPr>
+      <w:r>
+        <w:rPr>
+          <w:rFonts w:asciiTheme="majorHAnsi" w:hAnsiTheme="majorHAnsi"/>
+          <w:b/>
+          <w:sz w:val="32"/>
+          <w:szCs w:val="32"/>
+          <w:u w:val="single"/>
+        </w:rPr>
+        <w:t>LENGUAJES E IDE ARDUINO</w:t>
+      </w:r>
+    </w:p>
+    <w:p>
+      <w:pPr>
+        <w:ind w:left="360"/>
+        <w:jc w:val="center"/>
+        <w:rPr>
+          <w:rFonts w:asciiTheme="majorHAnsi" w:hAnsiTheme="majorHAnsi"/>
+          <w:b/>
+          <w:sz w:val="28"/>
+          <w:szCs w:val="28"/>
+          <w:u w:val="single"/>
+        </w:rPr>
+      </w:pPr>
+    </w:p>
+    <w:p>
+      <w:pPr>
+        <w:ind w:left="360"/>
+        <w:jc w:val="both"/>
+        <w:rPr>
+          <w:rFonts w:asciiTheme="majorHAnsi" w:hAnsiTheme="majorHAnsi"/>
+          <w:sz w:val="26"/>
+          <w:szCs w:val="26"/>
+        </w:rPr>
+      </w:pPr>
+      <w:r>
+        <w:rPr>
+          <w:rFonts w:asciiTheme="majorHAnsi" w:hAnsiTheme="majorHAnsi"/>
+          <w:sz w:val="26"/>
+          <w:szCs w:val="26"/>
+        </w:rPr>
+        <w:t>Para empezar a programar la placa Arduino es necesario descargar un IDE (Integrated Development Environment). El IDE es un conjunto de herramientas de software que permiten a los programadores desarrollar y grabar todo el código necesario para hacer que nuestro Arduino funcione como queramos. El IDE de Arduino nos permite escribir, depurar, editar y grabar nuestro programa (llamados “sketches” en el mundo Arduino) de una manera sumamente sencilla, en gran parte a esto se debe el éxito de Arduino, a su accesibilidad.</w:t>
+      </w:r>
+    </w:p>
+    <w:p>
+      <w:pPr>
+        <w:ind w:left="360"/>
+        <w:jc w:val="center"/>
+        <w:rPr>
+          <w:rFonts w:asciiTheme="majorHAnsi" w:hAnsiTheme="majorHAnsi"/>
+          <w:b/>
+          <w:sz w:val="32"/>
+          <w:szCs w:val="32"/>
+          <w:u w:val="single"/>
+        </w:rPr>
+      </w:pPr>
+      <w:r>
+        <w:rPr>
+          <w:rFonts w:asciiTheme="majorHAnsi" w:hAnsiTheme="majorHAnsi"/>
+          <w:b/>
+          <w:sz w:val="32"/>
+          <w:szCs w:val="32"/>
+          <w:u w:val="single"/>
+        </w:rPr>
+        <w:lastRenderedPageBreak/>
+        <w:t>THONNY MICROPYTHON</w:t>
+      </w:r>
+    </w:p>
+    <w:p>
+      <w:pPr>
+        <w:ind w:left="360"/>
+        <w:jc w:val="center"/>
+        <w:rPr>
+          <w:rFonts w:asciiTheme="majorHAnsi" w:hAnsiTheme="majorHAnsi"/>
+          <w:b/>
+          <w:sz w:val="28"/>
+          <w:szCs w:val="28"/>
+          <w:u w:val="single"/>
+        </w:rPr>
+      </w:pPr>
+    </w:p>
+    <w:p>
+      <w:pPr>
+        <w:ind w:left="360"/>
+        <w:jc w:val="both"/>
+        <w:rPr>
+          <w:rFonts w:asciiTheme="majorHAnsi" w:hAnsiTheme="majorHAnsi"/>
+          <w:sz w:val="26"/>
+          <w:szCs w:val="26"/>
+        </w:rPr>
+      </w:pPr>
+      <w:r>
+        <w:rPr>
+          <w:rFonts w:asciiTheme="majorHAnsi" w:hAnsiTheme="majorHAnsi"/>
+          <w:sz w:val="26"/>
+          <w:szCs w:val="26"/>
+        </w:rPr>
+        <w:t>MicroPython es una reimplementación del lenguaje de programación Python 3 dirigida a microcontroladores y sistemas integrados. MicroPython es muy similar a Python normal. Aparte de algunas excepciones, las funciones de lenguaje de Python también están disponibles en MicroPython. La diferencia más significativa entre Python y MicroPython es que MicroPython fue diseñado para funcionar en condiciones restringidas.</w:t>
+      </w:r>
+    </w:p>
+    <w:p>
+      <w:pPr>
+        <w:ind w:left="360"/>
+        <w:jc w:val="both"/>
+        <w:rPr>
+          <w:rFonts w:asciiTheme="majorHAnsi" w:hAnsiTheme="majorHAnsi"/>
+          <w:sz w:val="26"/>
+          <w:szCs w:val="26"/>
+        </w:rPr>
+      </w:pPr>
+      <w:r>
+        <w:rPr>
+          <w:rFonts w:asciiTheme="majorHAnsi" w:hAnsiTheme="majorHAnsi"/>
+          <w:noProof/>
+          <w:sz w:val="26"/>
+          <w:szCs w:val="26"/>
+          <w:lang w:eastAsia="es-AR"/>
+        </w:rPr>
+        <w:drawing>
+          <wp:anchor distT="0" distB="0" distL="114300" distR="114300" simplePos="0" relativeHeight="251660288" behindDoc="0" locked="0" layoutInCell="1" allowOverlap="1">
+            <wp:simplePos x="0" y="0"/>
+            <wp:positionH relativeFrom="column">
+              <wp:posOffset>1562100</wp:posOffset>
+            </wp:positionH>
+            <wp:positionV relativeFrom="paragraph">
+              <wp:posOffset>870585</wp:posOffset>
+            </wp:positionV>
+            <wp:extent cx="3676650" cy="2524125"/>
+            <wp:effectExtent l="19050" t="0" r="0" b="0"/>
+            <wp:wrapNone/>
+            <wp:docPr id="1" name="3 Imagen" descr="THONNY.png"/>
+            <wp:cNvGraphicFramePr>
+              <a:graphicFrameLocks xmlns:a="http://schemas.openxmlformats.org/drawingml/2006/main" noChangeAspect="1"/>
+            </wp:cNvGraphicFramePr>
+            <a:graphic xmlns:a="http://schemas.openxmlformats.org/drawingml/2006/main">
+              <a:graphicData uri="http://schemas.openxmlformats.org/drawingml/2006/picture">
+                <pic:pic xmlns:pic="http://schemas.openxmlformats.org/drawingml/2006/picture">
+                  <pic:nvPicPr>
+                    <pic:cNvPr id="0" name="THONNY.png"/>
+                    <pic:cNvPicPr/>
+                  </pic:nvPicPr>
+                  <pic:blipFill>
+                    <a:blip r:embed="rId19"/>
+                    <a:stretch>
+                      <a:fillRect/>
+                    </a:stretch>
+                  </pic:blipFill>
+                  <pic:spPr>
+                    <a:xfrm>
+                      <a:off x="0" y="0"/>
+                      <a:ext cx="3676650" cy="2524125"/>
+                    </a:xfrm>
+                    <a:prstGeom prst="rect">
+                      <a:avLst/>
+                    </a:prstGeom>
+                  </pic:spPr>
+                </pic:pic>
+              </a:graphicData>
+            </a:graphic>
+          </wp:anchor>
+        </w:drawing>
+      </w:r>
+      <w:r>
+        <w:rPr>
+          <w:rFonts w:asciiTheme="majorHAnsi" w:hAnsiTheme="majorHAnsi"/>
+          <w:sz w:val="26"/>
+          <w:szCs w:val="26"/>
+        </w:rPr>
+        <w:t>Por eso, MicroPython no viene con el paquete completo de bibliotecas estándar. Solo incluye un pequeño subconjunto de las bibliotecas estándar de Python, pero incluye módulos para controlar e interactuar fácilmente con los GPIO, usar Wi-Fi y otros protocolos de comunicación.</w:t>
+      </w:r>
+    </w:p>
+    <w:p>
+      <w:pPr>
+        <w:ind w:left="360"/>
+        <w:jc w:val="both"/>
+        <w:rPr>
+          <w:rFonts w:asciiTheme="majorHAnsi" w:hAnsiTheme="majorHAnsi"/>
+          <w:sz w:val="24"/>
+          <w:szCs w:val="24"/>
+        </w:rPr>
+      </w:pPr>
+      <w:r>
+        <w:pict>
+          <v:shapetype id="_x0000_t75" coordsize="21600,21600" o:spt="75" o:preferrelative="t" path="m@4@5l@4@11@9@11@9@5xe" filled="f" stroked="f">
+            <v:stroke joinstyle="miter"/>
+            <v:formulas>
+              <v:f eqn="if lineDrawn pixelLineWidth 0"/>
+              <v:f eqn="sum @0 1 0"/>
+              <v:f eqn="sum 0 0 @1"/>
+              <v:f eqn="prod @2 1 2"/>
+              <v:f eqn="prod @3 21600 pixelWidth"/>
+              <v:f eqn="prod @3 21600 pixelHeight"/>
+              <v:f eqn="sum @0 0 1"/>
+              <v:f eqn="prod @6 1 2"/>
+              <v:f eqn="prod @7 21600 pixelWidth"/>
+              <v:f eqn="sum @8 21600 0"/>
+              <v:f eqn="prod @7 21600 pixelHeight"/>
+              <v:f eqn="sum @10 21600 0"/>
+            </v:formulas>
+            <v:path o:extrusionok="f" gradientshapeok="t" o:connecttype="rect"/>
+            <o:lock v:ext="edit" aspectratio="t"/>
+          </v:shapetype>
+          <v:shape id="_x0000_i1025" type="#_x0000_t75" alt="" style="width:24.75pt;height:24.75pt"/>
+        </w:pict>
+      </w:r>
+    </w:p>
+    <w:p>
+      <w:pPr>
+        <w:ind w:left="360"/>
+        <w:jc w:val="both"/>
+        <w:rPr>
+          <w:rFonts w:asciiTheme="majorHAnsi" w:hAnsiTheme="majorHAnsi"/>
+          <w:sz w:val="24"/>
+          <w:szCs w:val="24"/>
+        </w:rPr>
+      </w:pPr>
+    </w:p>
+    <w:p>
+      <w:pPr>
+        <w:ind w:left="360"/>
+        <w:jc w:val="center"/>
+        <w:rPr>
+          <w:rFonts w:asciiTheme="majorHAnsi" w:hAnsiTheme="majorHAnsi"/>
+          <w:b/>
+          <w:sz w:val="32"/>
+          <w:szCs w:val="32"/>
+          <w:u w:val="single"/>
+        </w:rPr>
+      </w:pPr>
+      <w:r>
+        <w:rPr>
+          <w:rFonts w:asciiTheme="majorHAnsi" w:hAnsiTheme="majorHAnsi"/>
+          <w:b/>
+          <w:sz w:val="32"/>
+          <w:szCs w:val="32"/>
+          <w:u w:val="single"/>
+        </w:rPr>
+        <w:t>VISUAL STUDIO</w:t>
+      </w:r>
+    </w:p>
+    <w:p>
+      <w:pPr>
+        <w:ind w:left="360"/>
+        <w:jc w:val="center"/>
+        <w:rPr>
+          <w:rFonts w:asciiTheme="majorHAnsi" w:hAnsiTheme="majorHAnsi"/>
+          <w:b/>
+          <w:sz w:val="32"/>
+          <w:szCs w:val="32"/>
+          <w:u w:val="single"/>
+        </w:rPr>
+      </w:pPr>
+    </w:p>
+    <w:p>
+      <w:pPr>
+        <w:ind w:left="360"/>
+        <w:jc w:val="center"/>
+        <w:rPr>
+          <w:rFonts w:asciiTheme="majorHAnsi" w:hAnsiTheme="majorHAnsi"/>
+          <w:b/>
+          <w:sz w:val="32"/>
+          <w:szCs w:val="32"/>
+          <w:u w:val="single"/>
+        </w:rPr>
+      </w:pPr>
+    </w:p>
+    <w:p>
+      <w:pPr>
+        <w:ind w:left="360"/>
+        <w:jc w:val="center"/>
+        <w:rPr>
+          <w:rFonts w:asciiTheme="majorHAnsi" w:hAnsiTheme="majorHAnsi"/>
+          <w:b/>
+          <w:sz w:val="32"/>
+          <w:szCs w:val="32"/>
+          <w:u w:val="single"/>
+        </w:rPr>
+      </w:pPr>
+    </w:p>
+    <w:p>
+      <w:pPr>
+        <w:ind w:left="360"/>
+        <w:jc w:val="center"/>
+        <w:rPr>
+          <w:rFonts w:asciiTheme="majorHAnsi" w:hAnsiTheme="majorHAnsi"/>
+          <w:b/>
+          <w:sz w:val="32"/>
+          <w:szCs w:val="32"/>
+          <w:u w:val="single"/>
+        </w:rPr>
+      </w:pPr>
+    </w:p>
+    <w:p>
+      <w:pPr>
+        <w:ind w:left="360"/>
+        <w:jc w:val="center"/>
+        <w:rPr>
+          <w:rFonts w:asciiTheme="majorHAnsi" w:hAnsiTheme="majorHAnsi"/>
+          <w:b/>
+          <w:sz w:val="32"/>
+          <w:szCs w:val="32"/>
+          <w:u w:val="single"/>
+        </w:rPr>
+      </w:pPr>
+    </w:p>
+    <w:p>
+      <w:pPr>
+        <w:ind w:left="360"/>
+        <w:jc w:val="center"/>
+        <w:rPr>
+          <w:rFonts w:asciiTheme="majorHAnsi" w:hAnsiTheme="majorHAnsi"/>
+          <w:b/>
+          <w:sz w:val="32"/>
+          <w:szCs w:val="32"/>
+          <w:u w:val="single"/>
+        </w:rPr>
+      </w:pPr>
+    </w:p>
+    <w:p>
+      <w:pPr>
+        <w:ind w:left="360"/>
+        <w:jc w:val="center"/>
+        <w:rPr>
+          <w:rFonts w:asciiTheme="majorHAnsi" w:hAnsiTheme="majorHAnsi"/>
+          <w:b/>
+          <w:sz w:val="32"/>
+          <w:szCs w:val="32"/>
+          <w:u w:val="single"/>
+        </w:rPr>
+      </w:pPr>
+    </w:p>
+    <w:p>
+      <w:pPr>
+        <w:ind w:left="360"/>
+        <w:jc w:val="center"/>
+        <w:rPr>
+          <w:rFonts w:asciiTheme="majorHAnsi" w:hAnsiTheme="majorHAnsi"/>
+          <w:b/>
+          <w:sz w:val="32"/>
+          <w:szCs w:val="32"/>
+          <w:u w:val="single"/>
+        </w:rPr>
+      </w:pPr>
+    </w:p>
+    <w:p>
+      <w:pPr>
+        <w:ind w:left="360"/>
+        <w:jc w:val="center"/>
+        <w:rPr>
+          <w:rFonts w:asciiTheme="majorHAnsi" w:hAnsiTheme="majorHAnsi"/>
+          <w:b/>
+          <w:sz w:val="32"/>
+          <w:szCs w:val="32"/>
+          <w:u w:val="single"/>
+        </w:rPr>
+      </w:pPr>
+      <w:r>
+        <w:rPr>
+          <w:rFonts w:asciiTheme="majorHAnsi" w:hAnsiTheme="majorHAnsi"/>
+          <w:b/>
+          <w:sz w:val="32"/>
+          <w:szCs w:val="32"/>
+          <w:u w:val="single"/>
+        </w:rPr>
+        <w:lastRenderedPageBreak/>
+        <w:t>VISUAL STUDIO</w:t>
+      </w:r>
+    </w:p>
+    <w:p>
+      <w:pPr>
+        <w:ind w:left="360"/>
+        <w:rPr>
+          <w:rFonts w:asciiTheme="majorHAnsi" w:hAnsiTheme="majorHAnsi"/>
+          <w:sz w:val="26"/>
+          <w:szCs w:val="26"/>
+        </w:rPr>
+      </w:pPr>
+      <w:r>
+        <w:rPr>
+          <w:rFonts w:asciiTheme="majorHAnsi" w:hAnsiTheme="majorHAnsi"/>
+          <w:sz w:val="26"/>
+          <w:szCs w:val="26"/>
+        </w:rPr>
+        <w:t>Microsoft Visual Studio es un entorno de desarrollo integrado para Windows y macOS. Es compatible con múltiples lenguajes de programación, tales como C++, C#, Visual Basic . </w:t>
+      </w:r>
+      <w:hyperlink r:id="rId20" w:history="1">
+        <w:r>
+          <w:rPr>
+            <w:sz w:val="26"/>
+            <w:szCs w:val="26"/>
+          </w:rPr>
+          <w:br/>
+        </w:r>
+      </w:hyperlink>
+    </w:p>
+    <w:p>
+      <w:pPr>
+        <w:pStyle w:val="Prrafodelista"/>
+        <w:rPr>
+          <w:rFonts w:asciiTheme="majorHAnsi" w:hAnsiTheme="majorHAnsi"/>
+          <w:sz w:val="24"/>
+          <w:szCs w:val="24"/>
+        </w:rPr>
+      </w:pPr>
+      <w:r>
+        <w:rPr>
+          <w:noProof/>
+          <w:lang w:eastAsia="es-AR"/>
+        </w:rPr>
+        <w:drawing>
+          <wp:inline distT="0" distB="0" distL="0" distR="0">
+            <wp:extent cx="5382289" cy="3027310"/>
+            <wp:effectExtent l="19050" t="0" r="8861" b="0"/>
+            <wp:docPr id="10" name="4 Imagen" descr="VIS u.jpg"/>
+            <wp:cNvGraphicFramePr>
+              <a:graphicFrameLocks xmlns:a="http://schemas.openxmlformats.org/drawingml/2006/main" noChangeAspect="1"/>
+            </wp:cNvGraphicFramePr>
+            <a:graphic xmlns:a="http://schemas.openxmlformats.org/drawingml/2006/main">
+              <a:graphicData uri="http://schemas.openxmlformats.org/drawingml/2006/picture">
+                <pic:pic xmlns:pic="http://schemas.openxmlformats.org/drawingml/2006/picture">
+                  <pic:nvPicPr>
+                    <pic:cNvPr id="0" name="VIS u.jpg"/>
+                    <pic:cNvPicPr/>
+                  </pic:nvPicPr>
+                  <pic:blipFill>
+                    <a:blip r:embed="rId21"/>
+                    <a:stretch>
+                      <a:fillRect/>
+                    </a:stretch>
+                  </pic:blipFill>
+                  <pic:spPr>
+                    <a:xfrm>
+                      <a:off x="0" y="0"/>
+                      <a:ext cx="5385690" cy="3029223"/>
+                    </a:xfrm>
+                    <a:prstGeom prst="rect">
+                      <a:avLst/>
+                    </a:prstGeom>
+                  </pic:spPr>
+                </pic:pic>
+              </a:graphicData>
+            </a:graphic>
+          </wp:inline>
+        </w:drawing>
+      </w:r>
+    </w:p>
+    <w:p>
+      <w:pPr>
+        <w:shd w:val="clear" w:color="auto" w:fill="FFFFFF"/>
+        <w:spacing w:before="100" w:beforeAutospacing="1" w:after="144" w:line="240" w:lineRule="auto"/>
+        <w:ind w:left="1032"/>
+        <w:rPr>
+          <w:rFonts w:ascii="Arial" w:hAnsi="Arial" w:cs="Arial"/>
+          <w:color w:val="000000"/>
+        </w:rPr>
+      </w:pPr>
+    </w:p>
+    <w:p>
+      <w:pPr>
+        <w:jc w:val="both"/>
+        <w:rPr>
+          <w:rFonts w:asciiTheme="majorHAnsi" w:hAnsiTheme="majorHAnsi"/>
+          <w:sz w:val="26"/>
+          <w:szCs w:val="26"/>
+        </w:rPr>
+      </w:pPr>
+    </w:p>
     <w:sectPr>
-      <w:headerReference w:type="default" r:id="rId16"/>
+      <w:headerReference w:type="default" r:id="rId22"/>
       <w:pgSz w:w="12240" w:h="15840"/>
       <w:pgMar w:top="720" w:right="720" w:bottom="720" w:left="720" w:header="708" w:footer="708" w:gutter="0"/>
       <w:cols w:space="708"/>
@@ -8652,8 +9395,8 @@
 </file>
 
 <file path=word/endnotes.xml><?xml version="1.0" encoding="utf-8"?>
-<w:endnotes xmlns:wpc="http://schemas.microsoft.com/office/word/2010/wordprocessingCanvas" xmlns:cx="http://schemas.microsoft.com/office/drawing/2014/chartex" xmlns:cx1="http://schemas.microsoft.com/office/drawing/2015/9/8/chartex" xmlns:cx2="http://schemas.microsoft.com/office/drawing/2015/10/21/chartex" xmlns:cx3="http://schemas.microsoft.com/office/drawing/2016/5/9/chartex" xmlns:cx4="http://schemas.microsoft.com/office/drawing/2016/5/10/chartex" xmlns:cx5="http://schemas.microsoft.com/office/drawing/2016/5/11/chartex" xmlns:cx6="http://schemas.microsoft.com/office/drawing/2016/5/12/chartex" xmlns:cx7="http://schemas.microsoft.com/office/drawing/2016/5/13/chartex" xmlns:cx8="http://schemas.microsoft.com/office/drawing/2016/5/14/chartex" xmlns:mc="http://schemas.openxmlformats.org/markup-compatibility/2006" xmlns:aink="http://schemas.microsoft.com/office/drawing/2016/ink" xmlns:am3d="http://schemas.microsoft.com/office/drawing/2017/model3d" xmlns:o="urn:schemas-microsoft-com:office:office" xmlns:r="http://schemas.openxmlformats.org/officeDocument/2006/relationships" xmlns:m="http://schemas.openxmlformats.org/officeDocument/2006/math" xmlns:v="urn:schemas-microsoft-com:vml" xmlns:wp14="http://schemas.microsoft.com/office/word/2010/wordprocessingDrawing" xmlns:wp="http://schemas.openxmlformats.org/drawingml/2006/wordprocessingDrawing" xmlns:w10="urn:schemas-microsoft-com:office:word" xmlns:w="http://schemas.openxmlformats.org/wordprocessingml/2006/main" xmlns:w14="http://schemas.microsoft.com/office/word/2010/wordml" xmlns:w15="http://schemas.microsoft.com/office/word/2012/wordml" xmlns:w16cex="http://schemas.microsoft.com/office/word/2018/wordml/cex" xmlns:w16cid="http://schemas.microsoft.com/office/word/2016/wordml/cid" xmlns:w16="http://schemas.microsoft.com/office/word/2018/wordml" xmlns:w16sdtdh="http://schemas.microsoft.com/office/word/2020/wordml/sdtdatahash" xmlns:w16se="http://schemas.microsoft.com/office/word/2015/wordml/symex" xmlns:wpg="http://schemas.microsoft.com/office/word/2010/wordprocessingGroup" xmlns:wpi="http://schemas.microsoft.com/office/word/2010/wordprocessingInk" xmlns:wne="http://schemas.microsoft.com/office/word/2006/wordml" xmlns:wps="http://schemas.microsoft.com/office/word/2010/wordprocessingShape" mc:Ignorable="w14 w15 w16se w16cid w16 w16cex w16sdtdh wp14">
-  <w:endnote w:type="separator" w:id="-1">
+<w:endnotes xmlns:ve="http://schemas.openxmlformats.org/markup-compatibility/2006" xmlns:o="urn:schemas-microsoft-com:office:office" xmlns:r="http://schemas.openxmlformats.org/officeDocument/2006/relationships" xmlns:m="http://schemas.openxmlformats.org/officeDocument/2006/math" xmlns:v="urn:schemas-microsoft-com:vml" xmlns:wp="http://schemas.openxmlformats.org/drawingml/2006/wordprocessingDrawing" xmlns:w10="urn:schemas-microsoft-com:office:word" xmlns:w="http://schemas.openxmlformats.org/wordprocessingml/2006/main" xmlns:wne="http://schemas.microsoft.com/office/word/2006/wordml">
+  <w:endnote w:type="separator" w:id="0">
     <w:p>
       <w:pPr>
         <w:spacing w:after="0" w:line="240" w:lineRule="auto"/>
@@ -8663,7 +9406,7 @@
       </w:r>
     </w:p>
   </w:endnote>
-  <w:endnote w:type="continuationSeparator" w:id="0">
+  <w:endnote w:type="continuationSeparator" w:id="1">
     <w:p>
       <w:pPr>
         <w:spacing w:after="0" w:line="240" w:lineRule="auto"/>
@@ -8677,8 +9420,8 @@
 </file>
 
 <file path=word/footnotes.xml><?xml version="1.0" encoding="utf-8"?>
-<w:footnotes xmlns:wpc="http://schemas.microsoft.com/office/word/2010/wordprocessingCanvas" xmlns:cx="http://schemas.microsoft.com/office/drawing/2014/chartex" xmlns:cx1="http://schemas.microsoft.com/office/drawing/2015/9/8/chartex" xmlns:cx2="http://schemas.microsoft.com/office/drawing/2015/10/21/chartex" xmlns:cx3="http://schemas.microsoft.com/office/drawing/2016/5/9/chartex" xmlns:cx4="http://schemas.microsoft.com/office/drawing/2016/5/10/chartex" xmlns:cx5="http://schemas.microsoft.com/office/drawing/2016/5/11/chartex" xmlns:cx6="http://schemas.microsoft.com/office/drawing/2016/5/12/chartex" xmlns:cx7="http://schemas.microsoft.com/office/drawing/2016/5/13/chartex" xmlns:cx8="http://schemas.microsoft.com/office/drawing/2016/5/14/chartex" xmlns:mc="http://schemas.openxmlformats.org/markup-compatibility/2006" xmlns:aink="http://schemas.microsoft.com/office/drawing/2016/ink" xmlns:am3d="http://schemas.microsoft.com/office/drawing/2017/model3d" xmlns:o="urn:schemas-microsoft-com:office:office" xmlns:r="http://schemas.openxmlformats.org/officeDocument/2006/relationships" xmlns:m="http://schemas.openxmlformats.org/officeDocument/2006/math" xmlns:v="urn:schemas-microsoft-com:vml" xmlns:wp14="http://schemas.microsoft.com/office/word/2010/wordprocessingDrawing" xmlns:wp="http://schemas.openxmlformats.org/drawingml/2006/wordprocessingDrawing" xmlns:w10="urn:schemas-microsoft-com:office:word" xmlns:w="http://schemas.openxmlformats.org/wordprocessingml/2006/main" xmlns:w14="http://schemas.microsoft.com/office/word/2010/wordml" xmlns:w15="http://schemas.microsoft.com/office/word/2012/wordml" xmlns:w16cex="http://schemas.microsoft.com/office/word/2018/wordml/cex" xmlns:w16cid="http://schemas.microsoft.com/office/word/2016/wordml/cid" xmlns:w16="http://schemas.microsoft.com/office/word/2018/wordml" xmlns:w16sdtdh="http://schemas.microsoft.com/office/word/2020/wordml/sdtdatahash" xmlns:w16se="http://schemas.microsoft.com/office/word/2015/wordml/symex" xmlns:wpg="http://schemas.microsoft.com/office/word/2010/wordprocessingGroup" xmlns:wpi="http://schemas.microsoft.com/office/word/2010/wordprocessingInk" xmlns:wne="http://schemas.microsoft.com/office/word/2006/wordml" xmlns:wps="http://schemas.microsoft.com/office/word/2010/wordprocessingShape" mc:Ignorable="w14 w15 w16se w16cid w16 w16cex w16sdtdh wp14">
-  <w:footnote w:type="separator" w:id="-1">
+<w:footnotes xmlns:ve="http://schemas.openxmlformats.org/markup-compatibility/2006" xmlns:o="urn:schemas-microsoft-com:office:office" xmlns:r="http://schemas.openxmlformats.org/officeDocument/2006/relationships" xmlns:m="http://schemas.openxmlformats.org/officeDocument/2006/math" xmlns:v="urn:schemas-microsoft-com:vml" xmlns:wp="http://schemas.openxmlformats.org/drawingml/2006/wordprocessingDrawing" xmlns:w10="urn:schemas-microsoft-com:office:word" xmlns:w="http://schemas.openxmlformats.org/wordprocessingml/2006/main" xmlns:wne="http://schemas.microsoft.com/office/word/2006/wordml">
+  <w:footnote w:type="separator" w:id="0">
     <w:p>
       <w:pPr>
         <w:spacing w:after="0" w:line="240" w:lineRule="auto"/>
@@ -8688,7 +9431,7 @@
       </w:r>
     </w:p>
   </w:footnote>
-  <w:footnote w:type="continuationSeparator" w:id="0">
+  <w:footnote w:type="continuationSeparator" w:id="1">
     <w:p>
       <w:pPr>
         <w:spacing w:after="0" w:line="240" w:lineRule="auto"/>
@@ -8702,7 +9445,7 @@
 </file>
 
 <file path=word/header1.xml><?xml version="1.0" encoding="utf-8"?>
-<w:hdr xmlns:wpc="http://schemas.microsoft.com/office/word/2010/wordprocessingCanvas" xmlns:cx="http://schemas.microsoft.com/office/drawing/2014/chartex" xmlns:cx1="http://schemas.microsoft.com/office/drawing/2015/9/8/chartex" xmlns:cx2="http://schemas.microsoft.com/office/drawing/2015/10/21/chartex" xmlns:cx3="http://schemas.microsoft.com/office/drawing/2016/5/9/chartex" xmlns:cx4="http://schemas.microsoft.com/office/drawing/2016/5/10/chartex" xmlns:cx5="http://schemas.microsoft.com/office/drawing/2016/5/11/chartex" xmlns:cx6="http://schemas.microsoft.com/office/drawing/2016/5/12/chartex" xmlns:cx7="http://schemas.microsoft.com/office/drawing/2016/5/13/chartex" xmlns:cx8="http://schemas.microsoft.com/office/drawing/2016/5/14/chartex" xmlns:mc="http://schemas.openxmlformats.org/markup-compatibility/2006" xmlns:aink="http://schemas.microsoft.com/office/drawing/2016/ink" xmlns:am3d="http://schemas.microsoft.com/office/drawing/2017/model3d" xmlns:o="urn:schemas-microsoft-com:office:office" xmlns:r="http://schemas.openxmlformats.org/officeDocument/2006/relationships" xmlns:m="http://schemas.openxmlformats.org/officeDocument/2006/math" xmlns:v="urn:schemas-microsoft-com:vml" xmlns:wp14="http://schemas.microsoft.com/office/word/2010/wordprocessingDrawing" xmlns:wp="http://schemas.openxmlformats.org/drawingml/2006/wordprocessingDrawing" xmlns:w10="urn:schemas-microsoft-com:office:word" xmlns:w="http://schemas.openxmlformats.org/wordprocessingml/2006/main" xmlns:w14="http://schemas.microsoft.com/office/word/2010/wordml" xmlns:w15="http://schemas.microsoft.com/office/word/2012/wordml" xmlns:w16cex="http://schemas.microsoft.com/office/word/2018/wordml/cex" xmlns:w16cid="http://schemas.microsoft.com/office/word/2016/wordml/cid" xmlns:w16="http://schemas.microsoft.com/office/word/2018/wordml" xmlns:w16sdtdh="http://schemas.microsoft.com/office/word/2020/wordml/sdtdatahash" xmlns:w16se="http://schemas.microsoft.com/office/word/2015/wordml/symex" xmlns:wpg="http://schemas.microsoft.com/office/word/2010/wordprocessingGroup" xmlns:wpi="http://schemas.microsoft.com/office/word/2010/wordprocessingInk" xmlns:wne="http://schemas.microsoft.com/office/word/2006/wordml" xmlns:wps="http://schemas.microsoft.com/office/word/2010/wordprocessingShape" mc:Ignorable="w14 w15 w16se w16cid w16 w16cex w16sdtdh wp14">
+<w:hdr xmlns:ve="http://schemas.openxmlformats.org/markup-compatibility/2006" xmlns:o="urn:schemas-microsoft-com:office:office" xmlns:r="http://schemas.openxmlformats.org/officeDocument/2006/relationships" xmlns:m="http://schemas.openxmlformats.org/officeDocument/2006/math" xmlns:v="urn:schemas-microsoft-com:vml" xmlns:wp="http://schemas.openxmlformats.org/drawingml/2006/wordprocessingDrawing" xmlns:w10="urn:schemas-microsoft-com:office:word" xmlns:w="http://schemas.openxmlformats.org/wordprocessingml/2006/main" xmlns:wne="http://schemas.microsoft.com/office/word/2006/wordml">
   <w:p>
     <w:pPr>
       <w:pStyle w:val="Encabezado"/>
@@ -8720,9 +9463,10 @@
         <w:bCs/>
         <w:noProof/>
         <w:u w:val="single"/>
+        <w:lang w:eastAsia="es-AR"/>
       </w:rPr>
       <w:drawing>
-        <wp:anchor distT="0" distB="0" distL="114300" distR="114300" simplePos="0" relativeHeight="251660288" behindDoc="0" locked="0" layoutInCell="1" allowOverlap="1" wp14:anchorId="6F4323E8" wp14:editId="11AAC78C">
+        <wp:anchor distT="0" distB="0" distL="114300" distR="114300" simplePos="0" relativeHeight="251657216" behindDoc="0" locked="0" layoutInCell="1" allowOverlap="1">
           <wp:simplePos x="0" y="0"/>
           <wp:positionH relativeFrom="column">
             <wp:posOffset>-342900</wp:posOffset>
@@ -8750,7 +9494,7 @@
                   <a:blip r:embed="rId1">
                     <a:extLst>
                       <a:ext uri="{28A0092B-C50C-407E-A947-70E740481C1C}">
-                        <a14:useLocalDpi xmlns:a14="http://schemas.microsoft.com/office/drawing/2010/main" val="0"/>
+                        <a14:useLocalDpi xmlns:a14="http://schemas.microsoft.com/office/drawing/2010/main" xmlns:wps="http://schemas.microsoft.com/office/word/2010/wordprocessingShape" xmlns:wpi="http://schemas.microsoft.com/office/word/2010/wordprocessingInk" xmlns:wpg="http://schemas.microsoft.com/office/word/2010/wordprocessingGroup" xmlns:w16se="http://schemas.microsoft.com/office/word/2015/wordml/symex" xmlns:w16sdtdh="http://schemas.microsoft.com/office/word/2020/wordml/sdtdatahash" xmlns:w16="http://schemas.microsoft.com/office/word/2018/wordml" xmlns:w16cid="http://schemas.microsoft.com/office/word/2016/wordml/cid" xmlns:w16cex="http://schemas.microsoft.com/office/word/2018/wordml/cex" xmlns:w15="http://schemas.microsoft.com/office/word/2012/wordml" xmlns:w14="http://schemas.microsoft.com/office/word/2010/wordml" xmlns:w="http://schemas.openxmlformats.org/wordprocessingml/2006/main" xmlns:w10="urn:schemas-microsoft-com:office:word" xmlns:wp14="http://schemas.microsoft.com/office/word/2010/wordprocessingDrawing" xmlns:v="urn:schemas-microsoft-com:vml" xmlns:o="urn:schemas-microsoft-com:office:office" xmlns:am3d="http://schemas.microsoft.com/office/drawing/2017/model3d" xmlns:aink="http://schemas.microsoft.com/office/drawing/2016/ink" xmlns:mc="http://schemas.openxmlformats.org/markup-compatibility/2006" xmlns:cx8="http://schemas.microsoft.com/office/drawing/2016/5/14/chartex" xmlns:cx7="http://schemas.microsoft.com/office/drawing/2016/5/13/chartex" xmlns:cx6="http://schemas.microsoft.com/office/drawing/2016/5/12/chartex" xmlns:cx5="http://schemas.microsoft.com/office/drawing/2016/5/11/chartex" xmlns:cx4="http://schemas.microsoft.com/office/drawing/2016/5/10/chartex" xmlns:cx3="http://schemas.microsoft.com/office/drawing/2016/5/9/chartex" xmlns:cx2="http://schemas.microsoft.com/office/drawing/2015/10/21/chartex" xmlns:cx1="http://schemas.microsoft.com/office/drawing/2015/9/8/chartex" xmlns:cx="http://schemas.microsoft.com/office/drawing/2014/chartex" xmlns:wpc="http://schemas.microsoft.com/office/word/2010/wordprocessingCanvas" xmlns="" val="0"/>
                       </a:ext>
                     </a:extLst>
                   </a:blip>
@@ -8775,12 +9519,6 @@
               </pic:pic>
             </a:graphicData>
           </a:graphic>
-          <wp14:sizeRelH relativeFrom="page">
-            <wp14:pctWidth>0</wp14:pctWidth>
-          </wp14:sizeRelH>
-          <wp14:sizeRelV relativeFrom="page">
-            <wp14:pctHeight>0</wp14:pctHeight>
-          </wp14:sizeRelV>
         </wp:anchor>
       </w:drawing>
     </w:r>
@@ -8791,8 +9529,8 @@
         <w:noProof/>
         <w:u w:val="single"/>
       </w:rPr>
-      <w:pict w14:anchorId="1CE4AFF6">
-        <v:rect id="_x0000_s1025" style="position:absolute;left:0;text-align:left;margin-left:-28.5pt;margin-top:-31.65pt;width:595.5pt;height:117pt;z-index:-251657216;mso-position-horizontal-relative:text;mso-position-vertical-relative:text" strokeweight="1.25pt"/>
+      <w:pict>
+        <v:rect id="_x0000_s1025" style="position:absolute;left:0;text-align:left;margin-left:-28.5pt;margin-top:-31.65pt;width:595.5pt;height:117pt;z-index:-251658240;mso-position-horizontal-relative:text;mso-position-vertical-relative:text" strokeweight="1.25pt"/>
       </w:pict>
     </w:r>
     <w:r>
@@ -8830,30 +9568,6 @@
     <w:r>
       <w:rPr>
         <w:rFonts w:cstheme="minorHAnsi"/>
-      </w:rPr>
-      <w:t xml:space="preserve">      </w:t>
-    </w:r>
-    <w:r>
-      <w:rPr>
-        <w:rFonts w:cstheme="minorHAnsi"/>
-      </w:rPr>
-      <w:t xml:space="preserve"> </w:t>
-    </w:r>
-    <w:r>
-      <w:rPr>
-        <w:rFonts w:cstheme="minorHAnsi"/>
-      </w:rPr>
-      <w:t xml:space="preserve"> </w:t>
-    </w:r>
-    <w:r>
-      <w:rPr>
-        <w:rFonts w:cstheme="minorHAnsi"/>
-      </w:rPr>
-      <w:t xml:space="preserve">      </w:t>
-    </w:r>
-    <w:r>
-      <w:rPr>
-        <w:rFonts w:cstheme="minorHAnsi"/>
         <w:b/>
         <w:bCs/>
         <w:u w:val="single"/>
@@ -8864,33 +9578,7 @@
       <w:rPr>
         <w:rFonts w:cstheme="minorHAnsi"/>
       </w:rPr>
-      <w:t xml:space="preserve"> Electrónica </w:t>
-    </w:r>
-    <w:proofErr w:type="spellStart"/>
-    <w:r>
-      <w:rPr>
-        <w:rFonts w:cstheme="minorHAnsi"/>
-      </w:rPr>
-      <w:t>microcontrolada</w:t>
-    </w:r>
-    <w:proofErr w:type="spellEnd"/>
-    <w:r>
-      <w:rPr>
-        <w:rFonts w:cstheme="minorHAnsi"/>
-      </w:rPr>
-      <w:t xml:space="preserve">    </w:t>
-    </w:r>
-    <w:r>
-      <w:rPr>
-        <w:rFonts w:cstheme="minorHAnsi"/>
-      </w:rPr>
-      <w:t xml:space="preserve">                     </w:t>
-    </w:r>
-    <w:r>
-      <w:rPr>
-        <w:rFonts w:cstheme="minorHAnsi"/>
-      </w:rPr>
-      <w:t xml:space="preserve">  </w:t>
+      <w:t xml:space="preserve"> Electrónica microcontrolada</w:t>
     </w:r>
     <w:r>
       <w:rPr>
@@ -8906,12 +9594,6 @@
         <w:rFonts w:cstheme="minorHAnsi"/>
       </w:rPr>
       <w:t xml:space="preserve"> N°3</w:t>
-    </w:r>
-    <w:r>
-      <w:rPr>
-        <w:rFonts w:cstheme="minorHAnsi"/>
-      </w:rPr>
-      <w:t xml:space="preserve"> </w:t>
     </w:r>
   </w:p>
   <w:p>
@@ -8934,31 +9616,8 @@
     <w:r>
       <w:rPr>
         <w:rFonts w:cstheme="minorHAnsi"/>
-        <w:b/>
-        <w:bCs/>
       </w:rPr>
-      <w:t xml:space="preserve"> </w:t>
-    </w:r>
-    <w:r>
-      <w:rPr>
-        <w:rFonts w:cstheme="minorHAnsi"/>
-      </w:rPr>
-      <w:t>Jorge Morales – Gonzalo</w:t>
-    </w:r>
-    <w:r>
-      <w:rPr>
-        <w:rFonts w:cstheme="minorHAnsi"/>
-        <w:b/>
-        <w:bCs/>
-        <w:u w:val="single"/>
-      </w:rPr>
-      <w:t xml:space="preserve"> </w:t>
-    </w:r>
-    <w:r>
-      <w:rPr>
-        <w:rFonts w:cstheme="minorHAnsi"/>
-      </w:rPr>
-      <w:t>Vera</w:t>
+      <w:t>Jorge Morales – GonzaloVera</w:t>
     </w:r>
   </w:p>
   <w:p>
@@ -8982,70 +9641,10 @@
     <w:r>
       <w:rPr>
         <w:rFonts w:cstheme="minorHAnsi"/>
-      </w:rPr>
-      <w:t xml:space="preserve"> </w:t>
-    </w:r>
-    <w:r>
-      <w:rPr>
-        <w:rFonts w:cstheme="minorHAnsi"/>
         <w:color w:val="000000"/>
         <w:shd w:val="clear" w:color="auto" w:fill="FFFFFF"/>
       </w:rPr>
-      <w:t xml:space="preserve">Carolina </w:t>
-    </w:r>
-    <w:proofErr w:type="spellStart"/>
-    <w:r>
-      <w:rPr>
-        <w:rFonts w:cstheme="minorHAnsi"/>
-        <w:color w:val="000000"/>
-        <w:shd w:val="clear" w:color="auto" w:fill="FFFFFF"/>
-      </w:rPr>
-      <w:t>Nis</w:t>
-    </w:r>
-    <w:proofErr w:type="spellEnd"/>
-    <w:r>
-      <w:rPr>
-        <w:rFonts w:cstheme="minorHAnsi"/>
-        <w:color w:val="000000"/>
-        <w:shd w:val="clear" w:color="auto" w:fill="FFFFFF"/>
-      </w:rPr>
-      <w:t xml:space="preserve"> - Fernando </w:t>
-    </w:r>
-    <w:proofErr w:type="spellStart"/>
-    <w:r>
-      <w:rPr>
-        <w:rFonts w:cstheme="minorHAnsi"/>
-        <w:color w:val="000000"/>
-        <w:shd w:val="clear" w:color="auto" w:fill="FFFFFF"/>
-      </w:rPr>
-      <w:t>Vexenat</w:t>
-    </w:r>
-    <w:proofErr w:type="spellEnd"/>
-    <w:r>
-      <w:rPr>
-        <w:rFonts w:cstheme="minorHAnsi"/>
-        <w:color w:val="000000"/>
-        <w:shd w:val="clear" w:color="auto" w:fill="FFFFFF"/>
-      </w:rPr>
-      <w:t xml:space="preserve"> - Rodolfo Paz - Luna Eduardo - Juan Diego Gonzalez </w:t>
-    </w:r>
-    <w:proofErr w:type="spellStart"/>
-    <w:r>
-      <w:rPr>
-        <w:rFonts w:cstheme="minorHAnsi"/>
-        <w:color w:val="000000"/>
-        <w:shd w:val="clear" w:color="auto" w:fill="FFFFFF"/>
-      </w:rPr>
-      <w:t>Antoniazzi</w:t>
-    </w:r>
-    <w:proofErr w:type="spellEnd"/>
-    <w:r>
-      <w:rPr>
-        <w:rFonts w:cstheme="minorHAnsi"/>
-        <w:color w:val="000000"/>
-        <w:shd w:val="clear" w:color="auto" w:fill="FFFFFF"/>
-      </w:rPr>
-      <w:t xml:space="preserve"> - Leonardo Gonzalez        </w:t>
+      <w:t xml:space="preserve">Carolina Nis - Fernando Vexenat - Rodolfo Paz - Luna Eduardo - Juan Diego Gonzalez Antoniazzi - Leonardo Gonzalez        </w:t>
     </w:r>
   </w:p>
   <w:p>
@@ -9064,8 +9663,8 @@
 </file>
 
 <file path=word/numbering.xml><?xml version="1.0" encoding="utf-8"?>
-<w:numbering xmlns:wpc="http://schemas.microsoft.com/office/word/2010/wordprocessingCanvas" xmlns:cx="http://schemas.microsoft.com/office/drawing/2014/chartex" xmlns:cx1="http://schemas.microsoft.com/office/drawing/2015/9/8/chartex" xmlns:cx2="http://schemas.microsoft.com/office/drawing/2015/10/21/chartex" xmlns:cx3="http://schemas.microsoft.com/office/drawing/2016/5/9/chartex" xmlns:cx4="http://schemas.microsoft.com/office/drawing/2016/5/10/chartex" xmlns:cx5="http://schemas.microsoft.com/office/drawing/2016/5/11/chartex" xmlns:cx6="http://schemas.microsoft.com/office/drawing/2016/5/12/chartex" xmlns:cx7="http://schemas.microsoft.com/office/drawing/2016/5/13/chartex" xmlns:cx8="http://schemas.microsoft.com/office/drawing/2016/5/14/chartex" xmlns:mc="http://schemas.openxmlformats.org/markup-compatibility/2006" xmlns:aink="http://schemas.microsoft.com/office/drawing/2016/ink" xmlns:am3d="http://schemas.microsoft.com/office/drawing/2017/model3d" xmlns:o="urn:schemas-microsoft-com:office:office" xmlns:r="http://schemas.openxmlformats.org/officeDocument/2006/relationships" xmlns:m="http://schemas.openxmlformats.org/officeDocument/2006/math" xmlns:v="urn:schemas-microsoft-com:vml" xmlns:wp14="http://schemas.microsoft.com/office/word/2010/wordprocessingDrawing" xmlns:wp="http://schemas.openxmlformats.org/drawingml/2006/wordprocessingDrawing" xmlns:w10="urn:schemas-microsoft-com:office:word" xmlns:w="http://schemas.openxmlformats.org/wordprocessingml/2006/main" xmlns:w14="http://schemas.microsoft.com/office/word/2010/wordml" xmlns:w15="http://schemas.microsoft.com/office/word/2012/wordml" xmlns:w16cex="http://schemas.microsoft.com/office/word/2018/wordml/cex" xmlns:w16cid="http://schemas.microsoft.com/office/word/2016/wordml/cid" xmlns:w16="http://schemas.microsoft.com/office/word/2018/wordml" xmlns:w16sdtdh="http://schemas.microsoft.com/office/word/2020/wordml/sdtdatahash" xmlns:w16se="http://schemas.microsoft.com/office/word/2015/wordml/symex" xmlns:wpg="http://schemas.microsoft.com/office/word/2010/wordprocessingGroup" xmlns:wpi="http://schemas.microsoft.com/office/word/2010/wordprocessingInk" xmlns:wne="http://schemas.microsoft.com/office/word/2006/wordml" xmlns:wps="http://schemas.microsoft.com/office/word/2010/wordprocessingShape" mc:Ignorable="w14 w15 w16se w16cid w16 w16cex w16sdtdh wp14">
-  <w:abstractNum w:abstractNumId="0" w15:restartNumberingAfterBreak="0">
+<w:numbering xmlns:ve="http://schemas.openxmlformats.org/markup-compatibility/2006" xmlns:o="urn:schemas-microsoft-com:office:office" xmlns:r="http://schemas.openxmlformats.org/officeDocument/2006/relationships" xmlns:m="http://schemas.openxmlformats.org/officeDocument/2006/math" xmlns:v="urn:schemas-microsoft-com:vml" xmlns:wp="http://schemas.openxmlformats.org/drawingml/2006/wordprocessingDrawing" xmlns:w10="urn:schemas-microsoft-com:office:word" xmlns:w="http://schemas.openxmlformats.org/wordprocessingml/2006/main" xmlns:wne="http://schemas.microsoft.com/office/word/2006/wordml">
+  <w:abstractNum w:abstractNumId="0">
     <w:nsid w:val="045D161F"/>
     <w:multiLevelType w:val="multilevel"/>
     <w:tmpl w:val="B0F66F0E"/>
@@ -9214,7 +9813,120 @@
       </w:rPr>
     </w:lvl>
   </w:abstractNum>
-  <w:abstractNum w:abstractNumId="1" w15:restartNumberingAfterBreak="0">
+  <w:abstractNum w:abstractNumId="1">
+    <w:nsid w:val="085A068D"/>
+    <w:multiLevelType w:val="multilevel"/>
+    <w:tmpl w:val="E8EC563E"/>
+    <w:lvl w:ilvl="0">
+      <w:start w:val="1"/>
+      <w:numFmt w:val="decimal"/>
+      <w:lvlText w:val="%1."/>
+      <w:lvlJc w:val="left"/>
+      <w:pPr>
+        <w:tabs>
+          <w:tab w:val="num" w:pos="720"/>
+        </w:tabs>
+        <w:ind w:left="720" w:hanging="360"/>
+      </w:pPr>
+    </w:lvl>
+    <w:lvl w:ilvl="1" w:tentative="1">
+      <w:start w:val="1"/>
+      <w:numFmt w:val="decimal"/>
+      <w:lvlText w:val="%2."/>
+      <w:lvlJc w:val="left"/>
+      <w:pPr>
+        <w:tabs>
+          <w:tab w:val="num" w:pos="1440"/>
+        </w:tabs>
+        <w:ind w:left="1440" w:hanging="360"/>
+      </w:pPr>
+    </w:lvl>
+    <w:lvl w:ilvl="2" w:tentative="1">
+      <w:start w:val="1"/>
+      <w:numFmt w:val="decimal"/>
+      <w:lvlText w:val="%3."/>
+      <w:lvlJc w:val="left"/>
+      <w:pPr>
+        <w:tabs>
+          <w:tab w:val="num" w:pos="2160"/>
+        </w:tabs>
+        <w:ind w:left="2160" w:hanging="360"/>
+      </w:pPr>
+    </w:lvl>
+    <w:lvl w:ilvl="3" w:tentative="1">
+      <w:start w:val="1"/>
+      <w:numFmt w:val="decimal"/>
+      <w:lvlText w:val="%4."/>
+      <w:lvlJc w:val="left"/>
+      <w:pPr>
+        <w:tabs>
+          <w:tab w:val="num" w:pos="2880"/>
+        </w:tabs>
+        <w:ind w:left="2880" w:hanging="360"/>
+      </w:pPr>
+    </w:lvl>
+    <w:lvl w:ilvl="4" w:tentative="1">
+      <w:start w:val="1"/>
+      <w:numFmt w:val="decimal"/>
+      <w:lvlText w:val="%5."/>
+      <w:lvlJc w:val="left"/>
+      <w:pPr>
+        <w:tabs>
+          <w:tab w:val="num" w:pos="3600"/>
+        </w:tabs>
+        <w:ind w:left="3600" w:hanging="360"/>
+      </w:pPr>
+    </w:lvl>
+    <w:lvl w:ilvl="5" w:tentative="1">
+      <w:start w:val="1"/>
+      <w:numFmt w:val="decimal"/>
+      <w:lvlText w:val="%6."/>
+      <w:lvlJc w:val="left"/>
+      <w:pPr>
+        <w:tabs>
+          <w:tab w:val="num" w:pos="4320"/>
+        </w:tabs>
+        <w:ind w:left="4320" w:hanging="360"/>
+      </w:pPr>
+    </w:lvl>
+    <w:lvl w:ilvl="6" w:tentative="1">
+      <w:start w:val="1"/>
+      <w:numFmt w:val="decimal"/>
+      <w:lvlText w:val="%7."/>
+      <w:lvlJc w:val="left"/>
+      <w:pPr>
+        <w:tabs>
+          <w:tab w:val="num" w:pos="5040"/>
+        </w:tabs>
+        <w:ind w:left="5040" w:hanging="360"/>
+      </w:pPr>
+    </w:lvl>
+    <w:lvl w:ilvl="7" w:tentative="1">
+      <w:start w:val="1"/>
+      <w:numFmt w:val="decimal"/>
+      <w:lvlText w:val="%8."/>
+      <w:lvlJc w:val="left"/>
+      <w:pPr>
+        <w:tabs>
+          <w:tab w:val="num" w:pos="5760"/>
+        </w:tabs>
+        <w:ind w:left="5760" w:hanging="360"/>
+      </w:pPr>
+    </w:lvl>
+    <w:lvl w:ilvl="8" w:tentative="1">
+      <w:start w:val="1"/>
+      <w:numFmt w:val="decimal"/>
+      <w:lvlText w:val="%9."/>
+      <w:lvlJc w:val="left"/>
+      <w:pPr>
+        <w:tabs>
+          <w:tab w:val="num" w:pos="6480"/>
+        </w:tabs>
+        <w:ind w:left="6480" w:hanging="360"/>
+      </w:pPr>
+    </w:lvl>
+  </w:abstractNum>
+  <w:abstractNum w:abstractNumId="2">
     <w:nsid w:val="0B34094D"/>
     <w:multiLevelType w:val="multilevel"/>
     <w:tmpl w:val="03262E00"/>
@@ -9363,10 +10075,272 @@
       </w:rPr>
     </w:lvl>
   </w:abstractNum>
-  <w:abstractNum w:abstractNumId="2" w15:restartNumberingAfterBreak="0">
-    <w:nsid w:val="450A541A"/>
+  <w:abstractNum w:abstractNumId="3">
+    <w:nsid w:val="0D552E52"/>
     <w:multiLevelType w:val="multilevel"/>
-    <w:tmpl w:val="6D7485F6"/>
+    <w:tmpl w:val="876E0A8C"/>
+    <w:lvl w:ilvl="0">
+      <w:start w:val="1"/>
+      <w:numFmt w:val="decimal"/>
+      <w:lvlText w:val="%1."/>
+      <w:lvlJc w:val="left"/>
+      <w:pPr>
+        <w:tabs>
+          <w:tab w:val="num" w:pos="720"/>
+        </w:tabs>
+        <w:ind w:left="720" w:hanging="360"/>
+      </w:pPr>
+    </w:lvl>
+    <w:lvl w:ilvl="1" w:tentative="1">
+      <w:start w:val="1"/>
+      <w:numFmt w:val="decimal"/>
+      <w:lvlText w:val="%2."/>
+      <w:lvlJc w:val="left"/>
+      <w:pPr>
+        <w:tabs>
+          <w:tab w:val="num" w:pos="1440"/>
+        </w:tabs>
+        <w:ind w:left="1440" w:hanging="360"/>
+      </w:pPr>
+    </w:lvl>
+    <w:lvl w:ilvl="2" w:tentative="1">
+      <w:start w:val="1"/>
+      <w:numFmt w:val="decimal"/>
+      <w:lvlText w:val="%3."/>
+      <w:lvlJc w:val="left"/>
+      <w:pPr>
+        <w:tabs>
+          <w:tab w:val="num" w:pos="2160"/>
+        </w:tabs>
+        <w:ind w:left="2160" w:hanging="360"/>
+      </w:pPr>
+    </w:lvl>
+    <w:lvl w:ilvl="3" w:tentative="1">
+      <w:start w:val="1"/>
+      <w:numFmt w:val="decimal"/>
+      <w:lvlText w:val="%4."/>
+      <w:lvlJc w:val="left"/>
+      <w:pPr>
+        <w:tabs>
+          <w:tab w:val="num" w:pos="2880"/>
+        </w:tabs>
+        <w:ind w:left="2880" w:hanging="360"/>
+      </w:pPr>
+    </w:lvl>
+    <w:lvl w:ilvl="4" w:tentative="1">
+      <w:start w:val="1"/>
+      <w:numFmt w:val="decimal"/>
+      <w:lvlText w:val="%5."/>
+      <w:lvlJc w:val="left"/>
+      <w:pPr>
+        <w:tabs>
+          <w:tab w:val="num" w:pos="3600"/>
+        </w:tabs>
+        <w:ind w:left="3600" w:hanging="360"/>
+      </w:pPr>
+    </w:lvl>
+    <w:lvl w:ilvl="5" w:tentative="1">
+      <w:start w:val="1"/>
+      <w:numFmt w:val="decimal"/>
+      <w:lvlText w:val="%6."/>
+      <w:lvlJc w:val="left"/>
+      <w:pPr>
+        <w:tabs>
+          <w:tab w:val="num" w:pos="4320"/>
+        </w:tabs>
+        <w:ind w:left="4320" w:hanging="360"/>
+      </w:pPr>
+    </w:lvl>
+    <w:lvl w:ilvl="6" w:tentative="1">
+      <w:start w:val="1"/>
+      <w:numFmt w:val="decimal"/>
+      <w:lvlText w:val="%7."/>
+      <w:lvlJc w:val="left"/>
+      <w:pPr>
+        <w:tabs>
+          <w:tab w:val="num" w:pos="5040"/>
+        </w:tabs>
+        <w:ind w:left="5040" w:hanging="360"/>
+      </w:pPr>
+    </w:lvl>
+    <w:lvl w:ilvl="7" w:tentative="1">
+      <w:start w:val="1"/>
+      <w:numFmt w:val="decimal"/>
+      <w:lvlText w:val="%8."/>
+      <w:lvlJc w:val="left"/>
+      <w:pPr>
+        <w:tabs>
+          <w:tab w:val="num" w:pos="5760"/>
+        </w:tabs>
+        <w:ind w:left="5760" w:hanging="360"/>
+      </w:pPr>
+    </w:lvl>
+    <w:lvl w:ilvl="8" w:tentative="1">
+      <w:start w:val="1"/>
+      <w:numFmt w:val="decimal"/>
+      <w:lvlText w:val="%9."/>
+      <w:lvlJc w:val="left"/>
+      <w:pPr>
+        <w:tabs>
+          <w:tab w:val="num" w:pos="6480"/>
+        </w:tabs>
+        <w:ind w:left="6480" w:hanging="360"/>
+      </w:pPr>
+    </w:lvl>
+  </w:abstractNum>
+  <w:abstractNum w:abstractNumId="4">
+    <w:nsid w:val="134B68D0"/>
+    <w:multiLevelType w:val="multilevel"/>
+    <w:tmpl w:val="A722338E"/>
+    <w:lvl w:ilvl="0">
+      <w:start w:val="1"/>
+      <w:numFmt w:val="bullet"/>
+      <w:lvlText w:val=""/>
+      <w:lvlJc w:val="left"/>
+      <w:pPr>
+        <w:tabs>
+          <w:tab w:val="num" w:pos="720"/>
+        </w:tabs>
+        <w:ind w:left="720" w:hanging="360"/>
+      </w:pPr>
+      <w:rPr>
+        <w:rFonts w:ascii="Symbol" w:hAnsi="Symbol" w:hint="default"/>
+        <w:sz w:val="20"/>
+      </w:rPr>
+    </w:lvl>
+    <w:lvl w:ilvl="1" w:tentative="1">
+      <w:start w:val="1"/>
+      <w:numFmt w:val="bullet"/>
+      <w:lvlText w:val=""/>
+      <w:lvlJc w:val="left"/>
+      <w:pPr>
+        <w:tabs>
+          <w:tab w:val="num" w:pos="1440"/>
+        </w:tabs>
+        <w:ind w:left="1440" w:hanging="360"/>
+      </w:pPr>
+      <w:rPr>
+        <w:rFonts w:ascii="Symbol" w:hAnsi="Symbol" w:hint="default"/>
+        <w:sz w:val="20"/>
+      </w:rPr>
+    </w:lvl>
+    <w:lvl w:ilvl="2" w:tentative="1">
+      <w:start w:val="1"/>
+      <w:numFmt w:val="bullet"/>
+      <w:lvlText w:val=""/>
+      <w:lvlJc w:val="left"/>
+      <w:pPr>
+        <w:tabs>
+          <w:tab w:val="num" w:pos="2160"/>
+        </w:tabs>
+        <w:ind w:left="2160" w:hanging="360"/>
+      </w:pPr>
+      <w:rPr>
+        <w:rFonts w:ascii="Symbol" w:hAnsi="Symbol" w:hint="default"/>
+        <w:sz w:val="20"/>
+      </w:rPr>
+    </w:lvl>
+    <w:lvl w:ilvl="3" w:tentative="1">
+      <w:start w:val="1"/>
+      <w:numFmt w:val="bullet"/>
+      <w:lvlText w:val=""/>
+      <w:lvlJc w:val="left"/>
+      <w:pPr>
+        <w:tabs>
+          <w:tab w:val="num" w:pos="2880"/>
+        </w:tabs>
+        <w:ind w:left="2880" w:hanging="360"/>
+      </w:pPr>
+      <w:rPr>
+        <w:rFonts w:ascii="Symbol" w:hAnsi="Symbol" w:hint="default"/>
+        <w:sz w:val="20"/>
+      </w:rPr>
+    </w:lvl>
+    <w:lvl w:ilvl="4" w:tentative="1">
+      <w:start w:val="1"/>
+      <w:numFmt w:val="bullet"/>
+      <w:lvlText w:val=""/>
+      <w:lvlJc w:val="left"/>
+      <w:pPr>
+        <w:tabs>
+          <w:tab w:val="num" w:pos="3600"/>
+        </w:tabs>
+        <w:ind w:left="3600" w:hanging="360"/>
+      </w:pPr>
+      <w:rPr>
+        <w:rFonts w:ascii="Symbol" w:hAnsi="Symbol" w:hint="default"/>
+        <w:sz w:val="20"/>
+      </w:rPr>
+    </w:lvl>
+    <w:lvl w:ilvl="5" w:tentative="1">
+      <w:start w:val="1"/>
+      <w:numFmt w:val="bullet"/>
+      <w:lvlText w:val=""/>
+      <w:lvlJc w:val="left"/>
+      <w:pPr>
+        <w:tabs>
+          <w:tab w:val="num" w:pos="4320"/>
+        </w:tabs>
+        <w:ind w:left="4320" w:hanging="360"/>
+      </w:pPr>
+      <w:rPr>
+        <w:rFonts w:ascii="Symbol" w:hAnsi="Symbol" w:hint="default"/>
+        <w:sz w:val="20"/>
+      </w:rPr>
+    </w:lvl>
+    <w:lvl w:ilvl="6" w:tentative="1">
+      <w:start w:val="1"/>
+      <w:numFmt w:val="bullet"/>
+      <w:lvlText w:val=""/>
+      <w:lvlJc w:val="left"/>
+      <w:pPr>
+        <w:tabs>
+          <w:tab w:val="num" w:pos="5040"/>
+        </w:tabs>
+        <w:ind w:left="5040" w:hanging="360"/>
+      </w:pPr>
+      <w:rPr>
+        <w:rFonts w:ascii="Symbol" w:hAnsi="Symbol" w:hint="default"/>
+        <w:sz w:val="20"/>
+      </w:rPr>
+    </w:lvl>
+    <w:lvl w:ilvl="7" w:tentative="1">
+      <w:start w:val="1"/>
+      <w:numFmt w:val="bullet"/>
+      <w:lvlText w:val=""/>
+      <w:lvlJc w:val="left"/>
+      <w:pPr>
+        <w:tabs>
+          <w:tab w:val="num" w:pos="5760"/>
+        </w:tabs>
+        <w:ind w:left="5760" w:hanging="360"/>
+      </w:pPr>
+      <w:rPr>
+        <w:rFonts w:ascii="Symbol" w:hAnsi="Symbol" w:hint="default"/>
+        <w:sz w:val="20"/>
+      </w:rPr>
+    </w:lvl>
+    <w:lvl w:ilvl="8" w:tentative="1">
+      <w:start w:val="1"/>
+      <w:numFmt w:val="bullet"/>
+      <w:lvlText w:val=""/>
+      <w:lvlJc w:val="left"/>
+      <w:pPr>
+        <w:tabs>
+          <w:tab w:val="num" w:pos="6480"/>
+        </w:tabs>
+        <w:ind w:left="6480" w:hanging="360"/>
+      </w:pPr>
+      <w:rPr>
+        <w:rFonts w:ascii="Symbol" w:hAnsi="Symbol" w:hint="default"/>
+        <w:sz w:val="20"/>
+      </w:rPr>
+    </w:lvl>
+  </w:abstractNum>
+  <w:abstractNum w:abstractNumId="5">
+    <w:nsid w:val="15F516F0"/>
+    <w:multiLevelType w:val="multilevel"/>
+    <w:tmpl w:val="3184EB18"/>
     <w:lvl w:ilvl="0">
       <w:start w:val="1"/>
       <w:numFmt w:val="bullet"/>
@@ -9512,7 +10486,305 @@
       </w:rPr>
     </w:lvl>
   </w:abstractNum>
-  <w:abstractNum w:abstractNumId="3" w15:restartNumberingAfterBreak="0">
+  <w:abstractNum w:abstractNumId="6">
+    <w:nsid w:val="2B46609C"/>
+    <w:multiLevelType w:val="multilevel"/>
+    <w:tmpl w:val="0ED67BEE"/>
+    <w:lvl w:ilvl="0">
+      <w:start w:val="1"/>
+      <w:numFmt w:val="bullet"/>
+      <w:lvlText w:val=""/>
+      <w:lvlJc w:val="left"/>
+      <w:pPr>
+        <w:tabs>
+          <w:tab w:val="num" w:pos="720"/>
+        </w:tabs>
+        <w:ind w:left="720" w:hanging="360"/>
+      </w:pPr>
+      <w:rPr>
+        <w:rFonts w:ascii="Symbol" w:hAnsi="Symbol" w:hint="default"/>
+        <w:sz w:val="20"/>
+      </w:rPr>
+    </w:lvl>
+    <w:lvl w:ilvl="1" w:tentative="1">
+      <w:start w:val="1"/>
+      <w:numFmt w:val="bullet"/>
+      <w:lvlText w:val=""/>
+      <w:lvlJc w:val="left"/>
+      <w:pPr>
+        <w:tabs>
+          <w:tab w:val="num" w:pos="1440"/>
+        </w:tabs>
+        <w:ind w:left="1440" w:hanging="360"/>
+      </w:pPr>
+      <w:rPr>
+        <w:rFonts w:ascii="Symbol" w:hAnsi="Symbol" w:hint="default"/>
+        <w:sz w:val="20"/>
+      </w:rPr>
+    </w:lvl>
+    <w:lvl w:ilvl="2" w:tentative="1">
+      <w:start w:val="1"/>
+      <w:numFmt w:val="bullet"/>
+      <w:lvlText w:val=""/>
+      <w:lvlJc w:val="left"/>
+      <w:pPr>
+        <w:tabs>
+          <w:tab w:val="num" w:pos="2160"/>
+        </w:tabs>
+        <w:ind w:left="2160" w:hanging="360"/>
+      </w:pPr>
+      <w:rPr>
+        <w:rFonts w:ascii="Symbol" w:hAnsi="Symbol" w:hint="default"/>
+        <w:sz w:val="20"/>
+      </w:rPr>
+    </w:lvl>
+    <w:lvl w:ilvl="3" w:tentative="1">
+      <w:start w:val="1"/>
+      <w:numFmt w:val="bullet"/>
+      <w:lvlText w:val=""/>
+      <w:lvlJc w:val="left"/>
+      <w:pPr>
+        <w:tabs>
+          <w:tab w:val="num" w:pos="2880"/>
+        </w:tabs>
+        <w:ind w:left="2880" w:hanging="360"/>
+      </w:pPr>
+      <w:rPr>
+        <w:rFonts w:ascii="Symbol" w:hAnsi="Symbol" w:hint="default"/>
+        <w:sz w:val="20"/>
+      </w:rPr>
+    </w:lvl>
+    <w:lvl w:ilvl="4" w:tentative="1">
+      <w:start w:val="1"/>
+      <w:numFmt w:val="bullet"/>
+      <w:lvlText w:val=""/>
+      <w:lvlJc w:val="left"/>
+      <w:pPr>
+        <w:tabs>
+          <w:tab w:val="num" w:pos="3600"/>
+        </w:tabs>
+        <w:ind w:left="3600" w:hanging="360"/>
+      </w:pPr>
+      <w:rPr>
+        <w:rFonts w:ascii="Symbol" w:hAnsi="Symbol" w:hint="default"/>
+        <w:sz w:val="20"/>
+      </w:rPr>
+    </w:lvl>
+    <w:lvl w:ilvl="5" w:tentative="1">
+      <w:start w:val="1"/>
+      <w:numFmt w:val="bullet"/>
+      <w:lvlText w:val=""/>
+      <w:lvlJc w:val="left"/>
+      <w:pPr>
+        <w:tabs>
+          <w:tab w:val="num" w:pos="4320"/>
+        </w:tabs>
+        <w:ind w:left="4320" w:hanging="360"/>
+      </w:pPr>
+      <w:rPr>
+        <w:rFonts w:ascii="Symbol" w:hAnsi="Symbol" w:hint="default"/>
+        <w:sz w:val="20"/>
+      </w:rPr>
+    </w:lvl>
+    <w:lvl w:ilvl="6" w:tentative="1">
+      <w:start w:val="1"/>
+      <w:numFmt w:val="bullet"/>
+      <w:lvlText w:val=""/>
+      <w:lvlJc w:val="left"/>
+      <w:pPr>
+        <w:tabs>
+          <w:tab w:val="num" w:pos="5040"/>
+        </w:tabs>
+        <w:ind w:left="5040" w:hanging="360"/>
+      </w:pPr>
+      <w:rPr>
+        <w:rFonts w:ascii="Symbol" w:hAnsi="Symbol" w:hint="default"/>
+        <w:sz w:val="20"/>
+      </w:rPr>
+    </w:lvl>
+    <w:lvl w:ilvl="7" w:tentative="1">
+      <w:start w:val="1"/>
+      <w:numFmt w:val="bullet"/>
+      <w:lvlText w:val=""/>
+      <w:lvlJc w:val="left"/>
+      <w:pPr>
+        <w:tabs>
+          <w:tab w:val="num" w:pos="5760"/>
+        </w:tabs>
+        <w:ind w:left="5760" w:hanging="360"/>
+      </w:pPr>
+      <w:rPr>
+        <w:rFonts w:ascii="Symbol" w:hAnsi="Symbol" w:hint="default"/>
+        <w:sz w:val="20"/>
+      </w:rPr>
+    </w:lvl>
+    <w:lvl w:ilvl="8" w:tentative="1">
+      <w:start w:val="1"/>
+      <w:numFmt w:val="bullet"/>
+      <w:lvlText w:val=""/>
+      <w:lvlJc w:val="left"/>
+      <w:pPr>
+        <w:tabs>
+          <w:tab w:val="num" w:pos="6480"/>
+        </w:tabs>
+        <w:ind w:left="6480" w:hanging="360"/>
+      </w:pPr>
+      <w:rPr>
+        <w:rFonts w:ascii="Symbol" w:hAnsi="Symbol" w:hint="default"/>
+        <w:sz w:val="20"/>
+      </w:rPr>
+    </w:lvl>
+  </w:abstractNum>
+  <w:abstractNum w:abstractNumId="7">
+    <w:nsid w:val="450A541A"/>
+    <w:multiLevelType w:val="multilevel"/>
+    <w:tmpl w:val="6D7485F6"/>
+    <w:lvl w:ilvl="0">
+      <w:start w:val="1"/>
+      <w:numFmt w:val="bullet"/>
+      <w:lvlText w:val=""/>
+      <w:lvlJc w:val="left"/>
+      <w:pPr>
+        <w:tabs>
+          <w:tab w:val="num" w:pos="720"/>
+        </w:tabs>
+        <w:ind w:left="720" w:hanging="360"/>
+      </w:pPr>
+      <w:rPr>
+        <w:rFonts w:ascii="Symbol" w:hAnsi="Symbol" w:hint="default"/>
+        <w:sz w:val="20"/>
+      </w:rPr>
+    </w:lvl>
+    <w:lvl w:ilvl="1" w:tentative="1">
+      <w:start w:val="1"/>
+      <w:numFmt w:val="bullet"/>
+      <w:lvlText w:val="o"/>
+      <w:lvlJc w:val="left"/>
+      <w:pPr>
+        <w:tabs>
+          <w:tab w:val="num" w:pos="1440"/>
+        </w:tabs>
+        <w:ind w:left="1440" w:hanging="360"/>
+      </w:pPr>
+      <w:rPr>
+        <w:rFonts w:ascii="Courier New" w:hAnsi="Courier New" w:hint="default"/>
+        <w:sz w:val="20"/>
+      </w:rPr>
+    </w:lvl>
+    <w:lvl w:ilvl="2" w:tentative="1">
+      <w:start w:val="1"/>
+      <w:numFmt w:val="bullet"/>
+      <w:lvlText w:val=""/>
+      <w:lvlJc w:val="left"/>
+      <w:pPr>
+        <w:tabs>
+          <w:tab w:val="num" w:pos="2160"/>
+        </w:tabs>
+        <w:ind w:left="2160" w:hanging="360"/>
+      </w:pPr>
+      <w:rPr>
+        <w:rFonts w:ascii="Wingdings" w:hAnsi="Wingdings" w:hint="default"/>
+        <w:sz w:val="20"/>
+      </w:rPr>
+    </w:lvl>
+    <w:lvl w:ilvl="3" w:tentative="1">
+      <w:start w:val="1"/>
+      <w:numFmt w:val="bullet"/>
+      <w:lvlText w:val=""/>
+      <w:lvlJc w:val="left"/>
+      <w:pPr>
+        <w:tabs>
+          <w:tab w:val="num" w:pos="2880"/>
+        </w:tabs>
+        <w:ind w:left="2880" w:hanging="360"/>
+      </w:pPr>
+      <w:rPr>
+        <w:rFonts w:ascii="Wingdings" w:hAnsi="Wingdings" w:hint="default"/>
+        <w:sz w:val="20"/>
+      </w:rPr>
+    </w:lvl>
+    <w:lvl w:ilvl="4" w:tentative="1">
+      <w:start w:val="1"/>
+      <w:numFmt w:val="bullet"/>
+      <w:lvlText w:val=""/>
+      <w:lvlJc w:val="left"/>
+      <w:pPr>
+        <w:tabs>
+          <w:tab w:val="num" w:pos="3600"/>
+        </w:tabs>
+        <w:ind w:left="3600" w:hanging="360"/>
+      </w:pPr>
+      <w:rPr>
+        <w:rFonts w:ascii="Wingdings" w:hAnsi="Wingdings" w:hint="default"/>
+        <w:sz w:val="20"/>
+      </w:rPr>
+    </w:lvl>
+    <w:lvl w:ilvl="5" w:tentative="1">
+      <w:start w:val="1"/>
+      <w:numFmt w:val="bullet"/>
+      <w:lvlText w:val=""/>
+      <w:lvlJc w:val="left"/>
+      <w:pPr>
+        <w:tabs>
+          <w:tab w:val="num" w:pos="4320"/>
+        </w:tabs>
+        <w:ind w:left="4320" w:hanging="360"/>
+      </w:pPr>
+      <w:rPr>
+        <w:rFonts w:ascii="Wingdings" w:hAnsi="Wingdings" w:hint="default"/>
+        <w:sz w:val="20"/>
+      </w:rPr>
+    </w:lvl>
+    <w:lvl w:ilvl="6" w:tentative="1">
+      <w:start w:val="1"/>
+      <w:numFmt w:val="bullet"/>
+      <w:lvlText w:val=""/>
+      <w:lvlJc w:val="left"/>
+      <w:pPr>
+        <w:tabs>
+          <w:tab w:val="num" w:pos="5040"/>
+        </w:tabs>
+        <w:ind w:left="5040" w:hanging="360"/>
+      </w:pPr>
+      <w:rPr>
+        <w:rFonts w:ascii="Wingdings" w:hAnsi="Wingdings" w:hint="default"/>
+        <w:sz w:val="20"/>
+      </w:rPr>
+    </w:lvl>
+    <w:lvl w:ilvl="7" w:tentative="1">
+      <w:start w:val="1"/>
+      <w:numFmt w:val="bullet"/>
+      <w:lvlText w:val=""/>
+      <w:lvlJc w:val="left"/>
+      <w:pPr>
+        <w:tabs>
+          <w:tab w:val="num" w:pos="5760"/>
+        </w:tabs>
+        <w:ind w:left="5760" w:hanging="360"/>
+      </w:pPr>
+      <w:rPr>
+        <w:rFonts w:ascii="Wingdings" w:hAnsi="Wingdings" w:hint="default"/>
+        <w:sz w:val="20"/>
+      </w:rPr>
+    </w:lvl>
+    <w:lvl w:ilvl="8" w:tentative="1">
+      <w:start w:val="1"/>
+      <w:numFmt w:val="bullet"/>
+      <w:lvlText w:val=""/>
+      <w:lvlJc w:val="left"/>
+      <w:pPr>
+        <w:tabs>
+          <w:tab w:val="num" w:pos="6480"/>
+        </w:tabs>
+        <w:ind w:left="6480" w:hanging="360"/>
+      </w:pPr>
+      <w:rPr>
+        <w:rFonts w:ascii="Wingdings" w:hAnsi="Wingdings" w:hint="default"/>
+        <w:sz w:val="20"/>
+      </w:rPr>
+    </w:lvl>
+  </w:abstractNum>
+  <w:abstractNum w:abstractNumId="8">
     <w:nsid w:val="49B44A5C"/>
     <w:multiLevelType w:val="multilevel"/>
     <w:tmpl w:val="F5CC3B80"/>
@@ -9661,7 +10933,7 @@
       </w:rPr>
     </w:lvl>
   </w:abstractNum>
-  <w:abstractNum w:abstractNumId="4" w15:restartNumberingAfterBreak="0">
+  <w:abstractNum w:abstractNumId="9">
     <w:nsid w:val="541D1523"/>
     <w:multiLevelType w:val="multilevel"/>
     <w:tmpl w:val="06DEB792"/>
@@ -9810,7 +11082,7 @@
       </w:rPr>
     </w:lvl>
   </w:abstractNum>
-  <w:abstractNum w:abstractNumId="5" w15:restartNumberingAfterBreak="0">
+  <w:abstractNum w:abstractNumId="10">
     <w:nsid w:val="5B6A29F2"/>
     <w:multiLevelType w:val="multilevel"/>
     <w:tmpl w:val="AC26C496"/>
@@ -9959,29 +11231,160 @@
       </w:rPr>
     </w:lvl>
   </w:abstractNum>
+  <w:abstractNum w:abstractNumId="11">
+    <w:nsid w:val="7AB2409D"/>
+    <w:multiLevelType w:val="multilevel"/>
+    <w:tmpl w:val="2CDEC708"/>
+    <w:lvl w:ilvl="0">
+      <w:start w:val="1"/>
+      <w:numFmt w:val="decimal"/>
+      <w:lvlText w:val="%1."/>
+      <w:lvlJc w:val="left"/>
+      <w:pPr>
+        <w:tabs>
+          <w:tab w:val="num" w:pos="720"/>
+        </w:tabs>
+        <w:ind w:left="720" w:hanging="360"/>
+      </w:pPr>
+    </w:lvl>
+    <w:lvl w:ilvl="1" w:tentative="1">
+      <w:start w:val="1"/>
+      <w:numFmt w:val="decimal"/>
+      <w:lvlText w:val="%2."/>
+      <w:lvlJc w:val="left"/>
+      <w:pPr>
+        <w:tabs>
+          <w:tab w:val="num" w:pos="1440"/>
+        </w:tabs>
+        <w:ind w:left="1440" w:hanging="360"/>
+      </w:pPr>
+    </w:lvl>
+    <w:lvl w:ilvl="2" w:tentative="1">
+      <w:start w:val="1"/>
+      <w:numFmt w:val="decimal"/>
+      <w:lvlText w:val="%3."/>
+      <w:lvlJc w:val="left"/>
+      <w:pPr>
+        <w:tabs>
+          <w:tab w:val="num" w:pos="2160"/>
+        </w:tabs>
+        <w:ind w:left="2160" w:hanging="360"/>
+      </w:pPr>
+    </w:lvl>
+    <w:lvl w:ilvl="3" w:tentative="1">
+      <w:start w:val="1"/>
+      <w:numFmt w:val="decimal"/>
+      <w:lvlText w:val="%4."/>
+      <w:lvlJc w:val="left"/>
+      <w:pPr>
+        <w:tabs>
+          <w:tab w:val="num" w:pos="2880"/>
+        </w:tabs>
+        <w:ind w:left="2880" w:hanging="360"/>
+      </w:pPr>
+    </w:lvl>
+    <w:lvl w:ilvl="4" w:tentative="1">
+      <w:start w:val="1"/>
+      <w:numFmt w:val="decimal"/>
+      <w:lvlText w:val="%5."/>
+      <w:lvlJc w:val="left"/>
+      <w:pPr>
+        <w:tabs>
+          <w:tab w:val="num" w:pos="3600"/>
+        </w:tabs>
+        <w:ind w:left="3600" w:hanging="360"/>
+      </w:pPr>
+    </w:lvl>
+    <w:lvl w:ilvl="5" w:tentative="1">
+      <w:start w:val="1"/>
+      <w:numFmt w:val="decimal"/>
+      <w:lvlText w:val="%6."/>
+      <w:lvlJc w:val="left"/>
+      <w:pPr>
+        <w:tabs>
+          <w:tab w:val="num" w:pos="4320"/>
+        </w:tabs>
+        <w:ind w:left="4320" w:hanging="360"/>
+      </w:pPr>
+    </w:lvl>
+    <w:lvl w:ilvl="6" w:tentative="1">
+      <w:start w:val="1"/>
+      <w:numFmt w:val="decimal"/>
+      <w:lvlText w:val="%7."/>
+      <w:lvlJc w:val="left"/>
+      <w:pPr>
+        <w:tabs>
+          <w:tab w:val="num" w:pos="5040"/>
+        </w:tabs>
+        <w:ind w:left="5040" w:hanging="360"/>
+      </w:pPr>
+    </w:lvl>
+    <w:lvl w:ilvl="7" w:tentative="1">
+      <w:start w:val="1"/>
+      <w:numFmt w:val="decimal"/>
+      <w:lvlText w:val="%8."/>
+      <w:lvlJc w:val="left"/>
+      <w:pPr>
+        <w:tabs>
+          <w:tab w:val="num" w:pos="5760"/>
+        </w:tabs>
+        <w:ind w:left="5760" w:hanging="360"/>
+      </w:pPr>
+    </w:lvl>
+    <w:lvl w:ilvl="8" w:tentative="1">
+      <w:start w:val="1"/>
+      <w:numFmt w:val="decimal"/>
+      <w:lvlText w:val="%9."/>
+      <w:lvlJc w:val="left"/>
+      <w:pPr>
+        <w:tabs>
+          <w:tab w:val="num" w:pos="6480"/>
+        </w:tabs>
+        <w:ind w:left="6480" w:hanging="360"/>
+      </w:pPr>
+    </w:lvl>
+  </w:abstractNum>
   <w:num w:numId="1">
-    <w:abstractNumId w:val="5"/>
+    <w:abstractNumId w:val="10"/>
   </w:num>
   <w:num w:numId="2">
-    <w:abstractNumId w:val="2"/>
+    <w:abstractNumId w:val="7"/>
   </w:num>
   <w:num w:numId="3">
-    <w:abstractNumId w:val="4"/>
+    <w:abstractNumId w:val="9"/>
   </w:num>
   <w:num w:numId="4">
     <w:abstractNumId w:val="0"/>
   </w:num>
   <w:num w:numId="5">
+    <w:abstractNumId w:val="8"/>
+  </w:num>
+  <w:num w:numId="6">
+    <w:abstractNumId w:val="2"/>
+  </w:num>
+  <w:num w:numId="7">
+    <w:abstractNumId w:val="5"/>
+  </w:num>
+  <w:num w:numId="8">
+    <w:abstractNumId w:val="6"/>
+  </w:num>
+  <w:num w:numId="9">
+    <w:abstractNumId w:val="11"/>
+  </w:num>
+  <w:num w:numId="10">
+    <w:abstractNumId w:val="4"/>
+  </w:num>
+  <w:num w:numId="11">
     <w:abstractNumId w:val="3"/>
   </w:num>
-  <w:num w:numId="6">
+  <w:num w:numId="12">
     <w:abstractNumId w:val="1"/>
   </w:num>
 </w:numbering>
 </file>
 
 <file path=word/styles.xml><?xml version="1.0" encoding="utf-8"?>
-<w:styles xmlns:mc="http://schemas.openxmlformats.org/markup-compatibility/2006" xmlns:r="http://schemas.openxmlformats.org/officeDocument/2006/relationships" xmlns:w="http://schemas.openxmlformats.org/wordprocessingml/2006/main" xmlns:w14="http://schemas.microsoft.com/office/word/2010/wordml" xmlns:w15="http://schemas.microsoft.com/office/word/2012/wordml" xmlns:w16cex="http://schemas.microsoft.com/office/word/2018/wordml/cex" xmlns:w16cid="http://schemas.microsoft.com/office/word/2016/wordml/cid" xmlns:w16="http://schemas.microsoft.com/office/word/2018/wordml" xmlns:w16sdtdh="http://schemas.microsoft.com/office/word/2020/wordml/sdtdatahash" xmlns:w16se="http://schemas.microsoft.com/office/word/2015/wordml/symex" mc:Ignorable="w14 w15 w16se w16cid w16 w16cex w16sdtdh">
+<w:styles xmlns:r="http://schemas.openxmlformats.org/officeDocument/2006/relationships" xmlns:w="http://schemas.openxmlformats.org/wordprocessingml/2006/main">
   <w:docDefaults>
     <w:rPrDefault>
       <w:rPr>
@@ -9997,383 +11400,144 @@
       </w:pPr>
     </w:pPrDefault>
   </w:docDefaults>
-  <w:latentStyles w:defLockedState="0" w:defUIPriority="99" w:defSemiHidden="0" w:defUnhideWhenUsed="0" w:defQFormat="0" w:count="376">
-    <w:lsdException w:name="Normal" w:uiPriority="0" w:qFormat="1"/>
-    <w:lsdException w:name="heading 1" w:uiPriority="9" w:qFormat="1"/>
-    <w:lsdException w:name="heading 2" w:semiHidden="1" w:uiPriority="9" w:unhideWhenUsed="1" w:qFormat="1"/>
-    <w:lsdException w:name="heading 3" w:semiHidden="1" w:uiPriority="9" w:unhideWhenUsed="1" w:qFormat="1"/>
-    <w:lsdException w:name="heading 4" w:semiHidden="1" w:uiPriority="9" w:unhideWhenUsed="1" w:qFormat="1"/>
-    <w:lsdException w:name="heading 5" w:semiHidden="1" w:uiPriority="9" w:unhideWhenUsed="1" w:qFormat="1"/>
-    <w:lsdException w:name="heading 6" w:semiHidden="1" w:uiPriority="9" w:unhideWhenUsed="1" w:qFormat="1"/>
-    <w:lsdException w:name="heading 7" w:semiHidden="1" w:uiPriority="9" w:unhideWhenUsed="1" w:qFormat="1"/>
-    <w:lsdException w:name="heading 8" w:semiHidden="1" w:uiPriority="9" w:unhideWhenUsed="1" w:qFormat="1"/>
-    <w:lsdException w:name="heading 9" w:semiHidden="1" w:uiPriority="9" w:unhideWhenUsed="1" w:qFormat="1"/>
-    <w:lsdException w:name="index 1" w:semiHidden="1" w:unhideWhenUsed="1"/>
-    <w:lsdException w:name="index 2" w:semiHidden="1" w:unhideWhenUsed="1"/>
-    <w:lsdException w:name="index 3" w:semiHidden="1" w:unhideWhenUsed="1"/>
-    <w:lsdException w:name="index 4" w:semiHidden="1" w:unhideWhenUsed="1"/>
-    <w:lsdException w:name="index 5" w:semiHidden="1" w:unhideWhenUsed="1"/>
-    <w:lsdException w:name="index 6" w:semiHidden="1" w:unhideWhenUsed="1"/>
-    <w:lsdException w:name="index 7" w:semiHidden="1" w:unhideWhenUsed="1"/>
-    <w:lsdException w:name="index 8" w:semiHidden="1" w:unhideWhenUsed="1"/>
-    <w:lsdException w:name="index 9" w:semiHidden="1" w:unhideWhenUsed="1"/>
-    <w:lsdException w:name="toc 1" w:semiHidden="1" w:uiPriority="39" w:unhideWhenUsed="1"/>
-    <w:lsdException w:name="toc 2" w:semiHidden="1" w:uiPriority="39" w:unhideWhenUsed="1"/>
-    <w:lsdException w:name="toc 3" w:semiHidden="1" w:uiPriority="39" w:unhideWhenUsed="1"/>
-    <w:lsdException w:name="toc 4" w:semiHidden="1" w:uiPriority="39" w:unhideWhenUsed="1"/>
-    <w:lsdException w:name="toc 5" w:semiHidden="1" w:uiPriority="39" w:unhideWhenUsed="1"/>
-    <w:lsdException w:name="toc 6" w:semiHidden="1" w:uiPriority="39" w:unhideWhenUsed="1"/>
-    <w:lsdException w:name="toc 7" w:semiHidden="1" w:uiPriority="39" w:unhideWhenUsed="1"/>
-    <w:lsdException w:name="toc 8" w:semiHidden="1" w:uiPriority="39" w:unhideWhenUsed="1"/>
-    <w:lsdException w:name="toc 9" w:semiHidden="1" w:uiPriority="39" w:unhideWhenUsed="1"/>
-    <w:lsdException w:name="Normal Indent" w:semiHidden="1" w:unhideWhenUsed="1"/>
-    <w:lsdException w:name="footnote text" w:semiHidden="1" w:unhideWhenUsed="1"/>
-    <w:lsdException w:name="annotation text" w:semiHidden="1" w:unhideWhenUsed="1"/>
-    <w:lsdException w:name="header" w:semiHidden="1" w:unhideWhenUsed="1"/>
-    <w:lsdException w:name="footer" w:semiHidden="1" w:unhideWhenUsed="1"/>
-    <w:lsdException w:name="index heading" w:semiHidden="1" w:unhideWhenUsed="1"/>
-    <w:lsdException w:name="caption" w:semiHidden="1" w:uiPriority="35" w:unhideWhenUsed="1" w:qFormat="1"/>
-    <w:lsdException w:name="table of figures" w:semiHidden="1" w:unhideWhenUsed="1"/>
-    <w:lsdException w:name="envelope address" w:semiHidden="1" w:unhideWhenUsed="1"/>
-    <w:lsdException w:name="envelope return" w:semiHidden="1" w:unhideWhenUsed="1"/>
-    <w:lsdException w:name="footnote reference" w:semiHidden="1" w:unhideWhenUsed="1"/>
-    <w:lsdException w:name="annotation reference" w:semiHidden="1" w:unhideWhenUsed="1"/>
-    <w:lsdException w:name="line number" w:semiHidden="1" w:unhideWhenUsed="1"/>
-    <w:lsdException w:name="page number" w:semiHidden="1" w:unhideWhenUsed="1"/>
-    <w:lsdException w:name="endnote reference" w:semiHidden="1" w:unhideWhenUsed="1"/>
-    <w:lsdException w:name="endnote text" w:semiHidden="1" w:unhideWhenUsed="1"/>
-    <w:lsdException w:name="table of authorities" w:semiHidden="1" w:unhideWhenUsed="1"/>
-    <w:lsdException w:name="macro" w:semiHidden="1" w:unhideWhenUsed="1"/>
-    <w:lsdException w:name="toa heading" w:semiHidden="1" w:unhideWhenUsed="1"/>
-    <w:lsdException w:name="List" w:semiHidden="1" w:unhideWhenUsed="1"/>
-    <w:lsdException w:name="List Bullet" w:semiHidden="1" w:unhideWhenUsed="1"/>
-    <w:lsdException w:name="List Number" w:semiHidden="1" w:unhideWhenUsed="1"/>
-    <w:lsdException w:name="List 2" w:semiHidden="1" w:unhideWhenUsed="1"/>
-    <w:lsdException w:name="List 3" w:semiHidden="1" w:unhideWhenUsed="1"/>
-    <w:lsdException w:name="List 4" w:semiHidden="1" w:unhideWhenUsed="1"/>
-    <w:lsdException w:name="List 5" w:semiHidden="1" w:unhideWhenUsed="1"/>
-    <w:lsdException w:name="List Bullet 2" w:semiHidden="1" w:unhideWhenUsed="1"/>
-    <w:lsdException w:name="List Bullet 3" w:semiHidden="1" w:unhideWhenUsed="1"/>
-    <w:lsdException w:name="List Bullet 4" w:semiHidden="1" w:unhideWhenUsed="1"/>
-    <w:lsdException w:name="List Bullet 5" w:semiHidden="1" w:unhideWhenUsed="1"/>
-    <w:lsdException w:name="List Number 2" w:semiHidden="1" w:unhideWhenUsed="1"/>
-    <w:lsdException w:name="List Number 3" w:semiHidden="1" w:unhideWhenUsed="1"/>
-    <w:lsdException w:name="List Number 4" w:semiHidden="1" w:unhideWhenUsed="1"/>
-    <w:lsdException w:name="List Number 5" w:semiHidden="1" w:unhideWhenUsed="1"/>
-    <w:lsdException w:name="Title" w:uiPriority="10" w:qFormat="1"/>
-    <w:lsdException w:name="Closing" w:semiHidden="1" w:unhideWhenUsed="1"/>
-    <w:lsdException w:name="Signature" w:semiHidden="1" w:unhideWhenUsed="1"/>
-    <w:lsdException w:name="Default Paragraph Font" w:semiHidden="1" w:uiPriority="1" w:unhideWhenUsed="1"/>
-    <w:lsdException w:name="Body Text" w:semiHidden="1" w:unhideWhenUsed="1"/>
-    <w:lsdException w:name="Body Text Indent" w:semiHidden="1" w:unhideWhenUsed="1"/>
-    <w:lsdException w:name="List Continue" w:semiHidden="1" w:unhideWhenUsed="1"/>
-    <w:lsdException w:name="List Continue 2" w:semiHidden="1" w:unhideWhenUsed="1"/>
-    <w:lsdException w:name="List Continue 3" w:semiHidden="1" w:unhideWhenUsed="1"/>
-    <w:lsdException w:name="List Continue 4" w:semiHidden="1" w:unhideWhenUsed="1"/>
-    <w:lsdException w:name="List Continue 5" w:semiHidden="1" w:unhideWhenUsed="1"/>
-    <w:lsdException w:name="Message Header" w:semiHidden="1" w:unhideWhenUsed="1"/>
-    <w:lsdException w:name="Subtitle" w:uiPriority="11" w:qFormat="1"/>
-    <w:lsdException w:name="Salutation" w:semiHidden="1" w:unhideWhenUsed="1"/>
-    <w:lsdException w:name="Date" w:semiHidden="1" w:unhideWhenUsed="1"/>
-    <w:lsdException w:name="Body Text First Indent" w:semiHidden="1" w:unhideWhenUsed="1"/>
-    <w:lsdException w:name="Body Text First Indent 2" w:semiHidden="1" w:unhideWhenUsed="1"/>
-    <w:lsdException w:name="Note Heading" w:semiHidden="1" w:unhideWhenUsed="1"/>
-    <w:lsdException w:name="Body Text 2" w:semiHidden="1" w:unhideWhenUsed="1"/>
-    <w:lsdException w:name="Body Text 3" w:semiHidden="1" w:unhideWhenUsed="1"/>
-    <w:lsdException w:name="Body Text Indent 2" w:semiHidden="1" w:unhideWhenUsed="1"/>
-    <w:lsdException w:name="Body Text Indent 3" w:semiHidden="1" w:unhideWhenUsed="1"/>
-    <w:lsdException w:name="Block Text" w:semiHidden="1" w:unhideWhenUsed="1"/>
-    <w:lsdException w:name="Hyperlink" w:semiHidden="1" w:unhideWhenUsed="1"/>
-    <w:lsdException w:name="FollowedHyperlink" w:semiHidden="1" w:unhideWhenUsed="1"/>
-    <w:lsdException w:name="Strong" w:uiPriority="22" w:qFormat="1"/>
-    <w:lsdException w:name="Emphasis" w:uiPriority="20" w:qFormat="1"/>
-    <w:lsdException w:name="Document Map" w:semiHidden="1" w:unhideWhenUsed="1"/>
-    <w:lsdException w:name="Plain Text" w:semiHidden="1" w:unhideWhenUsed="1"/>
-    <w:lsdException w:name="E-mail Signature" w:semiHidden="1" w:unhideWhenUsed="1"/>
-    <w:lsdException w:name="HTML Top of Form" w:semiHidden="1" w:unhideWhenUsed="1"/>
-    <w:lsdException w:name="HTML Bottom of Form" w:semiHidden="1" w:unhideWhenUsed="1"/>
-    <w:lsdException w:name="Normal (Web)" w:semiHidden="1" w:unhideWhenUsed="1"/>
-    <w:lsdException w:name="HTML Acronym" w:semiHidden="1" w:unhideWhenUsed="1"/>
-    <w:lsdException w:name="HTML Address" w:semiHidden="1" w:unhideWhenUsed="1"/>
-    <w:lsdException w:name="HTML Cite" w:semiHidden="1" w:unhideWhenUsed="1"/>
-    <w:lsdException w:name="HTML Code" w:semiHidden="1" w:unhideWhenUsed="1"/>
-    <w:lsdException w:name="HTML Definition" w:semiHidden="1" w:unhideWhenUsed="1"/>
-    <w:lsdException w:name="HTML Keyboard" w:semiHidden="1" w:unhideWhenUsed="1"/>
-    <w:lsdException w:name="HTML Preformatted" w:semiHidden="1" w:unhideWhenUsed="1"/>
-    <w:lsdException w:name="HTML Sample" w:semiHidden="1" w:unhideWhenUsed="1"/>
-    <w:lsdException w:name="HTML Typewriter" w:semiHidden="1" w:unhideWhenUsed="1"/>
-    <w:lsdException w:name="HTML Variable" w:semiHidden="1" w:unhideWhenUsed="1"/>
-    <w:lsdException w:name="Normal Table" w:semiHidden="1" w:unhideWhenUsed="1"/>
-    <w:lsdException w:name="annotation subject" w:semiHidden="1" w:unhideWhenUsed="1"/>
-    <w:lsdException w:name="No List" w:semiHidden="1" w:unhideWhenUsed="1"/>
-    <w:lsdException w:name="Outline List 1" w:semiHidden="1" w:unhideWhenUsed="1"/>
-    <w:lsdException w:name="Outline List 2" w:semiHidden="1" w:unhideWhenUsed="1"/>
-    <w:lsdException w:name="Outline List 3" w:semiHidden="1" w:unhideWhenUsed="1"/>
-    <w:lsdException w:name="Table Simple 1" w:semiHidden="1" w:unhideWhenUsed="1"/>
-    <w:lsdException w:name="Table Simple 2" w:semiHidden="1" w:unhideWhenUsed="1"/>
-    <w:lsdException w:name="Table Simple 3" w:semiHidden="1" w:unhideWhenUsed="1"/>
-    <w:lsdException w:name="Table Classic 1" w:semiHidden="1" w:unhideWhenUsed="1"/>
-    <w:lsdException w:name="Table Classic 2" w:semiHidden="1" w:unhideWhenUsed="1"/>
-    <w:lsdException w:name="Table Classic 3" w:semiHidden="1" w:unhideWhenUsed="1"/>
-    <w:lsdException w:name="Table Classic 4" w:semiHidden="1" w:unhideWhenUsed="1"/>
-    <w:lsdException w:name="Table Colorful 1" w:semiHidden="1" w:unhideWhenUsed="1"/>
-    <w:lsdException w:name="Table Colorful 2" w:semiHidden="1" w:unhideWhenUsed="1"/>
-    <w:lsdException w:name="Table Colorful 3" w:semiHidden="1" w:unhideWhenUsed="1"/>
-    <w:lsdException w:name="Table Columns 1" w:semiHidden="1" w:unhideWhenUsed="1"/>
-    <w:lsdException w:name="Table Columns 2" w:semiHidden="1" w:unhideWhenUsed="1"/>
-    <w:lsdException w:name="Table Columns 3" w:semiHidden="1" w:unhideWhenUsed="1"/>
-    <w:lsdException w:name="Table Columns 4" w:semiHidden="1" w:unhideWhenUsed="1"/>
-    <w:lsdException w:name="Table Columns 5" w:semiHidden="1" w:unhideWhenUsed="1"/>
-    <w:lsdException w:name="Table Grid 1" w:semiHidden="1" w:unhideWhenUsed="1"/>
-    <w:lsdException w:name="Table Grid 2" w:semiHidden="1" w:unhideWhenUsed="1"/>
-    <w:lsdException w:name="Table Grid 3" w:semiHidden="1" w:unhideWhenUsed="1"/>
-    <w:lsdException w:name="Table Grid 4" w:semiHidden="1" w:unhideWhenUsed="1"/>
-    <w:lsdException w:name="Table Grid 5" w:semiHidden="1" w:unhideWhenUsed="1"/>
-    <w:lsdException w:name="Table Grid 6" w:semiHidden="1" w:unhideWhenUsed="1"/>
-    <w:lsdException w:name="Table Grid 7" w:semiHidden="1" w:unhideWhenUsed="1"/>
-    <w:lsdException w:name="Table Grid 8" w:semiHidden="1" w:unhideWhenUsed="1"/>
-    <w:lsdException w:name="Table List 1" w:semiHidden="1" w:unhideWhenUsed="1"/>
-    <w:lsdException w:name="Table List 2" w:semiHidden="1" w:unhideWhenUsed="1"/>
-    <w:lsdException w:name="Table List 3" w:semiHidden="1" w:unhideWhenUsed="1"/>
-    <w:lsdException w:name="Table List 4" w:semiHidden="1" w:unhideWhenUsed="1"/>
-    <w:lsdException w:name="Table List 5" w:semiHidden="1" w:unhideWhenUsed="1"/>
-    <w:lsdException w:name="Table List 6" w:semiHidden="1" w:unhideWhenUsed="1"/>
-    <w:lsdException w:name="Table List 7" w:semiHidden="1" w:unhideWhenUsed="1"/>
-    <w:lsdException w:name="Table List 8" w:semiHidden="1" w:unhideWhenUsed="1"/>
-    <w:lsdException w:name="Table 3D effects 1" w:semiHidden="1" w:unhideWhenUsed="1"/>
-    <w:lsdException w:name="Table 3D effects 2" w:semiHidden="1" w:unhideWhenUsed="1"/>
-    <w:lsdException w:name="Table 3D effects 3" w:semiHidden="1" w:unhideWhenUsed="1"/>
-    <w:lsdException w:name="Table Contemporary" w:semiHidden="1" w:unhideWhenUsed="1"/>
-    <w:lsdException w:name="Table Elegant" w:semiHidden="1" w:unhideWhenUsed="1"/>
-    <w:lsdException w:name="Table Professional" w:semiHidden="1" w:unhideWhenUsed="1"/>
-    <w:lsdException w:name="Table Subtle 1" w:semiHidden="1" w:unhideWhenUsed="1"/>
-    <w:lsdException w:name="Table Subtle 2" w:semiHidden="1" w:unhideWhenUsed="1"/>
-    <w:lsdException w:name="Table Web 1" w:semiHidden="1" w:unhideWhenUsed="1"/>
-    <w:lsdException w:name="Table Web 2" w:semiHidden="1" w:unhideWhenUsed="1"/>
-    <w:lsdException w:name="Table Web 3" w:semiHidden="1" w:unhideWhenUsed="1"/>
-    <w:lsdException w:name="Balloon Text" w:semiHidden="1" w:unhideWhenUsed="1"/>
-    <w:lsdException w:name="Table Grid" w:semiHidden="1" w:uiPriority="59" w:unhideWhenUsed="1"/>
-    <w:lsdException w:name="Table Theme" w:semiHidden="1" w:unhideWhenUsed="1"/>
-    <w:lsdException w:name="Placeholder Text" w:semiHidden="1"/>
-    <w:lsdException w:name="No Spacing" w:uiPriority="1" w:qFormat="1"/>
-    <w:lsdException w:name="Light Shading" w:uiPriority="60"/>
-    <w:lsdException w:name="Light List" w:uiPriority="61"/>
-    <w:lsdException w:name="Light Grid" w:uiPriority="62"/>
-    <w:lsdException w:name="Medium Shading 1" w:uiPriority="63"/>
-    <w:lsdException w:name="Medium Shading 2" w:uiPriority="64"/>
-    <w:lsdException w:name="Medium List 1" w:uiPriority="65"/>
-    <w:lsdException w:name="Medium List 2" w:uiPriority="66"/>
-    <w:lsdException w:name="Medium Grid 1" w:uiPriority="67"/>
-    <w:lsdException w:name="Medium Grid 2" w:uiPriority="68"/>
-    <w:lsdException w:name="Medium Grid 3" w:uiPriority="69"/>
-    <w:lsdException w:name="Dark List" w:uiPriority="70"/>
-    <w:lsdException w:name="Colorful Shading" w:uiPriority="71"/>
-    <w:lsdException w:name="Colorful List" w:uiPriority="72"/>
-    <w:lsdException w:name="Colorful Grid" w:uiPriority="73"/>
-    <w:lsdException w:name="Light Shading Accent 1" w:uiPriority="60"/>
-    <w:lsdException w:name="Light List Accent 1" w:uiPriority="61"/>
-    <w:lsdException w:name="Light Grid Accent 1" w:uiPriority="62"/>
-    <w:lsdException w:name="Medium Shading 1 Accent 1" w:uiPriority="63"/>
-    <w:lsdException w:name="Medium Shading 2 Accent 1" w:uiPriority="64"/>
-    <w:lsdException w:name="Medium List 1 Accent 1" w:uiPriority="65"/>
-    <w:lsdException w:name="Revision" w:semiHidden="1"/>
-    <w:lsdException w:name="List Paragraph" w:uiPriority="34" w:qFormat="1"/>
-    <w:lsdException w:name="Quote" w:uiPriority="29" w:qFormat="1"/>
-    <w:lsdException w:name="Intense Quote" w:uiPriority="30" w:qFormat="1"/>
-    <w:lsdException w:name="Medium List 2 Accent 1" w:uiPriority="66"/>
-    <w:lsdException w:name="Medium Grid 1 Accent 1" w:uiPriority="67"/>
-    <w:lsdException w:name="Medium Grid 2 Accent 1" w:uiPriority="68"/>
-    <w:lsdException w:name="Medium Grid 3 Accent 1" w:uiPriority="69"/>
-    <w:lsdException w:name="Dark List Accent 1" w:uiPriority="70"/>
-    <w:lsdException w:name="Colorful Shading Accent 1" w:uiPriority="71"/>
-    <w:lsdException w:name="Colorful List Accent 1" w:uiPriority="72"/>
-    <w:lsdException w:name="Colorful Grid Accent 1" w:uiPriority="73"/>
-    <w:lsdException w:name="Light Shading Accent 2" w:uiPriority="60"/>
-    <w:lsdException w:name="Light List Accent 2" w:uiPriority="61"/>
-    <w:lsdException w:name="Light Grid Accent 2" w:uiPriority="62"/>
-    <w:lsdException w:name="Medium Shading 1 Accent 2" w:uiPriority="63"/>
-    <w:lsdException w:name="Medium Shading 2 Accent 2" w:uiPriority="64"/>
-    <w:lsdException w:name="Medium List 1 Accent 2" w:uiPriority="65"/>
-    <w:lsdException w:name="Medium List 2 Accent 2" w:uiPriority="66"/>
-    <w:lsdException w:name="Medium Grid 1 Accent 2" w:uiPriority="67"/>
-    <w:lsdException w:name="Medium Grid 2 Accent 2" w:uiPriority="68"/>
-    <w:lsdException w:name="Medium Grid 3 Accent 2" w:uiPriority="69"/>
-    <w:lsdException w:name="Dark List Accent 2" w:uiPriority="70"/>
-    <w:lsdException w:name="Colorful Shading Accent 2" w:uiPriority="71"/>
-    <w:lsdException w:name="Colorful List Accent 2" w:uiPriority="72"/>
-    <w:lsdException w:name="Colorful Grid Accent 2" w:uiPriority="73"/>
-    <w:lsdException w:name="Light Shading Accent 3" w:uiPriority="60"/>
-    <w:lsdException w:name="Light List Accent 3" w:uiPriority="61"/>
-    <w:lsdException w:name="Light Grid Accent 3" w:uiPriority="62"/>
-    <w:lsdException w:name="Medium Shading 1 Accent 3" w:uiPriority="63"/>
-    <w:lsdException w:name="Medium Shading 2 Accent 3" w:uiPriority="64"/>
-    <w:lsdException w:name="Medium List 1 Accent 3" w:uiPriority="65"/>
-    <w:lsdException w:name="Medium List 2 Accent 3" w:uiPriority="66"/>
-    <w:lsdException w:name="Medium Grid 1 Accent 3" w:uiPriority="67"/>
-    <w:lsdException w:name="Medium Grid 2 Accent 3" w:uiPriority="68"/>
-    <w:lsdException w:name="Medium Grid 3 Accent 3" w:uiPriority="69"/>
-    <w:lsdException w:name="Dark List Accent 3" w:uiPriority="70"/>
-    <w:lsdException w:name="Colorful Shading Accent 3" w:uiPriority="71"/>
-    <w:lsdException w:name="Colorful List Accent 3" w:uiPriority="72"/>
-    <w:lsdException w:name="Colorful Grid Accent 3" w:uiPriority="73"/>
-    <w:lsdException w:name="Light Shading Accent 4" w:uiPriority="60"/>
-    <w:lsdException w:name="Light List Accent 4" w:uiPriority="61"/>
-    <w:lsdException w:name="Light Grid Accent 4" w:uiPriority="62"/>
-    <w:lsdException w:name="Medium Shading 1 Accent 4" w:uiPriority="63"/>
-    <w:lsdException w:name="Medium Shading 2 Accent 4" w:uiPriority="64"/>
-    <w:lsdException w:name="Medium List 1 Accent 4" w:uiPriority="65"/>
-    <w:lsdException w:name="Medium List 2 Accent 4" w:uiPriority="66"/>
-    <w:lsdException w:name="Medium Grid 1 Accent 4" w:uiPriority="67"/>
-    <w:lsdException w:name="Medium Grid 2 Accent 4" w:uiPriority="68"/>
-    <w:lsdException w:name="Medium Grid 3 Accent 4" w:uiPriority="69"/>
-    <w:lsdException w:name="Dark List Accent 4" w:uiPriority="70"/>
-    <w:lsdException w:name="Colorful Shading Accent 4" w:uiPriority="71"/>
-    <w:lsdException w:name="Colorful List Accent 4" w:uiPriority="72"/>
-    <w:lsdException w:name="Colorful Grid Accent 4" w:uiPriority="73"/>
-    <w:lsdException w:name="Light Shading Accent 5" w:uiPriority="60"/>
-    <w:lsdException w:name="Light List Accent 5" w:uiPriority="61"/>
-    <w:lsdException w:name="Light Grid Accent 5" w:uiPriority="62"/>
-    <w:lsdException w:name="Medium Shading 1 Accent 5" w:uiPriority="63"/>
-    <w:lsdException w:name="Medium Shading 2 Accent 5" w:uiPriority="64"/>
-    <w:lsdException w:name="Medium List 1 Accent 5" w:uiPriority="65"/>
-    <w:lsdException w:name="Medium List 2 Accent 5" w:uiPriority="66"/>
-    <w:lsdException w:name="Medium Grid 1 Accent 5" w:uiPriority="67"/>
-    <w:lsdException w:name="Medium Grid 2 Accent 5" w:uiPriority="68"/>
-    <w:lsdException w:name="Medium Grid 3 Accent 5" w:uiPriority="69"/>
-    <w:lsdException w:name="Dark List Accent 5" w:uiPriority="70"/>
-    <w:lsdException w:name="Colorful Shading Accent 5" w:uiPriority="71"/>
-    <w:lsdException w:name="Colorful List Accent 5" w:uiPriority="72"/>
-    <w:lsdException w:name="Colorful Grid Accent 5" w:uiPriority="73"/>
-    <w:lsdException w:name="Light Shading Accent 6" w:uiPriority="60"/>
-    <w:lsdException w:name="Light List Accent 6" w:uiPriority="61"/>
-    <w:lsdException w:name="Light Grid Accent 6" w:uiPriority="62"/>
-    <w:lsdException w:name="Medium Shading 1 Accent 6" w:uiPriority="63"/>
-    <w:lsdException w:name="Medium Shading 2 Accent 6" w:uiPriority="64"/>
-    <w:lsdException w:name="Medium List 1 Accent 6" w:uiPriority="65"/>
-    <w:lsdException w:name="Medium List 2 Accent 6" w:uiPriority="66"/>
-    <w:lsdException w:name="Medium Grid 1 Accent 6" w:uiPriority="67"/>
-    <w:lsdException w:name="Medium Grid 2 Accent 6" w:uiPriority="68"/>
-    <w:lsdException w:name="Medium Grid 3 Accent 6" w:uiPriority="69"/>
-    <w:lsdException w:name="Dark List Accent 6" w:uiPriority="70"/>
-    <w:lsdException w:name="Colorful Shading Accent 6" w:uiPriority="71"/>
-    <w:lsdException w:name="Colorful List Accent 6" w:uiPriority="72"/>
-    <w:lsdException w:name="Colorful Grid Accent 6" w:uiPriority="73"/>
-    <w:lsdException w:name="Subtle Emphasis" w:uiPriority="19" w:qFormat="1"/>
-    <w:lsdException w:name="Intense Emphasis" w:uiPriority="21" w:qFormat="1"/>
-    <w:lsdException w:name="Subtle Reference" w:uiPriority="31" w:qFormat="1"/>
-    <w:lsdException w:name="Intense Reference" w:uiPriority="32" w:qFormat="1"/>
-    <w:lsdException w:name="Book Title" w:uiPriority="33" w:qFormat="1"/>
-    <w:lsdException w:name="Bibliography" w:semiHidden="1" w:uiPriority="37" w:unhideWhenUsed="1"/>
-    <w:lsdException w:name="TOC Heading" w:semiHidden="1" w:uiPriority="39" w:unhideWhenUsed="1" w:qFormat="1"/>
-    <w:lsdException w:name="Plain Table 1" w:uiPriority="41"/>
-    <w:lsdException w:name="Plain Table 2" w:uiPriority="42"/>
-    <w:lsdException w:name="Plain Table 3" w:uiPriority="43"/>
-    <w:lsdException w:name="Plain Table 4" w:uiPriority="44"/>
-    <w:lsdException w:name="Plain Table 5" w:uiPriority="45"/>
-    <w:lsdException w:name="Grid Table Light" w:uiPriority="40"/>
-    <w:lsdException w:name="Grid Table 1 Light" w:uiPriority="46"/>
-    <w:lsdException w:name="Grid Table 2" w:uiPriority="47"/>
-    <w:lsdException w:name="Grid Table 3" w:uiPriority="48"/>
-    <w:lsdException w:name="Grid Table 4" w:uiPriority="49"/>
-    <w:lsdException w:name="Grid Table 5 Dark" w:uiPriority="50"/>
-    <w:lsdException w:name="Grid Table 6 Colorful" w:uiPriority="51"/>
-    <w:lsdException w:name="Grid Table 7 Colorful" w:uiPriority="52"/>
-    <w:lsdException w:name="Grid Table 1 Light Accent 1" w:uiPriority="46"/>
-    <w:lsdException w:name="Grid Table 2 Accent 1" w:uiPriority="47"/>
-    <w:lsdException w:name="Grid Table 3 Accent 1" w:uiPriority="48"/>
-    <w:lsdException w:name="Grid Table 4 Accent 1" w:uiPriority="49"/>
-    <w:lsdException w:name="Grid Table 5 Dark Accent 1" w:uiPriority="50"/>
-    <w:lsdException w:name="Grid Table 6 Colorful Accent 1" w:uiPriority="51"/>
-    <w:lsdException w:name="Grid Table 7 Colorful Accent 1" w:uiPriority="52"/>
-    <w:lsdException w:name="Grid Table 1 Light Accent 2" w:uiPriority="46"/>
-    <w:lsdException w:name="Grid Table 2 Accent 2" w:uiPriority="47"/>
-    <w:lsdException w:name="Grid Table 3 Accent 2" w:uiPriority="48"/>
-    <w:lsdException w:name="Grid Table 4 Accent 2" w:uiPriority="49"/>
-    <w:lsdException w:name="Grid Table 5 Dark Accent 2" w:uiPriority="50"/>
-    <w:lsdException w:name="Grid Table 6 Colorful Accent 2" w:uiPriority="51"/>
-    <w:lsdException w:name="Grid Table 7 Colorful Accent 2" w:uiPriority="52"/>
-    <w:lsdException w:name="Grid Table 1 Light Accent 3" w:uiPriority="46"/>
-    <w:lsdException w:name="Grid Table 2 Accent 3" w:uiPriority="47"/>
-    <w:lsdException w:name="Grid Table 3 Accent 3" w:uiPriority="48"/>
-    <w:lsdException w:name="Grid Table 4 Accent 3" w:uiPriority="49"/>
-    <w:lsdException w:name="Grid Table 5 Dark Accent 3" w:uiPriority="50"/>
-    <w:lsdException w:name="Grid Table 6 Colorful Accent 3" w:uiPriority="51"/>
-    <w:lsdException w:name="Grid Table 7 Colorful Accent 3" w:uiPriority="52"/>
-    <w:lsdException w:name="Grid Table 1 Light Accent 4" w:uiPriority="46"/>
-    <w:lsdException w:name="Grid Table 2 Accent 4" w:uiPriority="47"/>
-    <w:lsdException w:name="Grid Table 3 Accent 4" w:uiPriority="48"/>
-    <w:lsdException w:name="Grid Table 4 Accent 4" w:uiPriority="49"/>
-    <w:lsdException w:name="Grid Table 5 Dark Accent 4" w:uiPriority="50"/>
-    <w:lsdException w:name="Grid Table 6 Colorful Accent 4" w:uiPriority="51"/>
-    <w:lsdException w:name="Grid Table 7 Colorful Accent 4" w:uiPriority="52"/>
-    <w:lsdException w:name="Grid Table 1 Light Accent 5" w:uiPriority="46"/>
-    <w:lsdException w:name="Grid Table 2 Accent 5" w:uiPriority="47"/>
-    <w:lsdException w:name="Grid Table 3 Accent 5" w:uiPriority="48"/>
-    <w:lsdException w:name="Grid Table 4 Accent 5" w:uiPriority="49"/>
-    <w:lsdException w:name="Grid Table 5 Dark Accent 5" w:uiPriority="50"/>
-    <w:lsdException w:name="Grid Table 6 Colorful Accent 5" w:uiPriority="51"/>
-    <w:lsdException w:name="Grid Table 7 Colorful Accent 5" w:uiPriority="52"/>
-    <w:lsdException w:name="Grid Table 1 Light Accent 6" w:uiPriority="46"/>
-    <w:lsdException w:name="Grid Table 2 Accent 6" w:uiPriority="47"/>
-    <w:lsdException w:name="Grid Table 3 Accent 6" w:uiPriority="48"/>
-    <w:lsdException w:name="Grid Table 4 Accent 6" w:uiPriority="49"/>
-    <w:lsdException w:name="Grid Table 5 Dark Accent 6" w:uiPriority="50"/>
-    <w:lsdException w:name="Grid Table 6 Colorful Accent 6" w:uiPriority="51"/>
-    <w:lsdException w:name="Grid Table 7 Colorful Accent 6" w:uiPriority="52"/>
-    <w:lsdException w:name="List Table 1 Light" w:uiPriority="46"/>
-    <w:lsdException w:name="List Table 2" w:uiPriority="47"/>
-    <w:lsdException w:name="List Table 3" w:uiPriority="48"/>
-    <w:lsdException w:name="List Table 4" w:uiPriority="49"/>
-    <w:lsdException w:name="List Table 5 Dark" w:uiPriority="50"/>
-    <w:lsdException w:name="List Table 6 Colorful" w:uiPriority="51"/>
-    <w:lsdException w:name="List Table 7 Colorful" w:uiPriority="52"/>
-    <w:lsdException w:name="List Table 1 Light Accent 1" w:uiPriority="46"/>
-    <w:lsdException w:name="List Table 2 Accent 1" w:uiPriority="47"/>
-    <w:lsdException w:name="List Table 3 Accent 1" w:uiPriority="48"/>
-    <w:lsdException w:name="List Table 4 Accent 1" w:uiPriority="49"/>
-    <w:lsdException w:name="List Table 5 Dark Accent 1" w:uiPriority="50"/>
-    <w:lsdException w:name="List Table 6 Colorful Accent 1" w:uiPriority="51"/>
-    <w:lsdException w:name="List Table 7 Colorful Accent 1" w:uiPriority="52"/>
-    <w:lsdException w:name="List Table 1 Light Accent 2" w:uiPriority="46"/>
-    <w:lsdException w:name="List Table 2 Accent 2" w:uiPriority="47"/>
-    <w:lsdException w:name="List Table 3 Accent 2" w:uiPriority="48"/>
-    <w:lsdException w:name="List Table 4 Accent 2" w:uiPriority="49"/>
-    <w:lsdException w:name="List Table 5 Dark Accent 2" w:uiPriority="50"/>
-    <w:lsdException w:name="List Table 6 Colorful Accent 2" w:uiPriority="51"/>
-    <w:lsdException w:name="List Table 7 Colorful Accent 2" w:uiPriority="52"/>
-    <w:lsdException w:name="List Table 1 Light Accent 3" w:uiPriority="46"/>
-    <w:lsdException w:name="List Table 2 Accent 3" w:uiPriority="47"/>
-    <w:lsdException w:name="List Table 3 Accent 3" w:uiPriority="48"/>
-    <w:lsdException w:name="List Table 4 Accent 3" w:uiPriority="49"/>
-    <w:lsdException w:name="List Table 5 Dark Accent 3" w:uiPriority="50"/>
-    <w:lsdException w:name="List Table 6 Colorful Accent 3" w:uiPriority="51"/>
-    <w:lsdException w:name="List Table 7 Colorful Accent 3" w:uiPriority="52"/>
-    <w:lsdException w:name="List Table 1 Light Accent 4" w:uiPriority="46"/>
-    <w:lsdException w:name="List Table 2 Accent 4" w:uiPriority="47"/>
-    <w:lsdException w:name="List Table 3 Accent 4" w:uiPriority="48"/>
-    <w:lsdException w:name="List Table 4 Accent 4" w:uiPriority="49"/>
-    <w:lsdException w:name="List Table 5 Dark Accent 4" w:uiPriority="50"/>
-    <w:lsdException w:name="List Table 6 Colorful Accent 4" w:uiPriority="51"/>
-    <w:lsdException w:name="List Table 7 Colorful Accent 4" w:uiPriority="52"/>
-    <w:lsdException w:name="List Table 1 Light Accent 5" w:uiPriority="46"/>
-    <w:lsdException w:name="List Table 2 Accent 5" w:uiPriority="47"/>
-    <w:lsdException w:name="List Table 3 Accent 5" w:uiPriority="48"/>
-    <w:lsdException w:name="List Table 4 Accent 5" w:uiPriority="49"/>
-    <w:lsdException w:name="List Table 5 Dark Accent 5" w:uiPriority="50"/>
-    <w:lsdException w:name="List Table 6 Colorful Accent 5" w:uiPriority="51"/>
-    <w:lsdException w:name="List Table 7 Colorful Accent 5" w:uiPriority="52"/>
-    <w:lsdException w:name="List Table 1 Light Accent 6" w:uiPriority="46"/>
-    <w:lsdException w:name="List Table 2 Accent 6" w:uiPriority="47"/>
-    <w:lsdException w:name="List Table 3 Accent 6" w:uiPriority="48"/>
-    <w:lsdException w:name="List Table 4 Accent 6" w:uiPriority="49"/>
-    <w:lsdException w:name="List Table 5 Dark Accent 6" w:uiPriority="50"/>
-    <w:lsdException w:name="List Table 6 Colorful Accent 6" w:uiPriority="51"/>
-    <w:lsdException w:name="List Table 7 Colorful Accent 6" w:uiPriority="52"/>
-    <w:lsdException w:name="Mention" w:semiHidden="1" w:unhideWhenUsed="1"/>
-    <w:lsdException w:name="Smart Hyperlink" w:semiHidden="1" w:unhideWhenUsed="1"/>
-    <w:lsdException w:name="Hashtag" w:semiHidden="1" w:unhideWhenUsed="1"/>
-    <w:lsdException w:name="Unresolved Mention" w:semiHidden="1" w:unhideWhenUsed="1"/>
-    <w:lsdException w:name="Smart Link" w:semiHidden="1" w:unhideWhenUsed="1"/>
+  <w:latentStyles w:defLockedState="0" w:defUIPriority="99" w:defSemiHidden="1" w:defUnhideWhenUsed="1" w:defQFormat="0" w:count="267">
+    <w:lsdException w:name="Normal" w:semiHidden="0" w:uiPriority="0" w:unhideWhenUsed="0" w:qFormat="1"/>
+    <w:lsdException w:name="heading 1" w:semiHidden="0" w:uiPriority="9" w:unhideWhenUsed="0" w:qFormat="1"/>
+    <w:lsdException w:name="heading 2" w:uiPriority="9" w:qFormat="1"/>
+    <w:lsdException w:name="heading 3" w:uiPriority="9" w:qFormat="1"/>
+    <w:lsdException w:name="heading 4" w:uiPriority="9" w:qFormat="1"/>
+    <w:lsdException w:name="heading 5" w:uiPriority="9" w:qFormat="1"/>
+    <w:lsdException w:name="heading 6" w:uiPriority="9" w:qFormat="1"/>
+    <w:lsdException w:name="heading 7" w:uiPriority="9" w:qFormat="1"/>
+    <w:lsdException w:name="heading 8" w:uiPriority="9" w:qFormat="1"/>
+    <w:lsdException w:name="heading 9" w:uiPriority="9" w:qFormat="1"/>
+    <w:lsdException w:name="toc 1" w:uiPriority="39"/>
+    <w:lsdException w:name="toc 2" w:uiPriority="39"/>
+    <w:lsdException w:name="toc 3" w:uiPriority="39"/>
+    <w:lsdException w:name="toc 4" w:uiPriority="39"/>
+    <w:lsdException w:name="toc 5" w:uiPriority="39"/>
+    <w:lsdException w:name="toc 6" w:uiPriority="39"/>
+    <w:lsdException w:name="toc 7" w:uiPriority="39"/>
+    <w:lsdException w:name="toc 8" w:uiPriority="39"/>
+    <w:lsdException w:name="toc 9" w:uiPriority="39"/>
+    <w:lsdException w:name="caption" w:uiPriority="35" w:qFormat="1"/>
+    <w:lsdException w:name="Title" w:semiHidden="0" w:uiPriority="10" w:unhideWhenUsed="0" w:qFormat="1"/>
+    <w:lsdException w:name="Default Paragraph Font" w:uiPriority="1"/>
+    <w:lsdException w:name="Subtitle" w:semiHidden="0" w:uiPriority="11" w:unhideWhenUsed="0" w:qFormat="1"/>
+    <w:lsdException w:name="Strong" w:semiHidden="0" w:uiPriority="22" w:unhideWhenUsed="0" w:qFormat="1"/>
+    <w:lsdException w:name="Emphasis" w:semiHidden="0" w:uiPriority="20" w:unhideWhenUsed="0" w:qFormat="1"/>
+    <w:lsdException w:name="Table Grid" w:uiPriority="59"/>
+    <w:lsdException w:name="Placeholder Text" w:unhideWhenUsed="0"/>
+    <w:lsdException w:name="No Spacing" w:semiHidden="0" w:uiPriority="1" w:unhideWhenUsed="0" w:qFormat="1"/>
+    <w:lsdException w:name="Light Shading" w:semiHidden="0" w:uiPriority="60" w:unhideWhenUsed="0"/>
+    <w:lsdException w:name="Light List" w:semiHidden="0" w:uiPriority="61" w:unhideWhenUsed="0"/>
+    <w:lsdException w:name="Light Grid" w:semiHidden="0" w:uiPriority="62" w:unhideWhenUsed="0"/>
+    <w:lsdException w:name="Medium Shading 1" w:semiHidden="0" w:uiPriority="63" w:unhideWhenUsed="0"/>
+    <w:lsdException w:name="Medium Shading 2" w:semiHidden="0" w:uiPriority="64" w:unhideWhenUsed="0"/>
+    <w:lsdException w:name="Medium List 1" w:semiHidden="0" w:uiPriority="65" w:unhideWhenUsed="0"/>
+    <w:lsdException w:name="Medium List 2" w:semiHidden="0" w:uiPriority="66" w:unhideWhenUsed="0"/>
+    <w:lsdException w:name="Medium Grid 1" w:semiHidden="0" w:uiPriority="67" w:unhideWhenUsed="0"/>
+    <w:lsdException w:name="Medium Grid 2" w:semiHidden="0" w:uiPriority="68" w:unhideWhenUsed="0"/>
+    <w:lsdException w:name="Medium Grid 3" w:semiHidden="0" w:uiPriority="69" w:unhideWhenUsed="0"/>
+    <w:lsdException w:name="Dark List" w:semiHidden="0" w:uiPriority="70" w:unhideWhenUsed="0"/>
+    <w:lsdException w:name="Colorful Shading" w:semiHidden="0" w:uiPriority="71" w:unhideWhenUsed="0"/>
+    <w:lsdException w:name="Colorful List" w:semiHidden="0" w:uiPriority="72" w:unhideWhenUsed="0"/>
+    <w:lsdException w:name="Colorful Grid" w:semiHidden="0" w:uiPriority="73" w:unhideWhenUsed="0"/>
+    <w:lsdException w:name="Light Shading Accent 1" w:semiHidden="0" w:uiPriority="60" w:unhideWhenUsed="0"/>
+    <w:lsdException w:name="Light List Accent 1" w:semiHidden="0" w:uiPriority="61" w:unhideWhenUsed="0"/>
+    <w:lsdException w:name="Light Grid Accent 1" w:semiHidden="0" w:uiPriority="62" w:unhideWhenUsed="0"/>
+    <w:lsdException w:name="Medium Shading 1 Accent 1" w:semiHidden="0" w:uiPriority="63" w:unhideWhenUsed="0"/>
+    <w:lsdException w:name="Medium Shading 2 Accent 1" w:semiHidden="0" w:uiPriority="64" w:unhideWhenUsed="0"/>
+    <w:lsdException w:name="Medium List 1 Accent 1" w:semiHidden="0" w:uiPriority="65" w:unhideWhenUsed="0"/>
+    <w:lsdException w:name="Revision" w:unhideWhenUsed="0"/>
+    <w:lsdException w:name="List Paragraph" w:semiHidden="0" w:uiPriority="34" w:unhideWhenUsed="0" w:qFormat="1"/>
+    <w:lsdException w:name="Quote" w:semiHidden="0" w:uiPriority="29" w:unhideWhenUsed="0" w:qFormat="1"/>
+    <w:lsdException w:name="Intense Quote" w:semiHidden="0" w:uiPriority="30" w:unhideWhenUsed="0" w:qFormat="1"/>
+    <w:lsdException w:name="Medium List 2 Accent 1" w:semiHidden="0" w:uiPriority="66" w:unhideWhenUsed="0"/>
+    <w:lsdException w:name="Medium Grid 1 Accent 1" w:semiHidden="0" w:uiPriority="67" w:unhideWhenUsed="0"/>
+    <w:lsdException w:name="Medium Grid 2 Accent 1" w:semiHidden="0" w:uiPriority="68" w:unhideWhenUsed="0"/>
+    <w:lsdException w:name="Medium Grid 3 Accent 1" w:semiHidden="0" w:uiPriority="69" w:unhideWhenUsed="0"/>
+    <w:lsdException w:name="Dark List Accent 1" w:semiHidden="0" w:uiPriority="70" w:unhideWhenUsed="0"/>
+    <w:lsdException w:name="Colorful Shading Accent 1" w:semiHidden="0" w:uiPriority="71" w:unhideWhenUsed="0"/>
+    <w:lsdException w:name="Colorful List Accent 1" w:semiHidden="0" w:uiPriority="72" w:unhideWhenUsed="0"/>
+    <w:lsdException w:name="Colorful Grid Accent 1" w:semiHidden="0" w:uiPriority="73" w:unhideWhenUsed="0"/>
+    <w:lsdException w:name="Light Shading Accent 2" w:semiHidden="0" w:uiPriority="60" w:unhideWhenUsed="0"/>
+    <w:lsdException w:name="Light List Accent 2" w:semiHidden="0" w:uiPriority="61" w:unhideWhenUsed="0"/>
+    <w:lsdException w:name="Light Grid Accent 2" w:semiHidden="0" w:uiPriority="62" w:unhideWhenUsed="0"/>
+    <w:lsdException w:name="Medium Shading 1 Accent 2" w:semiHidden="0" w:uiPriority="63" w:unhideWhenUsed="0"/>
+    <w:lsdException w:name="Medium Shading 2 Accent 2" w:semiHidden="0" w:uiPriority="64" w:unhideWhenUsed="0"/>
+    <w:lsdException w:name="Medium List 1 Accent 2" w:semiHidden="0" w:uiPriority="65" w:unhideWhenUsed="0"/>
+    <w:lsdException w:name="Medium List 2 Accent 2" w:semiHidden="0" w:uiPriority="66" w:unhideWhenUsed="0"/>
+    <w:lsdException w:name="Medium Grid 1 Accent 2" w:semiHidden="0" w:uiPriority="67" w:unhideWhenUsed="0"/>
+    <w:lsdException w:name="Medium Grid 2 Accent 2" w:semiHidden="0" w:uiPriority="68" w:unhideWhenUsed="0"/>
+    <w:lsdException w:name="Medium Grid 3 Accent 2" w:semiHidden="0" w:uiPriority="69" w:unhideWhenUsed="0"/>
+    <w:lsdException w:name="Dark List Accent 2" w:semiHidden="0" w:uiPriority="70" w:unhideWhenUsed="0"/>
+    <w:lsdException w:name="Colorful Shading Accent 2" w:semiHidden="0" w:uiPriority="71" w:unhideWhenUsed="0"/>
+    <w:lsdException w:name="Colorful List Accent 2" w:semiHidden="0" w:uiPriority="72" w:unhideWhenUsed="0"/>
+    <w:lsdException w:name="Colorful Grid Accent 2" w:semiHidden="0" w:uiPriority="73" w:unhideWhenUsed="0"/>
+    <w:lsdException w:name="Light Shading Accent 3" w:semiHidden="0" w:uiPriority="60" w:unhideWhenUsed="0"/>
+    <w:lsdException w:name="Light List Accent 3" w:semiHidden="0" w:uiPriority="61" w:unhideWhenUsed="0"/>
+    <w:lsdException w:name="Light Grid Accent 3" w:semiHidden="0" w:uiPriority="62" w:unhideWhenUsed="0"/>
+    <w:lsdException w:name="Medium Shading 1 Accent 3" w:semiHidden="0" w:uiPriority="63" w:unhideWhenUsed="0"/>
+    <w:lsdException w:name="Medium Shading 2 Accent 3" w:semiHidden="0" w:uiPriority="64" w:unhideWhenUsed="0"/>
+    <w:lsdException w:name="Medium List 1 Accent 3" w:semiHidden="0" w:uiPriority="65" w:unhideWhenUsed="0"/>
+    <w:lsdException w:name="Medium List 2 Accent 3" w:semiHidden="0" w:uiPriority="66" w:unhideWhenUsed="0"/>
+    <w:lsdException w:name="Medium Grid 1 Accent 3" w:semiHidden="0" w:uiPriority="67" w:unhideWhenUsed="0"/>
+    <w:lsdException w:name="Medium Grid 2 Accent 3" w:semiHidden="0" w:uiPriority="68" w:unhideWhenUsed="0"/>
+    <w:lsdException w:name="Medium Grid 3 Accent 3" w:semiHidden="0" w:uiPriority="69" w:unhideWhenUsed="0"/>
+    <w:lsdException w:name="Dark List Accent 3" w:semiHidden="0" w:uiPriority="70" w:unhideWhenUsed="0"/>
+    <w:lsdException w:name="Colorful Shading Accent 3" w:semiHidden="0" w:uiPriority="71" w:unhideWhenUsed="0"/>
+    <w:lsdException w:name="Colorful List Accent 3" w:semiHidden="0" w:uiPriority="72" w:unhideWhenUsed="0"/>
+    <w:lsdException w:name="Colorful Grid Accent 3" w:semiHidden="0" w:uiPriority="73" w:unhideWhenUsed="0"/>
+    <w:lsdException w:name="Light Shading Accent 4" w:semiHidden="0" w:uiPriority="60" w:unhideWhenUsed="0"/>
+    <w:lsdException w:name="Light List Accent 4" w:semiHidden="0" w:uiPriority="61" w:unhideWhenUsed="0"/>
+    <w:lsdException w:name="Light Grid Accent 4" w:semiHidden="0" w:uiPriority="62" w:unhideWhenUsed="0"/>
+    <w:lsdException w:name="Medium Shading 1 Accent 4" w:semiHidden="0" w:uiPriority="63" w:unhideWhenUsed="0"/>
+    <w:lsdException w:name="Medium Shading 2 Accent 4" w:semiHidden="0" w:uiPriority="64" w:unhideWhenUsed="0"/>
+    <w:lsdException w:name="Medium List 1 Accent 4" w:semiHidden="0" w:uiPriority="65" w:unhideWhenUsed="0"/>
+    <w:lsdException w:name="Medium List 2 Accent 4" w:semiHidden="0" w:uiPriority="66" w:unhideWhenUsed="0"/>
+    <w:lsdException w:name="Medium Grid 1 Accent 4" w:semiHidden="0" w:uiPriority="67" w:unhideWhenUsed="0"/>
+    <w:lsdException w:name="Medium Grid 2 Accent 4" w:semiHidden="0" w:uiPriority="68" w:unhideWhenUsed="0"/>
+    <w:lsdException w:name="Medium Grid 3 Accent 4" w:semiHidden="0" w:uiPriority="69" w:unhideWhenUsed="0"/>
+    <w:lsdException w:name="Dark List Accent 4" w:semiHidden="0" w:uiPriority="70" w:unhideWhenUsed="0"/>
+    <w:lsdException w:name="Colorful Shading Accent 4" w:semiHidden="0" w:uiPriority="71" w:unhideWhenUsed="0"/>
+    <w:lsdException w:name="Colorful List Accent 4" w:semiHidden="0" w:uiPriority="72" w:unhideWhenUsed="0"/>
+    <w:lsdException w:name="Colorful Grid Accent 4" w:semiHidden="0" w:uiPriority="73" w:unhideWhenUsed="0"/>
+    <w:lsdException w:name="Light Shading Accent 5" w:semiHidden="0" w:uiPriority="60" w:unhideWhenUsed="0"/>
+    <w:lsdException w:name="Light List Accent 5" w:semiHidden="0" w:uiPriority="61" w:unhideWhenUsed="0"/>
+    <w:lsdException w:name="Light Grid Accent 5" w:semiHidden="0" w:uiPriority="62" w:unhideWhenUsed="0"/>
+    <w:lsdException w:name="Medium Shading 1 Accent 5" w:semiHidden="0" w:uiPriority="63" w:unhideWhenUsed="0"/>
+    <w:lsdException w:name="Medium Shading 2 Accent 5" w:semiHidden="0" w:uiPriority="64" w:unhideWhenUsed="0"/>
+    <w:lsdException w:name="Medium List 1 Accent 5" w:semiHidden="0" w:uiPriority="65" w:unhideWhenUsed="0"/>
+    <w:lsdException w:name="Medium List 2 Accent 5" w:semiHidden="0" w:uiPriority="66" w:unhideWhenUsed="0"/>
+    <w:lsdException w:name="Medium Grid 1 Accent 5" w:semiHidden="0" w:uiPriority="67" w:unhideWhenUsed="0"/>
+    <w:lsdException w:name="Medium Grid 2 Accent 5" w:semiHidden="0" w:uiPriority="68" w:unhideWhenUsed="0"/>
+    <w:lsdException w:name="Medium Grid 3 Accent 5" w:semiHidden="0" w:uiPriority="69" w:unhideWhenUsed="0"/>
+    <w:lsdException w:name="Dark List Accent 5" w:semiHidden="0" w:uiPriority="70" w:unhideWhenUsed="0"/>
+    <w:lsdException w:name="Colorful Shading Accent 5" w:semiHidden="0" w:uiPriority="71" w:unhideWhenUsed="0"/>
+    <w:lsdException w:name="Colorful List Accent 5" w:semiHidden="0" w:uiPriority="72" w:unhideWhenUsed="0"/>
+    <w:lsdException w:name="Colorful Grid Accent 5" w:semiHidden="0" w:uiPriority="73" w:unhideWhenUsed="0"/>
+    <w:lsdException w:name="Light Shading Accent 6" w:semiHidden="0" w:uiPriority="60" w:unhideWhenUsed="0"/>
+    <w:lsdException w:name="Light List Accent 6" w:semiHidden="0" w:uiPriority="61" w:unhideWhenUsed="0"/>
+    <w:lsdException w:name="Light Grid Accent 6" w:semiHidden="0" w:uiPriority="62" w:unhideWhenUsed="0"/>
+    <w:lsdException w:name="Medium Shading 1 Accent 6" w:semiHidden="0" w:uiPriority="63" w:unhideWhenUsed="0"/>
+    <w:lsdException w:name="Medium Shading 2 Accent 6" w:semiHidden="0" w:uiPriority="64" w:unhideWhenUsed="0"/>
+    <w:lsdException w:name="Medium List 1 Accent 6" w:semiHidden="0" w:uiPriority="65" w:unhideWhenUsed="0"/>
+    <w:lsdException w:name="Medium List 2 Accent 6" w:semiHidden="0" w:uiPriority="66" w:unhideWhenUsed="0"/>
+    <w:lsdException w:name="Medium Grid 1 Accent 6" w:semiHidden="0" w:uiPriority="67" w:unhideWhenUsed="0"/>
+    <w:lsdException w:name="Medium Grid 2 Accent 6" w:semiHidden="0" w:uiPriority="68" w:unhideWhenUsed="0"/>
+    <w:lsdException w:name="Medium Grid 3 Accent 6" w:semiHidden="0" w:uiPriority="69" w:unhideWhenUsed="0"/>
+    <w:lsdException w:name="Dark List Accent 6" w:semiHidden="0" w:uiPriority="70" w:unhideWhenUsed="0"/>
+    <w:lsdException w:name="Colorful Shading Accent 6" w:semiHidden="0" w:uiPriority="71" w:unhideWhenUsed="0"/>
+    <w:lsdException w:name="Colorful List Accent 6" w:semiHidden="0" w:uiPriority="72" w:unhideWhenUsed="0"/>
+    <w:lsdException w:name="Colorful Grid Accent 6" w:semiHidden="0" w:uiPriority="73" w:unhideWhenUsed="0"/>
+    <w:lsdException w:name="Subtle Emphasis" w:semiHidden="0" w:uiPriority="19" w:unhideWhenUsed="0" w:qFormat="1"/>
+    <w:lsdException w:name="Intense Emphasis" w:semiHidden="0" w:uiPriority="21" w:unhideWhenUsed="0" w:qFormat="1"/>
+    <w:lsdException w:name="Subtle Reference" w:semiHidden="0" w:uiPriority="31" w:unhideWhenUsed="0" w:qFormat="1"/>
+    <w:lsdException w:name="Intense Reference" w:semiHidden="0" w:uiPriority="32" w:unhideWhenUsed="0" w:qFormat="1"/>
+    <w:lsdException w:name="Book Title" w:semiHidden="0" w:uiPriority="33" w:unhideWhenUsed="0" w:qFormat="1"/>
+    <w:lsdException w:name="Bibliography" w:uiPriority="37"/>
+    <w:lsdException w:name="TOC Heading" w:uiPriority="39" w:qFormat="1"/>
   </w:latentStyles>
   <w:style w:type="paragraph" w:default="1" w:styleId="Normal">
     <w:name w:val="Normal"/>
@@ -10400,6 +11564,31 @@
       <w:lang w:val="es-ES" w:eastAsia="es-ES"/>
     </w:rPr>
   </w:style>
+  <w:style w:type="paragraph" w:styleId="Ttulo4">
+    <w:name w:val="heading 4"/>
+    <w:basedOn w:val="Normal"/>
+    <w:next w:val="Normal"/>
+    <w:link w:val="Ttulo4Car"/>
+    <w:uiPriority w:val="9"/>
+    <w:semiHidden/>
+    <w:unhideWhenUsed/>
+    <w:qFormat/>
+    <w:rsid w:val="001D012D"/>
+    <w:pPr>
+      <w:keepNext/>
+      <w:keepLines/>
+      <w:spacing w:before="200" w:after="0"/>
+      <w:outlineLvl w:val="3"/>
+    </w:pPr>
+    <w:rPr>
+      <w:rFonts w:asciiTheme="majorHAnsi" w:eastAsiaTheme="majorEastAsia" w:hAnsiTheme="majorHAnsi" w:cstheme="majorBidi"/>
+      <w:b/>
+      <w:bCs/>
+      <w:i/>
+      <w:iCs/>
+      <w:color w:val="4472C4" w:themeColor="accent1"/>
+    </w:rPr>
+  </w:style>
   <w:style w:type="character" w:default="1" w:styleId="Fuentedeprrafopredeter">
     <w:name w:val="Default Paragraph Font"/>
     <w:uiPriority w:val="1"/>
@@ -10411,6 +11600,7 @@
     <w:uiPriority w:val="99"/>
     <w:semiHidden/>
     <w:unhideWhenUsed/>
+    <w:qFormat/>
     <w:tblPr>
       <w:tblInd w:w="0" w:type="dxa"/>
       <w:tblCellMar>
@@ -10431,7 +11621,6 @@
     <w:name w:val="Normal (Web)"/>
     <w:basedOn w:val="Normal"/>
     <w:uiPriority w:val="99"/>
-    <w:semiHidden/>
     <w:unhideWhenUsed/>
     <w:rsid w:val="0094160E"/>
     <w:pPr>
@@ -10555,7 +11744,7 @@
     <w:uiPriority w:val="99"/>
     <w:rsid w:val="00420F8E"/>
   </w:style>
-  <w:style w:type="character" w:styleId="Mencinsinresolver">
+  <w:style w:type="character" w:customStyle="1" w:styleId="UnresolvedMention">
     <w:name w:val="Unresolved Mention"/>
     <w:basedOn w:val="Fuentedeprrafopredeter"/>
     <w:uiPriority w:val="99"/>
@@ -10578,6 +11767,33 @@
       <w:color w:val="954F72" w:themeColor="followedHyperlink"/>
       <w:u w:val="single"/>
     </w:rPr>
+  </w:style>
+  <w:style w:type="character" w:customStyle="1" w:styleId="Ttulo4Car">
+    <w:name w:val="Título 4 Car"/>
+    <w:basedOn w:val="Fuentedeprrafopredeter"/>
+    <w:link w:val="Ttulo4"/>
+    <w:uiPriority w:val="9"/>
+    <w:semiHidden/>
+    <w:rsid w:val="001D012D"/>
+    <w:rPr>
+      <w:rFonts w:asciiTheme="majorHAnsi" w:eastAsiaTheme="majorEastAsia" w:hAnsiTheme="majorHAnsi" w:cstheme="majorBidi"/>
+      <w:b/>
+      <w:bCs/>
+      <w:i/>
+      <w:iCs/>
+      <w:color w:val="4472C4" w:themeColor="accent1"/>
+    </w:rPr>
+  </w:style>
+  <w:style w:type="paragraph" w:styleId="Prrafodelista">
+    <w:name w:val="List Paragraph"/>
+    <w:basedOn w:val="Normal"/>
+    <w:uiPriority w:val="34"/>
+    <w:qFormat/>
+    <w:rsid w:val="00B54DD5"/>
+    <w:pPr>
+      <w:ind w:left="720"/>
+      <w:contextualSpacing/>
+    </w:pPr>
   </w:style>
 </w:styles>
 </file>
@@ -10870,7 +12086,7 @@
 </file>
 
 <file path=customXml/itemProps1.xml><?xml version="1.0" encoding="utf-8"?>
-<ds:datastoreItem xmlns:ds="http://schemas.openxmlformats.org/officeDocument/2006/customXml" ds:itemID="{3D64CB0F-8B7D-4E36-95BD-705D5322AD74}">
+<ds:datastoreItem xmlns:ds="http://schemas.openxmlformats.org/officeDocument/2006/customXml" ds:itemID="{270045F6-242A-4AED-8B70-C7B1E219BA3B}">
   <ds:schemaRefs>
     <ds:schemaRef ds:uri="http://schemas.openxmlformats.org/officeDocument/2006/bibliography"/>
   </ds:schemaRefs>

</xml_diff>

<commit_message>
Arreglo y correccion de errores de escritura
</commit_message>
<xml_diff>
--- a/TP ELECTRONICA.docx
+++ b/TP ELECTRONICA.docx
@@ -1,6 +1,6 @@
 
 <file path=word/document.xml><?xml version="1.0" encoding="utf-8"?>
-<w:document xmlns:ve="http://schemas.openxmlformats.org/markup-compatibility/2006" xmlns:o="urn:schemas-microsoft-com:office:office" xmlns:r="http://schemas.openxmlformats.org/officeDocument/2006/relationships" xmlns:m="http://schemas.openxmlformats.org/officeDocument/2006/math" xmlns:v="urn:schemas-microsoft-com:vml" xmlns:wp="http://schemas.openxmlformats.org/drawingml/2006/wordprocessingDrawing" xmlns:w10="urn:schemas-microsoft-com:office:word" xmlns:w="http://schemas.openxmlformats.org/wordprocessingml/2006/main" xmlns:wne="http://schemas.microsoft.com/office/word/2006/wordml">
+<w:document xmlns:wpc="http://schemas.microsoft.com/office/word/2010/wordprocessingCanvas" xmlns:cx="http://schemas.microsoft.com/office/drawing/2014/chartex" xmlns:cx1="http://schemas.microsoft.com/office/drawing/2015/9/8/chartex" xmlns:cx2="http://schemas.microsoft.com/office/drawing/2015/10/21/chartex" xmlns:cx3="http://schemas.microsoft.com/office/drawing/2016/5/9/chartex" xmlns:cx4="http://schemas.microsoft.com/office/drawing/2016/5/10/chartex" xmlns:cx5="http://schemas.microsoft.com/office/drawing/2016/5/11/chartex" xmlns:cx6="http://schemas.microsoft.com/office/drawing/2016/5/12/chartex" xmlns:cx7="http://schemas.microsoft.com/office/drawing/2016/5/13/chartex" xmlns:cx8="http://schemas.microsoft.com/office/drawing/2016/5/14/chartex" xmlns:mc="http://schemas.openxmlformats.org/markup-compatibility/2006" xmlns:aink="http://schemas.microsoft.com/office/drawing/2016/ink" xmlns:am3d="http://schemas.microsoft.com/office/drawing/2017/model3d" xmlns:o="urn:schemas-microsoft-com:office:office" xmlns:oel="http://schemas.microsoft.com/office/2019/extlst" xmlns:r="http://schemas.openxmlformats.org/officeDocument/2006/relationships" xmlns:m="http://schemas.openxmlformats.org/officeDocument/2006/math" xmlns:v="urn:schemas-microsoft-com:vml" xmlns:wp14="http://schemas.microsoft.com/office/word/2010/wordprocessingDrawing" xmlns:wp="http://schemas.openxmlformats.org/drawingml/2006/wordprocessingDrawing" xmlns:w10="urn:schemas-microsoft-com:office:word" xmlns:w="http://schemas.openxmlformats.org/wordprocessingml/2006/main" xmlns:w14="http://schemas.microsoft.com/office/word/2010/wordml" xmlns:w15="http://schemas.microsoft.com/office/word/2012/wordml" xmlns:w16cex="http://schemas.microsoft.com/office/word/2018/wordml/cex" xmlns:w16cid="http://schemas.microsoft.com/office/word/2016/wordml/cid" xmlns:w16="http://schemas.microsoft.com/office/word/2018/wordml" xmlns:w16sdtdh="http://schemas.microsoft.com/office/word/2020/wordml/sdtdatahash" xmlns:w16se="http://schemas.microsoft.com/office/word/2015/wordml/symex" xmlns:wpg="http://schemas.microsoft.com/office/word/2010/wordprocessingGroup" xmlns:wpi="http://schemas.microsoft.com/office/word/2010/wordprocessingInk" xmlns:wne="http://schemas.microsoft.com/office/word/2006/wordml" xmlns:wps="http://schemas.microsoft.com/office/word/2010/wordprocessingShape" mc:Ignorable="w14 w15 w16se w16cid w16 w16cex w16sdtdh wp14">
   <w:body>
     <w:p>
       <w:pPr>
@@ -73,7 +73,21 @@
           <w:rFonts w:asciiTheme="majorHAnsi" w:hAnsiTheme="majorHAnsi" w:cs="Segoe UI"/>
           <w:color w:val="21252A"/>
         </w:rPr>
-        <w:t>La segunda tarea será crear un informe sobre cada SOC ESP (32 o 8266) donde se deberá detallar: Especificación del modulo Tipos de versiones Distribución de pines de módulos ESP(X), Wemos Mini, Nodemcu. IDE y Lenguajes: Arduino (C++), Thonny (uPython), VSC (C++, uPython).</w:t>
+        <w:t xml:space="preserve">La segunda tarea será crear un informe sobre cada SOC ESP (32 o 8266) donde se deberá detallar: Especificación del </w:t>
+      </w:r>
+      <w:r>
+        <w:rPr>
+          <w:rFonts w:asciiTheme="majorHAnsi" w:hAnsiTheme="majorHAnsi" w:cs="Segoe UI"/>
+          <w:color w:val="21252A"/>
+        </w:rPr>
+        <w:t>módulo</w:t>
+      </w:r>
+      <w:r>
+        <w:rPr>
+          <w:rFonts w:asciiTheme="majorHAnsi" w:hAnsiTheme="majorHAnsi" w:cs="Segoe UI"/>
+          <w:color w:val="21252A"/>
+        </w:rPr>
+        <w:t xml:space="preserve"> Tipos de versiones Distribución de pines de módulos ESP(X), Wemos Mini, Nodemcu. IDE y Lenguajes: Arduino (C++), Thonny (uPython), VSC (C++, uPython).</w:t>
       </w:r>
     </w:p>
     <w:p>
@@ -183,7 +197,25 @@
           <w:sz w:val="22"/>
           <w:szCs w:val="22"/>
         </w:rPr>
-        <w:t xml:space="preserve"> Qué es el ESP32 y porque deberías tener estaplaca</w:t>
+        <w:t xml:space="preserve"> Qué es el ESP32 y porque deberías tener esta</w:t>
+      </w:r>
+      <w:r>
+        <w:rPr>
+          <w:rStyle w:val="Hipervnculo"/>
+          <w:rFonts w:ascii="Arial" w:hAnsi="Arial" w:cs="Arial"/>
+          <w:sz w:val="22"/>
+          <w:szCs w:val="22"/>
+        </w:rPr>
+        <w:t xml:space="preserve"> </w:t>
+      </w:r>
+      <w:r>
+        <w:rPr>
+          <w:rStyle w:val="Hipervnculo"/>
+          <w:rFonts w:ascii="Arial" w:hAnsi="Arial" w:cs="Arial"/>
+          <w:sz w:val="22"/>
+          <w:szCs w:val="22"/>
+        </w:rPr>
+        <w:t>placa</w:t>
       </w:r>
     </w:p>
     <w:p>
@@ -211,7 +243,61 @@
           <w:sz w:val="24"/>
           <w:szCs w:val="24"/>
         </w:rPr>
-        <w:t xml:space="preserve">Creado por EspressifSystems, ESP32 es un sistema de bajo consumo y bajo costo en un chips SoC (SystemOn Chip) con Wi-Fi y modo dual con </w:t>
+        <w:t xml:space="preserve">Creado por </w:t>
+      </w:r>
+      <w:r>
+        <w:rPr>
+          <w:rFonts w:asciiTheme="majorHAnsi" w:hAnsiTheme="majorHAnsi"/>
+          <w:bCs/>
+          <w:sz w:val="24"/>
+          <w:szCs w:val="24"/>
+        </w:rPr>
+        <w:t>Espressif Systems</w:t>
+      </w:r>
+      <w:r>
+        <w:rPr>
+          <w:rFonts w:asciiTheme="majorHAnsi" w:hAnsiTheme="majorHAnsi"/>
+          <w:bCs/>
+          <w:sz w:val="24"/>
+          <w:szCs w:val="24"/>
+        </w:rPr>
+        <w:t xml:space="preserve">, ESP32 es un sistema de bajo consumo y bajo costo en </w:t>
+      </w:r>
+      <w:r>
+        <w:rPr>
+          <w:rFonts w:asciiTheme="majorHAnsi" w:hAnsiTheme="majorHAnsi"/>
+          <w:bCs/>
+          <w:sz w:val="24"/>
+          <w:szCs w:val="24"/>
+        </w:rPr>
+        <w:t>un chip</w:t>
+      </w:r>
+      <w:r>
+        <w:rPr>
+          <w:rFonts w:asciiTheme="majorHAnsi" w:hAnsiTheme="majorHAnsi"/>
+          <w:bCs/>
+          <w:sz w:val="24"/>
+          <w:szCs w:val="24"/>
+        </w:rPr>
+        <w:t xml:space="preserve"> SoC (</w:t>
+      </w:r>
+      <w:r>
+        <w:rPr>
+          <w:rFonts w:asciiTheme="majorHAnsi" w:hAnsiTheme="majorHAnsi"/>
+          <w:bCs/>
+          <w:sz w:val="24"/>
+          <w:szCs w:val="24"/>
+        </w:rPr>
+        <w:t>System On</w:t>
+      </w:r>
+      <w:r>
+        <w:rPr>
+          <w:rFonts w:asciiTheme="majorHAnsi" w:hAnsiTheme="majorHAnsi"/>
+          <w:bCs/>
+          <w:sz w:val="24"/>
+          <w:szCs w:val="24"/>
+        </w:rPr>
+        <w:t xml:space="preserve"> Chip) con Wi-Fi y modo dual con </w:t>
       </w:r>
       <w:r>
         <w:rPr>
@@ -229,7 +315,43 @@
           <w:sz w:val="24"/>
           <w:szCs w:val="24"/>
         </w:rPr>
-        <w:t xml:space="preserve"> En el fondo, hay un microprocesador TensilicaXtensa LX6 de doble núcleo o de un solo núcleo con un frecuencia de reloj de hasta 240MHz. ESP32 está altamente integrado con switch de antena , balun para RF, amplificador de potencia, amplificador de recepción con bajo nivel de ruido, filtros y módulos de administración de energía, totalmente in</w:t>
+        <w:t xml:space="preserve"> En el fondo, hay un microprocesador TensilicaXtensa LX6 de doble núcleo o de un solo núcleo con </w:t>
+      </w:r>
+      <w:r>
+        <w:rPr>
+          <w:rFonts w:asciiTheme="majorHAnsi" w:hAnsiTheme="majorHAnsi"/>
+          <w:bCs/>
+          <w:sz w:val="24"/>
+          <w:szCs w:val="24"/>
+        </w:rPr>
+        <w:t>una frecuencia</w:t>
+      </w:r>
+      <w:r>
+        <w:rPr>
+          <w:rFonts w:asciiTheme="majorHAnsi" w:hAnsiTheme="majorHAnsi"/>
+          <w:bCs/>
+          <w:sz w:val="24"/>
+          <w:szCs w:val="24"/>
+        </w:rPr>
+        <w:t xml:space="preserve"> de reloj de hasta 240MHz. ESP32 está altamente integrado con switch de </w:t>
+      </w:r>
+      <w:r>
+        <w:rPr>
+          <w:rFonts w:asciiTheme="majorHAnsi" w:hAnsiTheme="majorHAnsi"/>
+          <w:bCs/>
+          <w:sz w:val="24"/>
+          <w:szCs w:val="24"/>
+        </w:rPr>
+        <w:t>antena,</w:t>
+      </w:r>
+      <w:r>
+        <w:rPr>
+          <w:rFonts w:asciiTheme="majorHAnsi" w:hAnsiTheme="majorHAnsi"/>
+          <w:bCs/>
+          <w:sz w:val="24"/>
+          <w:szCs w:val="24"/>
+        </w:rPr>
+        <w:t xml:space="preserve"> balun para RF, amplificador de potencia, amplificador de recepción con bajo nivel de ruido, filtros y módulos de administración de energía, totalmente in</w:t>
       </w:r>
       <w:r>
         <w:rPr>
@@ -271,7 +393,40 @@
           <w:szCs w:val="24"/>
           <w:u w:val="single"/>
         </w:rPr>
-        <w:t>MCU y funciones avanzadasCPU y memoría</w:t>
+        <w:t>MCU y funciones avanzadas</w:t>
+      </w:r>
+      <w:r>
+        <w:rPr>
+          <w:rFonts w:asciiTheme="majorHAnsi" w:hAnsiTheme="majorHAnsi"/>
+          <w:b/>
+          <w:bCs/>
+          <w:sz w:val="24"/>
+          <w:szCs w:val="24"/>
+          <w:u w:val="single"/>
+        </w:rPr>
+        <w:t xml:space="preserve"> </w:t>
+      </w:r>
+      <w:r>
+        <w:rPr>
+          <w:rFonts w:asciiTheme="majorHAnsi" w:hAnsiTheme="majorHAnsi"/>
+          <w:b/>
+          <w:bCs/>
+          <w:sz w:val="24"/>
+          <w:szCs w:val="24"/>
+          <w:u w:val="single"/>
+        </w:rPr>
+        <w:t xml:space="preserve">CPU y </w:t>
+      </w:r>
+      <w:r>
+        <w:rPr>
+          <w:rFonts w:asciiTheme="majorHAnsi" w:hAnsiTheme="majorHAnsi"/>
+          <w:b/>
+          <w:bCs/>
+          <w:sz w:val="24"/>
+          <w:szCs w:val="24"/>
+          <w:u w:val="single"/>
+        </w:rPr>
+        <w:t>memoria</w:t>
       </w:r>
     </w:p>
     <w:p>
@@ -393,7 +548,45 @@
           <w:szCs w:val="24"/>
           <w:lang w:val="en-US"/>
         </w:rPr>
-        <w:t>QSPI admitevarios chips flash / SRAM</w:t>
+        <w:t xml:space="preserve">QSPI </w:t>
+      </w:r>
+      <w:r>
+        <w:rPr>
+          <w:rFonts w:asciiTheme="majorHAnsi" w:hAnsiTheme="majorHAnsi"/>
+          <w:bCs/>
+          <w:sz w:val="24"/>
+          <w:szCs w:val="24"/>
+        </w:rPr>
+        <w:t>admite</w:t>
+      </w:r>
+      <w:r>
+        <w:rPr>
+          <w:rFonts w:asciiTheme="majorHAnsi" w:hAnsiTheme="majorHAnsi"/>
+          <w:bCs/>
+          <w:sz w:val="24"/>
+          <w:szCs w:val="24"/>
+          <w:lang w:val="en-US"/>
+        </w:rPr>
+        <w:t xml:space="preserve"> </w:t>
+      </w:r>
+      <w:r>
+        <w:rPr>
+          <w:rFonts w:asciiTheme="majorHAnsi" w:hAnsiTheme="majorHAnsi"/>
+          <w:bCs/>
+          <w:sz w:val="24"/>
+          <w:szCs w:val="24"/>
+        </w:rPr>
+        <w:t>varios</w:t>
+      </w:r>
+      <w:r>
+        <w:rPr>
+          <w:rFonts w:asciiTheme="majorHAnsi" w:hAnsiTheme="majorHAnsi"/>
+          <w:bCs/>
+          <w:sz w:val="24"/>
+          <w:szCs w:val="24"/>
+          <w:lang w:val="en-US"/>
+        </w:rPr>
+        <w:t xml:space="preserve"> chips flash / SRAM</w:t>
       </w:r>
     </w:p>
     <w:p>
@@ -411,22 +604,9 @@
     </w:p>
     <w:p>
       <w:pPr>
-        <w:ind w:left="720"/>
         <w:jc w:val="both"/>
         <w:rPr>
           <w:rFonts w:asciiTheme="majorHAnsi" w:hAnsiTheme="majorHAnsi"/>
-          <w:bCs/>
-          <w:sz w:val="24"/>
-          <w:szCs w:val="24"/>
-          <w:lang w:val="en-US"/>
-        </w:rPr>
-      </w:pPr>
-    </w:p>
-    <w:p>
-      <w:pPr>
-        <w:jc w:val="both"/>
-        <w:rPr>
-          <w:rFonts w:asciiTheme="majorHAnsi" w:hAnsiTheme="majorHAnsi"/>
           <w:b/>
           <w:bCs/>
           <w:sz w:val="24"/>
@@ -434,10 +614,7 @@
           <w:u w:val="single"/>
         </w:rPr>
       </w:pPr>
-    </w:p>
-    <w:p>
-      <w:pPr>
-        <w:jc w:val="both"/>
+      <w:r>
         <w:rPr>
           <w:rFonts w:asciiTheme="majorHAnsi" w:hAnsiTheme="majorHAnsi"/>
           <w:b/>
@@ -446,16 +623,7 @@
           <w:szCs w:val="24"/>
           <w:u w:val="single"/>
         </w:rPr>
-      </w:pPr>
-      <w:r>
-        <w:rPr>
-          <w:rFonts w:asciiTheme="majorHAnsi" w:hAnsiTheme="majorHAnsi"/>
-          <w:b/>
-          <w:bCs/>
-          <w:sz w:val="24"/>
-          <w:szCs w:val="24"/>
-          <w:u w:val="single"/>
-        </w:rPr>
+        <w:lastRenderedPageBreak/>
         <w:t>Relojes y temporizadores</w:t>
       </w:r>
     </w:p>
@@ -626,6 +794,28 @@
         </w:rPr>
         <w:t>Perro guardián de RTC</w:t>
       </w:r>
+      <w:r>
+        <w:rPr>
+          <w:rFonts w:asciiTheme="majorHAnsi" w:hAnsiTheme="majorHAnsi"/>
+          <w:bCs/>
+          <w:sz w:val="24"/>
+          <w:szCs w:val="24"/>
+        </w:rPr>
+        <w:t xml:space="preserve"> </w:t>
+      </w:r>
+    </w:p>
+    <w:p>
+      <w:pPr>
+        <w:jc w:val="both"/>
+        <w:rPr>
+          <w:rFonts w:asciiTheme="majorHAnsi" w:hAnsiTheme="majorHAnsi"/>
+          <w:b/>
+          <w:bCs/>
+          <w:sz w:val="24"/>
+          <w:szCs w:val="24"/>
+          <w:u w:val="single"/>
+        </w:rPr>
+      </w:pPr>
     </w:p>
     <w:p>
       <w:pPr>
@@ -936,7 +1126,6 @@
           <w:sz w:val="24"/>
           <w:szCs w:val="24"/>
         </w:rPr>
-        <w:lastRenderedPageBreak/>
         <w:t>Interfaz automotriz de dos cables (TWAI®, compatible con ISO11898-1)</w:t>
       </w:r>
     </w:p>
@@ -961,6 +1150,7 @@
           <w:sz w:val="24"/>
           <w:szCs w:val="24"/>
         </w:rPr>
+        <w:lastRenderedPageBreak/>
         <w:t>IR (TX / RX)</w:t>
       </w:r>
     </w:p>
@@ -1380,13 +1570,13 @@
           <w:bottom w:w="15" w:type="dxa"/>
           <w:right w:w="15" w:type="dxa"/>
         </w:tblCellMar>
-        <w:tblLook w:val="04A0"/>
+        <w:tblLook w:val="04A0" w:firstRow="1" w:lastRow="0" w:firstColumn="1" w:lastColumn="0" w:noHBand="0" w:noVBand="1"/>
       </w:tblPr>
       <w:tblGrid>
-        <w:gridCol w:w="931"/>
-        <w:gridCol w:w="2730"/>
-        <w:gridCol w:w="1560"/>
-        <w:gridCol w:w="4056"/>
+        <w:gridCol w:w="864"/>
+        <w:gridCol w:w="3078"/>
+        <w:gridCol w:w="1626"/>
+        <w:gridCol w:w="4504"/>
       </w:tblGrid>
       <w:tr>
         <w:trPr>
@@ -6919,7 +7109,25 @@
           <w:bdr w:val="none" w:sz="0" w:space="0" w:color="auto" w:frame="1"/>
           <w:shd w:val="clear" w:color="auto" w:fill="FFFFFF"/>
         </w:rPr>
-        <w:t>e permite controlar las entradas y salidas como lo harías con un Arduino, pero viene con Wi-Fi.Por lo tanto, es ideal para aplicaciones de automatización del hogar/internet de las cosas.</w:t>
+        <w:t>e permite controlar las entradas y salidas como lo harías con un Arduino, pero viene con Wi-Fi.</w:t>
+      </w:r>
+      <w:r>
+        <w:rPr>
+          <w:rFonts w:asciiTheme="majorHAnsi" w:hAnsiTheme="majorHAnsi" w:cs="Helvetica"/>
+          <w:color w:val="3A3A3A"/>
+          <w:bdr w:val="none" w:sz="0" w:space="0" w:color="auto" w:frame="1"/>
+          <w:shd w:val="clear" w:color="auto" w:fill="FFFFFF"/>
+        </w:rPr>
+        <w:t xml:space="preserve"> </w:t>
+      </w:r>
+      <w:r>
+        <w:rPr>
+          <w:rFonts w:asciiTheme="majorHAnsi" w:hAnsiTheme="majorHAnsi" w:cs="Helvetica"/>
+          <w:color w:val="3A3A3A"/>
+          <w:bdr w:val="none" w:sz="0" w:space="0" w:color="auto" w:frame="1"/>
+          <w:shd w:val="clear" w:color="auto" w:fill="FFFFFF"/>
+        </w:rPr>
+        <w:t>Por lo tanto, es ideal para aplicaciones de automatización del hogar/internet de las cosas.</w:t>
       </w:r>
     </w:p>
     <w:p>
@@ -7608,7 +7816,21 @@
           <w:lang w:val="es-ES" w:eastAsia="es-ES"/>
         </w:rPr>
         <w:lastRenderedPageBreak/>
-        <w:t>Asignacion de pines</w:t>
+        <w:t>Asignación</w:t>
+      </w:r>
+      <w:r>
+        <w:rPr>
+          <w:rFonts w:asciiTheme="majorHAnsi" w:eastAsia="Times New Roman" w:hAnsiTheme="majorHAnsi" w:cs="Helvetica"/>
+          <w:b/>
+          <w:bCs/>
+          <w:color w:val="3A3A3A"/>
+          <w:sz w:val="32"/>
+          <w:szCs w:val="32"/>
+          <w:u w:val="single"/>
+          <w:bdr w:val="none" w:sz="0" w:space="0" w:color="auto" w:frame="1"/>
+          <w:lang w:val="es-ES" w:eastAsia="es-ES"/>
+        </w:rPr>
+        <w:t xml:space="preserve"> de pines</w:t>
       </w:r>
     </w:p>
     <w:p>
@@ -7672,7 +7894,7 @@
                     <a:blip r:embed="rId13">
                       <a:extLst>
                         <a:ext uri="{28A0092B-C50C-407E-A947-70E740481C1C}">
-                          <a14:useLocalDpi xmlns:a14="http://schemas.microsoft.com/office/drawing/2010/main" xmlns:wps="http://schemas.microsoft.com/office/word/2010/wordprocessingShape" xmlns:wpi="http://schemas.microsoft.com/office/word/2010/wordprocessingInk" xmlns:wpg="http://schemas.microsoft.com/office/word/2010/wordprocessingGroup" xmlns:w16se="http://schemas.microsoft.com/office/word/2015/wordml/symex" xmlns:w16sdtdh="http://schemas.microsoft.com/office/word/2020/wordml/sdtdatahash" xmlns:w16="http://schemas.microsoft.com/office/word/2018/wordml" xmlns:w16cid="http://schemas.microsoft.com/office/word/2016/wordml/cid" xmlns:w16cex="http://schemas.microsoft.com/office/word/2018/wordml/cex" xmlns:w15="http://schemas.microsoft.com/office/word/2012/wordml" xmlns:w14="http://schemas.microsoft.com/office/word/2010/wordml" xmlns:w="http://schemas.openxmlformats.org/wordprocessingml/2006/main" xmlns:w10="urn:schemas-microsoft-com:office:word" xmlns:wp14="http://schemas.microsoft.com/office/word/2010/wordprocessingDrawing" xmlns:v="urn:schemas-microsoft-com:vml" xmlns:o="urn:schemas-microsoft-com:office:office" xmlns:am3d="http://schemas.microsoft.com/office/drawing/2017/model3d" xmlns:aink="http://schemas.microsoft.com/office/drawing/2016/ink" xmlns:mc="http://schemas.openxmlformats.org/markup-compatibility/2006" xmlns:cx8="http://schemas.microsoft.com/office/drawing/2016/5/14/chartex" xmlns:cx7="http://schemas.microsoft.com/office/drawing/2016/5/13/chartex" xmlns:cx6="http://schemas.microsoft.com/office/drawing/2016/5/12/chartex" xmlns:cx5="http://schemas.microsoft.com/office/drawing/2016/5/11/chartex" xmlns:cx4="http://schemas.microsoft.com/office/drawing/2016/5/10/chartex" xmlns:cx3="http://schemas.microsoft.com/office/drawing/2016/5/9/chartex" xmlns:cx2="http://schemas.microsoft.com/office/drawing/2015/10/21/chartex" xmlns:cx1="http://schemas.microsoft.com/office/drawing/2015/9/8/chartex" xmlns:cx="http://schemas.microsoft.com/office/drawing/2014/chartex" xmlns:wpc="http://schemas.microsoft.com/office/word/2010/wordprocessingCanvas" xmlns="" val="0"/>
+                          <a14:useLocalDpi xmlns:a14="http://schemas.microsoft.com/office/drawing/2010/main" val="0"/>
                         </a:ext>
                       </a:extLst>
                     </a:blip>
@@ -7789,7 +8011,7 @@
                     <a:blip r:embed="rId14">
                       <a:extLst>
                         <a:ext uri="{28A0092B-C50C-407E-A947-70E740481C1C}">
-                          <a14:useLocalDpi xmlns:a14="http://schemas.microsoft.com/office/drawing/2010/main" xmlns:wps="http://schemas.microsoft.com/office/word/2010/wordprocessingShape" xmlns:wpi="http://schemas.microsoft.com/office/word/2010/wordprocessingInk" xmlns:wpg="http://schemas.microsoft.com/office/word/2010/wordprocessingGroup" xmlns:w16se="http://schemas.microsoft.com/office/word/2015/wordml/symex" xmlns:w16sdtdh="http://schemas.microsoft.com/office/word/2020/wordml/sdtdatahash" xmlns:w16="http://schemas.microsoft.com/office/word/2018/wordml" xmlns:w16cid="http://schemas.microsoft.com/office/word/2016/wordml/cid" xmlns:w16cex="http://schemas.microsoft.com/office/word/2018/wordml/cex" xmlns:w15="http://schemas.microsoft.com/office/word/2012/wordml" xmlns:w14="http://schemas.microsoft.com/office/word/2010/wordml" xmlns:w="http://schemas.openxmlformats.org/wordprocessingml/2006/main" xmlns:w10="urn:schemas-microsoft-com:office:word" xmlns:wp14="http://schemas.microsoft.com/office/word/2010/wordprocessingDrawing" xmlns:v="urn:schemas-microsoft-com:vml" xmlns:o="urn:schemas-microsoft-com:office:office" xmlns:am3d="http://schemas.microsoft.com/office/drawing/2017/model3d" xmlns:aink="http://schemas.microsoft.com/office/drawing/2016/ink" xmlns:mc="http://schemas.openxmlformats.org/markup-compatibility/2006" xmlns:cx8="http://schemas.microsoft.com/office/drawing/2016/5/14/chartex" xmlns:cx7="http://schemas.microsoft.com/office/drawing/2016/5/13/chartex" xmlns:cx6="http://schemas.microsoft.com/office/drawing/2016/5/12/chartex" xmlns:cx5="http://schemas.microsoft.com/office/drawing/2016/5/11/chartex" xmlns:cx4="http://schemas.microsoft.com/office/drawing/2016/5/10/chartex" xmlns:cx3="http://schemas.microsoft.com/office/drawing/2016/5/9/chartex" xmlns:cx2="http://schemas.microsoft.com/office/drawing/2015/10/21/chartex" xmlns:cx1="http://schemas.microsoft.com/office/drawing/2015/9/8/chartex" xmlns:cx="http://schemas.microsoft.com/office/drawing/2014/chartex" xmlns:wpc="http://schemas.microsoft.com/office/word/2010/wordprocessingCanvas" xmlns="" val="0"/>
+                          <a14:useLocalDpi xmlns:a14="http://schemas.microsoft.com/office/drawing/2010/main" val="0"/>
                         </a:ext>
                       </a:extLst>
                     </a:blip>
@@ -7909,7 +8131,25 @@
           <w:sz w:val="26"/>
           <w:szCs w:val="26"/>
         </w:rPr>
-        <w:t>con 11 pines de entrada/salida digitales y una entrada analógica (3,2V). Junto al ESP32 es una tarjeta pensada para IoT</w:t>
+        <w:t>con 11 pines de entrada/</w:t>
+      </w:r>
+      <w:r>
+        <w:rPr>
+          <w:rFonts w:asciiTheme="majorHAnsi" w:hAnsiTheme="majorHAnsi" w:cs="Segoe UI"/>
+          <w:color w:val="21252A"/>
+          <w:sz w:val="26"/>
+          <w:szCs w:val="26"/>
+        </w:rPr>
+        <w:t>salidas digitales</w:t>
+      </w:r>
+      <w:r>
+        <w:rPr>
+          <w:rFonts w:asciiTheme="majorHAnsi" w:hAnsiTheme="majorHAnsi" w:cs="Segoe UI"/>
+          <w:color w:val="21252A"/>
+          <w:sz w:val="26"/>
+          <w:szCs w:val="26"/>
+        </w:rPr>
+        <w:t xml:space="preserve"> y una entrada analógica (3,2V). Junto al ESP32 es una tarjeta pensada para IoT</w:t>
       </w:r>
       <w:r>
         <w:rPr>
@@ -8083,25 +8323,49 @@
           <w:sz w:val="26"/>
           <w:szCs w:val="26"/>
         </w:rPr>
-        <w:t>Además la Wemos D1 Mini tiene la filosofía de permitir ampliar la funcionalidad mediante </w:t>
-      </w:r>
-      <w:r>
-        <w:rPr>
-          <w:rFonts w:asciiTheme="majorHAnsi" w:hAnsiTheme="majorHAnsi"/>
-          <w:b/>
-          <w:bCs/>
+        <w:t>Además,</w:t>
+      </w:r>
+      <w:r>
+        <w:rPr>
+          <w:rFonts w:asciiTheme="majorHAnsi" w:hAnsiTheme="majorHAnsi"/>
           <w:sz w:val="26"/>
           <w:szCs w:val="26"/>
         </w:rPr>
-        <w:t>la conexión de Shields</w:t>
-      </w:r>
-      <w:r>
-        <w:rPr>
-          <w:rFonts w:asciiTheme="majorHAnsi" w:hAnsiTheme="majorHAnsi"/>
+        <w:t xml:space="preserve"> la Wemos D1 Mini tiene la filosofía de permitir ampliar la funcionalidad mediante </w:t>
+      </w:r>
+      <w:r>
+        <w:rPr>
+          <w:rFonts w:asciiTheme="majorHAnsi" w:hAnsiTheme="majorHAnsi"/>
+          <w:b/>
+          <w:bCs/>
           <w:sz w:val="26"/>
           <w:szCs w:val="26"/>
         </w:rPr>
-        <w:t>. Existe una gran variedad de Shields como, por ejemplo, controlador de motores, módulo con rele, pantalla Oled, sensores de temperatura o humedad.</w:t>
+        <w:t>la conexión de Shields</w:t>
+      </w:r>
+      <w:r>
+        <w:rPr>
+          <w:rFonts w:asciiTheme="majorHAnsi" w:hAnsiTheme="majorHAnsi"/>
+          <w:sz w:val="26"/>
+          <w:szCs w:val="26"/>
+        </w:rPr>
+        <w:t xml:space="preserve">. Existe una gran variedad de Shields como, por ejemplo, controlador de motores, módulo con </w:t>
+      </w:r>
+      <w:r>
+        <w:rPr>
+          <w:rFonts w:asciiTheme="majorHAnsi" w:hAnsiTheme="majorHAnsi"/>
+          <w:sz w:val="26"/>
+          <w:szCs w:val="26"/>
+        </w:rPr>
+        <w:t>relé</w:t>
+      </w:r>
+      <w:r>
+        <w:rPr>
+          <w:rFonts w:asciiTheme="majorHAnsi" w:hAnsiTheme="majorHAnsi"/>
+          <w:sz w:val="26"/>
+          <w:szCs w:val="26"/>
+        </w:rPr>
+        <w:t>, pantalla Oled, sensores de temperatura o humedad.</w:t>
       </w:r>
     </w:p>
     <w:p>
@@ -8449,7 +8713,7 @@
                     <a:blip r:embed="rId17">
                       <a:extLst>
                         <a:ext uri="{28A0092B-C50C-407E-A947-70E740481C1C}">
-                          <a14:useLocalDpi xmlns:a14="http://schemas.microsoft.com/office/drawing/2010/main" xmlns:wps="http://schemas.microsoft.com/office/word/2010/wordprocessingShape" xmlns:wpi="http://schemas.microsoft.com/office/word/2010/wordprocessingInk" xmlns:wpg="http://schemas.microsoft.com/office/word/2010/wordprocessingGroup" xmlns:w16se="http://schemas.microsoft.com/office/word/2015/wordml/symex" xmlns:w16sdtdh="http://schemas.microsoft.com/office/word/2020/wordml/sdtdatahash" xmlns:w16="http://schemas.microsoft.com/office/word/2018/wordml" xmlns:w16cid="http://schemas.microsoft.com/office/word/2016/wordml/cid" xmlns:w16cex="http://schemas.microsoft.com/office/word/2018/wordml/cex" xmlns:w15="http://schemas.microsoft.com/office/word/2012/wordml" xmlns:w14="http://schemas.microsoft.com/office/word/2010/wordml" xmlns:w="http://schemas.openxmlformats.org/wordprocessingml/2006/main" xmlns:w10="urn:schemas-microsoft-com:office:word" xmlns:wp14="http://schemas.microsoft.com/office/word/2010/wordprocessingDrawing" xmlns:v="urn:schemas-microsoft-com:vml" xmlns:o="urn:schemas-microsoft-com:office:office" xmlns:am3d="http://schemas.microsoft.com/office/drawing/2017/model3d" xmlns:aink="http://schemas.microsoft.com/office/drawing/2016/ink" xmlns:mc="http://schemas.openxmlformats.org/markup-compatibility/2006" xmlns:cx8="http://schemas.microsoft.com/office/drawing/2016/5/14/chartex" xmlns:cx7="http://schemas.microsoft.com/office/drawing/2016/5/13/chartex" xmlns:cx6="http://schemas.microsoft.com/office/drawing/2016/5/12/chartex" xmlns:cx5="http://schemas.microsoft.com/office/drawing/2016/5/11/chartex" xmlns:cx4="http://schemas.microsoft.com/office/drawing/2016/5/10/chartex" xmlns:cx3="http://schemas.microsoft.com/office/drawing/2016/5/9/chartex" xmlns:cx2="http://schemas.microsoft.com/office/drawing/2015/10/21/chartex" xmlns:cx1="http://schemas.microsoft.com/office/drawing/2015/9/8/chartex" xmlns:cx="http://schemas.microsoft.com/office/drawing/2014/chartex" xmlns:wpc="http://schemas.microsoft.com/office/word/2010/wordprocessingCanvas" xmlns="" val="0"/>
+                          <a14:useLocalDpi xmlns:a14="http://schemas.microsoft.com/office/drawing/2010/main" val="0"/>
                         </a:ext>
                       </a:extLst>
                     </a:blip>
@@ -8580,7 +8844,25 @@
           <w:sz w:val="26"/>
           <w:szCs w:val="26"/>
         </w:rPr>
-        <w:t>Ya instalado el controlador puedes conectar la placa a tu PC. Para comprobar que se instalo correctamente el controlador y le asigno un puerto COM a la placa, sigue los siguientes pasos:</w:t>
+        <w:t xml:space="preserve">Ya instalado el controlador puedes conectar la placa a tu PC. Para comprobar que se </w:t>
+      </w:r>
+      <w:r>
+        <w:rPr>
+          <w:rFonts w:asciiTheme="majorHAnsi" w:hAnsiTheme="majorHAnsi" w:cs="Arial"/>
+          <w:color w:val="000000"/>
+          <w:sz w:val="26"/>
+          <w:szCs w:val="26"/>
+        </w:rPr>
+        <w:t>instaló</w:t>
+      </w:r>
+      <w:r>
+        <w:rPr>
+          <w:rFonts w:asciiTheme="majorHAnsi" w:hAnsiTheme="majorHAnsi" w:cs="Arial"/>
+          <w:color w:val="000000"/>
+          <w:sz w:val="26"/>
+          <w:szCs w:val="26"/>
+        </w:rPr>
+        <w:t xml:space="preserve"> correctamente el controlador y le asigno un puerto COM a la placa, sigue los siguientes pasos:</w:t>
       </w:r>
     </w:p>
     <w:p>
@@ -8646,7 +8928,21 @@
           <w:rFonts w:ascii="Arial" w:hAnsi="Arial" w:cs="Arial"/>
           <w:color w:val="000000"/>
         </w:rPr>
-        <w:t>Dar clic en Puertos (COM , LPT)</w:t>
+        <w:t>Dar clic en Puertos (</w:t>
+      </w:r>
+      <w:r>
+        <w:rPr>
+          <w:rFonts w:ascii="Arial" w:hAnsi="Arial" w:cs="Arial"/>
+          <w:color w:val="000000"/>
+        </w:rPr>
+        <w:t>COM,</w:t>
+      </w:r>
+      <w:r>
+        <w:rPr>
+          <w:rFonts w:ascii="Arial" w:hAnsi="Arial" w:cs="Arial"/>
+          <w:color w:val="000000"/>
+        </w:rPr>
+        <w:t xml:space="preserve"> LPT)</w:t>
       </w:r>
     </w:p>
     <w:p>
@@ -8858,7 +9154,15 @@
           <w:color w:val="000000"/>
           <w:lang w:val="en-US"/>
         </w:rPr>
-        <w:t>Javascript (Espruino, Duktape, Mongoose JS)</w:t>
+        <w:t>JavaScript</w:t>
+      </w:r>
+      <w:r>
+        <w:rPr>
+          <w:rFonts w:ascii="Arial" w:hAnsi="Arial" w:cs="Arial"/>
+          <w:color w:val="000000"/>
+          <w:lang w:val="en-US"/>
+        </w:rPr>
+        <w:t xml:space="preserve"> (Espruino, Duktape, Mongoose JS)</w:t>
       </w:r>
     </w:p>
     <w:p>
@@ -9098,28 +9402,75 @@
         </w:rPr>
       </w:pPr>
       <w:r>
-        <w:pict>
-          <v:shapetype id="_x0000_t75" coordsize="21600,21600" o:spt="75" o:preferrelative="t" path="m@4@5l@4@11@9@11@9@5xe" filled="f" stroked="f">
-            <v:stroke joinstyle="miter"/>
-            <v:formulas>
-              <v:f eqn="if lineDrawn pixelLineWidth 0"/>
-              <v:f eqn="sum @0 1 0"/>
-              <v:f eqn="sum 0 0 @1"/>
-              <v:f eqn="prod @2 1 2"/>
-              <v:f eqn="prod @3 21600 pixelWidth"/>
-              <v:f eqn="prod @3 21600 pixelHeight"/>
-              <v:f eqn="sum @0 0 1"/>
-              <v:f eqn="prod @6 1 2"/>
-              <v:f eqn="prod @7 21600 pixelWidth"/>
-              <v:f eqn="sum @8 21600 0"/>
-              <v:f eqn="prod @7 21600 pixelHeight"/>
-              <v:f eqn="sum @10 21600 0"/>
-            </v:formulas>
-            <v:path o:extrusionok="f" gradientshapeok="t" o:connecttype="rect"/>
-            <o:lock v:ext="edit" aspectratio="t"/>
-          </v:shapetype>
-          <v:shape id="_x0000_i1025" type="#_x0000_t75" alt="" style="width:24.75pt;height:24.75pt"/>
-        </w:pict>
+        <w:rPr>
+          <w:noProof/>
+        </w:rPr>
+        <mc:AlternateContent>
+          <mc:Choice Requires="wps">
+            <w:drawing>
+              <wp:inline distT="0" distB="0" distL="0" distR="0">
+                <wp:extent cx="314325" cy="314325"/>
+                <wp:effectExtent l="0" t="0" r="0" b="0"/>
+                <wp:docPr id="12" name="AutoShape 1"/>
+                <wp:cNvGraphicFramePr>
+                  <a:graphicFrameLocks xmlns:a="http://schemas.openxmlformats.org/drawingml/2006/main" noChangeAspect="1"/>
+                </wp:cNvGraphicFramePr>
+                <a:graphic xmlns:a="http://schemas.openxmlformats.org/drawingml/2006/main">
+                  <a:graphicData uri="http://schemas.microsoft.com/office/word/2010/wordprocessingShape">
+                    <wps:wsp>
+                      <wps:cNvSpPr>
+                        <a:spLocks noChangeAspect="1" noChangeArrowheads="1"/>
+                      </wps:cNvSpPr>
+                      <wps:spPr bwMode="auto">
+                        <a:xfrm>
+                          <a:off x="0" y="0"/>
+                          <a:ext cx="314325" cy="314325"/>
+                        </a:xfrm>
+                        <a:prstGeom prst="rect">
+                          <a:avLst/>
+                        </a:prstGeom>
+                        <a:noFill/>
+                        <a:ln>
+                          <a:noFill/>
+                        </a:ln>
+                        <a:extLst>
+                          <a:ext uri="{909E8E84-426E-40DD-AFC4-6F175D3DCCD1}">
+                            <a14:hiddenFill xmlns:a14="http://schemas.microsoft.com/office/drawing/2010/main">
+                              <a:solidFill>
+                                <a:srgbClr val="FFFFFF"/>
+                              </a:solidFill>
+                            </a14:hiddenFill>
+                          </a:ext>
+                          <a:ext uri="{91240B29-F687-4F45-9708-019B960494DF}">
+                            <a14:hiddenLine xmlns:a14="http://schemas.microsoft.com/office/drawing/2010/main" w="9525">
+                              <a:solidFill>
+                                <a:srgbClr val="000000"/>
+                              </a:solidFill>
+                              <a:miter lim="800000"/>
+                              <a:headEnd/>
+                              <a:tailEnd/>
+                            </a14:hiddenLine>
+                          </a:ext>
+                        </a:extLst>
+                      </wps:spPr>
+                      <wps:bodyPr rot="0" vert="horz" wrap="square" lIns="91440" tIns="45720" rIns="91440" bIns="45720" anchor="t" anchorCtr="0" upright="1">
+                        <a:noAutofit/>
+                      </wps:bodyPr>
+                    </wps:wsp>
+                  </a:graphicData>
+                </a:graphic>
+              </wp:inline>
+            </w:drawing>
+          </mc:Choice>
+          <mc:Fallback>
+            <w:pict>
+              <v:rect w14:anchorId="54EA8F7E" id="AutoShape 1" o:spid="_x0000_s1026" style="width:24.75pt;height:24.75pt;visibility:visible;mso-wrap-style:square;mso-left-percent:-10001;mso-top-percent:-10001;mso-position-horizontal:absolute;mso-position-horizontal-relative:char;mso-position-vertical:absolute;mso-position-vertical-relative:line;mso-left-percent:-10001;mso-top-percent:-10001;v-text-anchor:top" o:gfxdata="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" filled="f" stroked="f">
+                <o:lock v:ext="edit" aspectratio="t"/>
+                <w10:anchorlock/>
+              </v:rect>
+            </w:pict>
+          </mc:Fallback>
+        </mc:AlternateContent>
       </w:r>
     </w:p>
     <w:p>
@@ -9299,7 +9650,23 @@
           <w:sz w:val="26"/>
           <w:szCs w:val="26"/>
         </w:rPr>
-        <w:t>Microsoft Visual Studio es un entorno de desarrollo integrado para Windows y macOS. Es compatible con múltiples lenguajes de programación, tales como C++, C#, Visual Basic . </w:t>
+        <w:t xml:space="preserve">Microsoft Visual Studio es un entorno de desarrollo integrado para Windows y macOS. Es compatible con múltiples lenguajes de programación, tales como C++, C#, Visual </w:t>
+      </w:r>
+      <w:r>
+        <w:rPr>
+          <w:rFonts w:asciiTheme="majorHAnsi" w:hAnsiTheme="majorHAnsi"/>
+          <w:sz w:val="26"/>
+          <w:szCs w:val="26"/>
+        </w:rPr>
+        <w:t>Basic.</w:t>
+      </w:r>
+      <w:r>
+        <w:rPr>
+          <w:rFonts w:asciiTheme="majorHAnsi" w:hAnsiTheme="majorHAnsi"/>
+          <w:sz w:val="26"/>
+          <w:szCs w:val="26"/>
+        </w:rPr>
+        <w:t> </w:t>
       </w:r>
       <w:hyperlink r:id="rId20" w:history="1">
         <w:r>
@@ -9395,8 +9762,8 @@
 </file>
 
 <file path=word/endnotes.xml><?xml version="1.0" encoding="utf-8"?>
-<w:endnotes xmlns:ve="http://schemas.openxmlformats.org/markup-compatibility/2006" xmlns:o="urn:schemas-microsoft-com:office:office" xmlns:r="http://schemas.openxmlformats.org/officeDocument/2006/relationships" xmlns:m="http://schemas.openxmlformats.org/officeDocument/2006/math" xmlns:v="urn:schemas-microsoft-com:vml" xmlns:wp="http://schemas.openxmlformats.org/drawingml/2006/wordprocessingDrawing" xmlns:w10="urn:schemas-microsoft-com:office:word" xmlns:w="http://schemas.openxmlformats.org/wordprocessingml/2006/main" xmlns:wne="http://schemas.microsoft.com/office/word/2006/wordml">
-  <w:endnote w:type="separator" w:id="0">
+<w:endnotes xmlns:wpc="http://schemas.microsoft.com/office/word/2010/wordprocessingCanvas" xmlns:cx="http://schemas.microsoft.com/office/drawing/2014/chartex" xmlns:cx1="http://schemas.microsoft.com/office/drawing/2015/9/8/chartex" xmlns:cx2="http://schemas.microsoft.com/office/drawing/2015/10/21/chartex" xmlns:cx3="http://schemas.microsoft.com/office/drawing/2016/5/9/chartex" xmlns:cx4="http://schemas.microsoft.com/office/drawing/2016/5/10/chartex" xmlns:cx5="http://schemas.microsoft.com/office/drawing/2016/5/11/chartex" xmlns:cx6="http://schemas.microsoft.com/office/drawing/2016/5/12/chartex" xmlns:cx7="http://schemas.microsoft.com/office/drawing/2016/5/13/chartex" xmlns:cx8="http://schemas.microsoft.com/office/drawing/2016/5/14/chartex" xmlns:mc="http://schemas.openxmlformats.org/markup-compatibility/2006" xmlns:aink="http://schemas.microsoft.com/office/drawing/2016/ink" xmlns:am3d="http://schemas.microsoft.com/office/drawing/2017/model3d" xmlns:o="urn:schemas-microsoft-com:office:office" xmlns:oel="http://schemas.microsoft.com/office/2019/extlst" xmlns:r="http://schemas.openxmlformats.org/officeDocument/2006/relationships" xmlns:m="http://schemas.openxmlformats.org/officeDocument/2006/math" xmlns:v="urn:schemas-microsoft-com:vml" xmlns:wp14="http://schemas.microsoft.com/office/word/2010/wordprocessingDrawing" xmlns:wp="http://schemas.openxmlformats.org/drawingml/2006/wordprocessingDrawing" xmlns:w10="urn:schemas-microsoft-com:office:word" xmlns:w="http://schemas.openxmlformats.org/wordprocessingml/2006/main" xmlns:w14="http://schemas.microsoft.com/office/word/2010/wordml" xmlns:w15="http://schemas.microsoft.com/office/word/2012/wordml" xmlns:w16cex="http://schemas.microsoft.com/office/word/2018/wordml/cex" xmlns:w16cid="http://schemas.microsoft.com/office/word/2016/wordml/cid" xmlns:w16="http://schemas.microsoft.com/office/word/2018/wordml" xmlns:w16sdtdh="http://schemas.microsoft.com/office/word/2020/wordml/sdtdatahash" xmlns:w16se="http://schemas.microsoft.com/office/word/2015/wordml/symex" xmlns:wpg="http://schemas.microsoft.com/office/word/2010/wordprocessingGroup" xmlns:wpi="http://schemas.microsoft.com/office/word/2010/wordprocessingInk" xmlns:wne="http://schemas.microsoft.com/office/word/2006/wordml" xmlns:wps="http://schemas.microsoft.com/office/word/2010/wordprocessingShape" mc:Ignorable="w14 w15 w16se w16cid w16 w16cex w16sdtdh wp14">
+  <w:endnote w:type="separator" w:id="-1">
     <w:p>
       <w:pPr>
         <w:spacing w:after="0" w:line="240" w:lineRule="auto"/>
@@ -9406,7 +9773,7 @@
       </w:r>
     </w:p>
   </w:endnote>
-  <w:endnote w:type="continuationSeparator" w:id="1">
+  <w:endnote w:type="continuationSeparator" w:id="0">
     <w:p>
       <w:pPr>
         <w:spacing w:after="0" w:line="240" w:lineRule="auto"/>
@@ -9420,8 +9787,8 @@
 </file>
 
 <file path=word/footnotes.xml><?xml version="1.0" encoding="utf-8"?>
-<w:footnotes xmlns:ve="http://schemas.openxmlformats.org/markup-compatibility/2006" xmlns:o="urn:schemas-microsoft-com:office:office" xmlns:r="http://schemas.openxmlformats.org/officeDocument/2006/relationships" xmlns:m="http://schemas.openxmlformats.org/officeDocument/2006/math" xmlns:v="urn:schemas-microsoft-com:vml" xmlns:wp="http://schemas.openxmlformats.org/drawingml/2006/wordprocessingDrawing" xmlns:w10="urn:schemas-microsoft-com:office:word" xmlns:w="http://schemas.openxmlformats.org/wordprocessingml/2006/main" xmlns:wne="http://schemas.microsoft.com/office/word/2006/wordml">
-  <w:footnote w:type="separator" w:id="0">
+<w:footnotes xmlns:wpc="http://schemas.microsoft.com/office/word/2010/wordprocessingCanvas" xmlns:cx="http://schemas.microsoft.com/office/drawing/2014/chartex" xmlns:cx1="http://schemas.microsoft.com/office/drawing/2015/9/8/chartex" xmlns:cx2="http://schemas.microsoft.com/office/drawing/2015/10/21/chartex" xmlns:cx3="http://schemas.microsoft.com/office/drawing/2016/5/9/chartex" xmlns:cx4="http://schemas.microsoft.com/office/drawing/2016/5/10/chartex" xmlns:cx5="http://schemas.microsoft.com/office/drawing/2016/5/11/chartex" xmlns:cx6="http://schemas.microsoft.com/office/drawing/2016/5/12/chartex" xmlns:cx7="http://schemas.microsoft.com/office/drawing/2016/5/13/chartex" xmlns:cx8="http://schemas.microsoft.com/office/drawing/2016/5/14/chartex" xmlns:mc="http://schemas.openxmlformats.org/markup-compatibility/2006" xmlns:aink="http://schemas.microsoft.com/office/drawing/2016/ink" xmlns:am3d="http://schemas.microsoft.com/office/drawing/2017/model3d" xmlns:o="urn:schemas-microsoft-com:office:office" xmlns:oel="http://schemas.microsoft.com/office/2019/extlst" xmlns:r="http://schemas.openxmlformats.org/officeDocument/2006/relationships" xmlns:m="http://schemas.openxmlformats.org/officeDocument/2006/math" xmlns:v="urn:schemas-microsoft-com:vml" xmlns:wp14="http://schemas.microsoft.com/office/word/2010/wordprocessingDrawing" xmlns:wp="http://schemas.openxmlformats.org/drawingml/2006/wordprocessingDrawing" xmlns:w10="urn:schemas-microsoft-com:office:word" xmlns:w="http://schemas.openxmlformats.org/wordprocessingml/2006/main" xmlns:w14="http://schemas.microsoft.com/office/word/2010/wordml" xmlns:w15="http://schemas.microsoft.com/office/word/2012/wordml" xmlns:w16cex="http://schemas.microsoft.com/office/word/2018/wordml/cex" xmlns:w16cid="http://schemas.microsoft.com/office/word/2016/wordml/cid" xmlns:w16="http://schemas.microsoft.com/office/word/2018/wordml" xmlns:w16sdtdh="http://schemas.microsoft.com/office/word/2020/wordml/sdtdatahash" xmlns:w16se="http://schemas.microsoft.com/office/word/2015/wordml/symex" xmlns:wpg="http://schemas.microsoft.com/office/word/2010/wordprocessingGroup" xmlns:wpi="http://schemas.microsoft.com/office/word/2010/wordprocessingInk" xmlns:wne="http://schemas.microsoft.com/office/word/2006/wordml" xmlns:wps="http://schemas.microsoft.com/office/word/2010/wordprocessingShape" mc:Ignorable="w14 w15 w16se w16cid w16 w16cex w16sdtdh wp14">
+  <w:footnote w:type="separator" w:id="-1">
     <w:p>
       <w:pPr>
         <w:spacing w:after="0" w:line="240" w:lineRule="auto"/>
@@ -9431,7 +9798,7 @@
       </w:r>
     </w:p>
   </w:footnote>
-  <w:footnote w:type="continuationSeparator" w:id="1">
+  <w:footnote w:type="continuationSeparator" w:id="0">
     <w:p>
       <w:pPr>
         <w:spacing w:after="0" w:line="240" w:lineRule="auto"/>
@@ -9445,7 +9812,7 @@
 </file>
 
 <file path=word/header1.xml><?xml version="1.0" encoding="utf-8"?>
-<w:hdr xmlns:ve="http://schemas.openxmlformats.org/markup-compatibility/2006" xmlns:o="urn:schemas-microsoft-com:office:office" xmlns:r="http://schemas.openxmlformats.org/officeDocument/2006/relationships" xmlns:m="http://schemas.openxmlformats.org/officeDocument/2006/math" xmlns:v="urn:schemas-microsoft-com:vml" xmlns:wp="http://schemas.openxmlformats.org/drawingml/2006/wordprocessingDrawing" xmlns:w10="urn:schemas-microsoft-com:office:word" xmlns:w="http://schemas.openxmlformats.org/wordprocessingml/2006/main" xmlns:wne="http://schemas.microsoft.com/office/word/2006/wordml">
+<w:hdr xmlns:wpc="http://schemas.microsoft.com/office/word/2010/wordprocessingCanvas" xmlns:cx="http://schemas.microsoft.com/office/drawing/2014/chartex" xmlns:cx1="http://schemas.microsoft.com/office/drawing/2015/9/8/chartex" xmlns:cx2="http://schemas.microsoft.com/office/drawing/2015/10/21/chartex" xmlns:cx3="http://schemas.microsoft.com/office/drawing/2016/5/9/chartex" xmlns:cx4="http://schemas.microsoft.com/office/drawing/2016/5/10/chartex" xmlns:cx5="http://schemas.microsoft.com/office/drawing/2016/5/11/chartex" xmlns:cx6="http://schemas.microsoft.com/office/drawing/2016/5/12/chartex" xmlns:cx7="http://schemas.microsoft.com/office/drawing/2016/5/13/chartex" xmlns:cx8="http://schemas.microsoft.com/office/drawing/2016/5/14/chartex" xmlns:mc="http://schemas.openxmlformats.org/markup-compatibility/2006" xmlns:aink="http://schemas.microsoft.com/office/drawing/2016/ink" xmlns:am3d="http://schemas.microsoft.com/office/drawing/2017/model3d" xmlns:o="urn:schemas-microsoft-com:office:office" xmlns:oel="http://schemas.microsoft.com/office/2019/extlst" xmlns:r="http://schemas.openxmlformats.org/officeDocument/2006/relationships" xmlns:m="http://schemas.openxmlformats.org/officeDocument/2006/math" xmlns:v="urn:schemas-microsoft-com:vml" xmlns:wp14="http://schemas.microsoft.com/office/word/2010/wordprocessingDrawing" xmlns:wp="http://schemas.openxmlformats.org/drawingml/2006/wordprocessingDrawing" xmlns:w10="urn:schemas-microsoft-com:office:word" xmlns:w="http://schemas.openxmlformats.org/wordprocessingml/2006/main" xmlns:w14="http://schemas.microsoft.com/office/word/2010/wordml" xmlns:w15="http://schemas.microsoft.com/office/word/2012/wordml" xmlns:w16cex="http://schemas.microsoft.com/office/word/2018/wordml/cex" xmlns:w16cid="http://schemas.microsoft.com/office/word/2016/wordml/cid" xmlns:w16="http://schemas.microsoft.com/office/word/2018/wordml" xmlns:w16sdtdh="http://schemas.microsoft.com/office/word/2020/wordml/sdtdatahash" xmlns:w16se="http://schemas.microsoft.com/office/word/2015/wordml/symex" xmlns:wpg="http://schemas.microsoft.com/office/word/2010/wordprocessingGroup" xmlns:wpi="http://schemas.microsoft.com/office/word/2010/wordprocessingInk" xmlns:wne="http://schemas.microsoft.com/office/word/2006/wordml" xmlns:wps="http://schemas.microsoft.com/office/word/2010/wordprocessingShape" mc:Ignorable="w14 w15 w16se w16cid w16 w16cex w16sdtdh wp14">
   <w:p>
     <w:pPr>
       <w:pStyle w:val="Encabezado"/>
@@ -9494,7 +9861,7 @@
                   <a:blip r:embed="rId1">
                     <a:extLst>
                       <a:ext uri="{28A0092B-C50C-407E-A947-70E740481C1C}">
-                        <a14:useLocalDpi xmlns:a14="http://schemas.microsoft.com/office/drawing/2010/main" xmlns:wps="http://schemas.microsoft.com/office/word/2010/wordprocessingShape" xmlns:wpi="http://schemas.microsoft.com/office/word/2010/wordprocessingInk" xmlns:wpg="http://schemas.microsoft.com/office/word/2010/wordprocessingGroup" xmlns:w16se="http://schemas.microsoft.com/office/word/2015/wordml/symex" xmlns:w16sdtdh="http://schemas.microsoft.com/office/word/2020/wordml/sdtdatahash" xmlns:w16="http://schemas.microsoft.com/office/word/2018/wordml" xmlns:w16cid="http://schemas.microsoft.com/office/word/2016/wordml/cid" xmlns:w16cex="http://schemas.microsoft.com/office/word/2018/wordml/cex" xmlns:w15="http://schemas.microsoft.com/office/word/2012/wordml" xmlns:w14="http://schemas.microsoft.com/office/word/2010/wordml" xmlns:w="http://schemas.openxmlformats.org/wordprocessingml/2006/main" xmlns:w10="urn:schemas-microsoft-com:office:word" xmlns:wp14="http://schemas.microsoft.com/office/word/2010/wordprocessingDrawing" xmlns:v="urn:schemas-microsoft-com:vml" xmlns:o="urn:schemas-microsoft-com:office:office" xmlns:am3d="http://schemas.microsoft.com/office/drawing/2017/model3d" xmlns:aink="http://schemas.microsoft.com/office/drawing/2016/ink" xmlns:mc="http://schemas.openxmlformats.org/markup-compatibility/2006" xmlns:cx8="http://schemas.microsoft.com/office/drawing/2016/5/14/chartex" xmlns:cx7="http://schemas.microsoft.com/office/drawing/2016/5/13/chartex" xmlns:cx6="http://schemas.microsoft.com/office/drawing/2016/5/12/chartex" xmlns:cx5="http://schemas.microsoft.com/office/drawing/2016/5/11/chartex" xmlns:cx4="http://schemas.microsoft.com/office/drawing/2016/5/10/chartex" xmlns:cx3="http://schemas.microsoft.com/office/drawing/2016/5/9/chartex" xmlns:cx2="http://schemas.microsoft.com/office/drawing/2015/10/21/chartex" xmlns:cx1="http://schemas.microsoft.com/office/drawing/2015/9/8/chartex" xmlns:cx="http://schemas.microsoft.com/office/drawing/2014/chartex" xmlns:wpc="http://schemas.microsoft.com/office/word/2010/wordprocessingCanvas" xmlns="" val="0"/>
+                        <a14:useLocalDpi xmlns:a14="http://schemas.microsoft.com/office/drawing/2010/main" val="0"/>
                       </a:ext>
                     </a:extLst>
                   </a:blip>
@@ -9529,9 +9896,71 @@
         <w:noProof/>
         <w:u w:val="single"/>
       </w:rPr>
-      <w:pict>
-        <v:rect id="_x0000_s1025" style="position:absolute;left:0;text-align:left;margin-left:-28.5pt;margin-top:-31.65pt;width:595.5pt;height:117pt;z-index:-251658240;mso-position-horizontal-relative:text;mso-position-vertical-relative:text" strokeweight="1.25pt"/>
-      </w:pict>
+      <mc:AlternateContent>
+        <mc:Choice Requires="wps">
+          <w:drawing>
+            <wp:anchor distT="0" distB="0" distL="114300" distR="114300" simplePos="0" relativeHeight="251658240" behindDoc="1" locked="0" layoutInCell="1" allowOverlap="1">
+              <wp:simplePos x="0" y="0"/>
+              <wp:positionH relativeFrom="column">
+                <wp:posOffset>-361950</wp:posOffset>
+              </wp:positionH>
+              <wp:positionV relativeFrom="paragraph">
+                <wp:posOffset>-401955</wp:posOffset>
+              </wp:positionV>
+              <wp:extent cx="7562850" cy="1485900"/>
+              <wp:effectExtent l="9525" t="17145" r="9525" b="11430"/>
+              <wp:wrapNone/>
+              <wp:docPr id="11" name="Rectangle 1"/>
+              <wp:cNvGraphicFramePr>
+                <a:graphicFrameLocks xmlns:a="http://schemas.openxmlformats.org/drawingml/2006/main"/>
+              </wp:cNvGraphicFramePr>
+              <a:graphic xmlns:a="http://schemas.openxmlformats.org/drawingml/2006/main">
+                <a:graphicData uri="http://schemas.microsoft.com/office/word/2010/wordprocessingShape">
+                  <wps:wsp>
+                    <wps:cNvSpPr>
+                      <a:spLocks noChangeArrowheads="1"/>
+                    </wps:cNvSpPr>
+                    <wps:spPr bwMode="auto">
+                      <a:xfrm>
+                        <a:off x="0" y="0"/>
+                        <a:ext cx="7562850" cy="1485900"/>
+                      </a:xfrm>
+                      <a:prstGeom prst="rect">
+                        <a:avLst/>
+                      </a:prstGeom>
+                      <a:solidFill>
+                        <a:srgbClr val="FFFFFF"/>
+                      </a:solidFill>
+                      <a:ln w="15875">
+                        <a:solidFill>
+                          <a:srgbClr val="000000"/>
+                        </a:solidFill>
+                        <a:miter lim="800000"/>
+                        <a:headEnd/>
+                        <a:tailEnd/>
+                      </a:ln>
+                    </wps:spPr>
+                    <wps:bodyPr rot="0" vert="horz" wrap="square" lIns="91440" tIns="45720" rIns="91440" bIns="45720" anchor="t" anchorCtr="0" upright="1">
+                      <a:noAutofit/>
+                    </wps:bodyPr>
+                  </wps:wsp>
+                </a:graphicData>
+              </a:graphic>
+              <wp14:sizeRelH relativeFrom="page">
+                <wp14:pctWidth>0</wp14:pctWidth>
+              </wp14:sizeRelH>
+              <wp14:sizeRelV relativeFrom="page">
+                <wp14:pctHeight>0</wp14:pctHeight>
+              </wp14:sizeRelV>
+            </wp:anchor>
+          </w:drawing>
+        </mc:Choice>
+        <mc:Fallback>
+          <w:pict>
+            <v:rect w14:anchorId="11F71374" id="Rectangle 1" o:spid="_x0000_s1026" style="position:absolute;margin-left:-28.5pt;margin-top:-31.65pt;width:595.5pt;height:117pt;z-index:-251658240;visibility:visible;mso-wrap-style:square;mso-width-percent:0;mso-height-percent:0;mso-wrap-distance-left:9pt;mso-wrap-distance-top:0;mso-wrap-distance-right:9pt;mso-wrap-distance-bottom:0;mso-position-horizontal:absolute;mso-position-horizontal-relative:text;mso-position-vertical:absolute;mso-position-vertical-relative:text;mso-width-percent:0;mso-height-percent:0;mso-width-relative:page;mso-height-relative:page;v-text-anchor:top" o:gfxdata="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" strokeweight="1.25pt"/>
+          </w:pict>
+        </mc:Fallback>
+      </mc:AlternateContent>
     </w:r>
     <w:r>
       <w:rPr>
@@ -9563,7 +9992,13 @@
       <w:rPr>
         <w:rFonts w:cstheme="minorHAnsi"/>
       </w:rPr>
-      <w:t xml:space="preserve"> Telecomunicaciones</w:t>
+      <w:t xml:space="preserve"> </w:t>
+    </w:r>
+    <w:r>
+      <w:rPr>
+        <w:rFonts w:cstheme="minorHAnsi"/>
+      </w:rPr>
+      <w:t>Telecomunicaciones</w:t>
     </w:r>
     <w:r>
       <w:rPr>
@@ -9572,13 +10007,28 @@
         <w:bCs/>
         <w:u w:val="single"/>
       </w:rPr>
-      <w:t>Materia:</w:t>
+      <w:t xml:space="preserve"> Materia</w:t>
+    </w:r>
+    <w:r>
+      <w:rPr>
+        <w:rFonts w:cstheme="minorHAnsi"/>
+        <w:b/>
+        <w:bCs/>
+        <w:u w:val="single"/>
+      </w:rPr>
+      <w:t>:</w:t>
     </w:r>
     <w:r>
       <w:rPr>
         <w:rFonts w:cstheme="minorHAnsi"/>
       </w:rPr>
       <w:t xml:space="preserve"> Electrónica microcontrolada</w:t>
+    </w:r>
+    <w:r>
+      <w:rPr>
+        <w:rFonts w:cstheme="minorHAnsi"/>
+      </w:rPr>
+      <w:t xml:space="preserve"> </w:t>
     </w:r>
     <w:r>
       <w:rPr>
@@ -9616,8 +10066,29 @@
     <w:r>
       <w:rPr>
         <w:rFonts w:cstheme="minorHAnsi"/>
+        <w:b/>
+        <w:bCs/>
+        <w:u w:val="single"/>
       </w:rPr>
-      <w:t>Jorge Morales – GonzaloVera</w:t>
+      <w:t xml:space="preserve"> </w:t>
+    </w:r>
+    <w:r>
+      <w:rPr>
+        <w:rFonts w:cstheme="minorHAnsi"/>
+      </w:rPr>
+      <w:t>Jorge Morales – Gonzalo</w:t>
+    </w:r>
+    <w:r>
+      <w:rPr>
+        <w:rFonts w:cstheme="minorHAnsi"/>
+      </w:rPr>
+      <w:t xml:space="preserve"> </w:t>
+    </w:r>
+    <w:r>
+      <w:rPr>
+        <w:rFonts w:cstheme="minorHAnsi"/>
+      </w:rPr>
+      <w:t>Vera</w:t>
     </w:r>
   </w:p>
   <w:p>
@@ -9641,10 +10112,51 @@
     <w:r>
       <w:rPr>
         <w:rFonts w:cstheme="minorHAnsi"/>
+        <w:b/>
+        <w:bCs/>
+        <w:u w:val="single"/>
+      </w:rPr>
+      <w:t xml:space="preserve"> </w:t>
+    </w:r>
+    <w:r>
+      <w:rPr>
+        <w:rFonts w:cstheme="minorHAnsi"/>
         <w:color w:val="000000"/>
         <w:shd w:val="clear" w:color="auto" w:fill="FFFFFF"/>
       </w:rPr>
-      <w:t xml:space="preserve">Carolina Nis - Fernando Vexenat - Rodolfo Paz - Luna Eduardo - Juan Diego Gonzalez Antoniazzi - Leonardo Gonzalez        </w:t>
+      <w:t xml:space="preserve">Carolina Nis - Fernando Vexenat - Rodolfo Paz - Luna Eduardo - Juan Diego </w:t>
+    </w:r>
+    <w:r>
+      <w:rPr>
+        <w:rFonts w:cstheme="minorHAnsi"/>
+        <w:color w:val="000000"/>
+        <w:shd w:val="clear" w:color="auto" w:fill="FFFFFF"/>
+      </w:rPr>
+      <w:t>González</w:t>
+    </w:r>
+    <w:r>
+      <w:rPr>
+        <w:rFonts w:cstheme="minorHAnsi"/>
+        <w:color w:val="000000"/>
+        <w:shd w:val="clear" w:color="auto" w:fill="FFFFFF"/>
+      </w:rPr>
+      <w:t xml:space="preserve"> Antoniazzi - Leonardo </w:t>
+    </w:r>
+    <w:r>
+      <w:rPr>
+        <w:rFonts w:cstheme="minorHAnsi"/>
+        <w:color w:val="000000"/>
+        <w:shd w:val="clear" w:color="auto" w:fill="FFFFFF"/>
+      </w:rPr>
+      <w:t>González</w:t>
+    </w:r>
+    <w:r>
+      <w:rPr>
+        <w:rFonts w:cstheme="minorHAnsi"/>
+        <w:color w:val="000000"/>
+        <w:shd w:val="clear" w:color="auto" w:fill="FFFFFF"/>
+      </w:rPr>
+      <w:t xml:space="preserve">        </w:t>
     </w:r>
   </w:p>
   <w:p>
@@ -9663,8 +10175,8 @@
 </file>
 
 <file path=word/numbering.xml><?xml version="1.0" encoding="utf-8"?>
-<w:numbering xmlns:ve="http://schemas.openxmlformats.org/markup-compatibility/2006" xmlns:o="urn:schemas-microsoft-com:office:office" xmlns:r="http://schemas.openxmlformats.org/officeDocument/2006/relationships" xmlns:m="http://schemas.openxmlformats.org/officeDocument/2006/math" xmlns:v="urn:schemas-microsoft-com:vml" xmlns:wp="http://schemas.openxmlformats.org/drawingml/2006/wordprocessingDrawing" xmlns:w10="urn:schemas-microsoft-com:office:word" xmlns:w="http://schemas.openxmlformats.org/wordprocessingml/2006/main" xmlns:wne="http://schemas.microsoft.com/office/word/2006/wordml">
-  <w:abstractNum w:abstractNumId="0">
+<w:numbering xmlns:wpc="http://schemas.microsoft.com/office/word/2010/wordprocessingCanvas" xmlns:cx="http://schemas.microsoft.com/office/drawing/2014/chartex" xmlns:cx1="http://schemas.microsoft.com/office/drawing/2015/9/8/chartex" xmlns:cx2="http://schemas.microsoft.com/office/drawing/2015/10/21/chartex" xmlns:cx3="http://schemas.microsoft.com/office/drawing/2016/5/9/chartex" xmlns:cx4="http://schemas.microsoft.com/office/drawing/2016/5/10/chartex" xmlns:cx5="http://schemas.microsoft.com/office/drawing/2016/5/11/chartex" xmlns:cx6="http://schemas.microsoft.com/office/drawing/2016/5/12/chartex" xmlns:cx7="http://schemas.microsoft.com/office/drawing/2016/5/13/chartex" xmlns:cx8="http://schemas.microsoft.com/office/drawing/2016/5/14/chartex" xmlns:mc="http://schemas.openxmlformats.org/markup-compatibility/2006" xmlns:aink="http://schemas.microsoft.com/office/drawing/2016/ink" xmlns:am3d="http://schemas.microsoft.com/office/drawing/2017/model3d" xmlns:o="urn:schemas-microsoft-com:office:office" xmlns:oel="http://schemas.microsoft.com/office/2019/extlst" xmlns:r="http://schemas.openxmlformats.org/officeDocument/2006/relationships" xmlns:m="http://schemas.openxmlformats.org/officeDocument/2006/math" xmlns:v="urn:schemas-microsoft-com:vml" xmlns:wp14="http://schemas.microsoft.com/office/word/2010/wordprocessingDrawing" xmlns:wp="http://schemas.openxmlformats.org/drawingml/2006/wordprocessingDrawing" xmlns:w10="urn:schemas-microsoft-com:office:word" xmlns:w="http://schemas.openxmlformats.org/wordprocessingml/2006/main" xmlns:w14="http://schemas.microsoft.com/office/word/2010/wordml" xmlns:w15="http://schemas.microsoft.com/office/word/2012/wordml" xmlns:w16cex="http://schemas.microsoft.com/office/word/2018/wordml/cex" xmlns:w16cid="http://schemas.microsoft.com/office/word/2016/wordml/cid" xmlns:w16="http://schemas.microsoft.com/office/word/2018/wordml" xmlns:w16sdtdh="http://schemas.microsoft.com/office/word/2020/wordml/sdtdatahash" xmlns:w16se="http://schemas.microsoft.com/office/word/2015/wordml/symex" xmlns:wpg="http://schemas.microsoft.com/office/word/2010/wordprocessingGroup" xmlns:wpi="http://schemas.microsoft.com/office/word/2010/wordprocessingInk" xmlns:wne="http://schemas.microsoft.com/office/word/2006/wordml" xmlns:wps="http://schemas.microsoft.com/office/word/2010/wordprocessingShape" mc:Ignorable="w14 w15 w16se w16cid w16 w16cex w16sdtdh wp14">
+  <w:abstractNum w:abstractNumId="0" w15:restartNumberingAfterBreak="0">
     <w:nsid w:val="045D161F"/>
     <w:multiLevelType w:val="multilevel"/>
     <w:tmpl w:val="B0F66F0E"/>
@@ -9813,7 +10325,7 @@
       </w:rPr>
     </w:lvl>
   </w:abstractNum>
-  <w:abstractNum w:abstractNumId="1">
+  <w:abstractNum w:abstractNumId="1" w15:restartNumberingAfterBreak="0">
     <w:nsid w:val="085A068D"/>
     <w:multiLevelType w:val="multilevel"/>
     <w:tmpl w:val="E8EC563E"/>
@@ -9926,7 +10438,7 @@
       </w:pPr>
     </w:lvl>
   </w:abstractNum>
-  <w:abstractNum w:abstractNumId="2">
+  <w:abstractNum w:abstractNumId="2" w15:restartNumberingAfterBreak="0">
     <w:nsid w:val="0B34094D"/>
     <w:multiLevelType w:val="multilevel"/>
     <w:tmpl w:val="03262E00"/>
@@ -10075,7 +10587,7 @@
       </w:rPr>
     </w:lvl>
   </w:abstractNum>
-  <w:abstractNum w:abstractNumId="3">
+  <w:abstractNum w:abstractNumId="3" w15:restartNumberingAfterBreak="0">
     <w:nsid w:val="0D552E52"/>
     <w:multiLevelType w:val="multilevel"/>
     <w:tmpl w:val="876E0A8C"/>
@@ -10188,7 +10700,7 @@
       </w:pPr>
     </w:lvl>
   </w:abstractNum>
-  <w:abstractNum w:abstractNumId="4">
+  <w:abstractNum w:abstractNumId="4" w15:restartNumberingAfterBreak="0">
     <w:nsid w:val="134B68D0"/>
     <w:multiLevelType w:val="multilevel"/>
     <w:tmpl w:val="A722338E"/>
@@ -10337,7 +10849,7 @@
       </w:rPr>
     </w:lvl>
   </w:abstractNum>
-  <w:abstractNum w:abstractNumId="5">
+  <w:abstractNum w:abstractNumId="5" w15:restartNumberingAfterBreak="0">
     <w:nsid w:val="15F516F0"/>
     <w:multiLevelType w:val="multilevel"/>
     <w:tmpl w:val="3184EB18"/>
@@ -10486,7 +10998,7 @@
       </w:rPr>
     </w:lvl>
   </w:abstractNum>
-  <w:abstractNum w:abstractNumId="6">
+  <w:abstractNum w:abstractNumId="6" w15:restartNumberingAfterBreak="0">
     <w:nsid w:val="2B46609C"/>
     <w:multiLevelType w:val="multilevel"/>
     <w:tmpl w:val="0ED67BEE"/>
@@ -10635,7 +11147,7 @@
       </w:rPr>
     </w:lvl>
   </w:abstractNum>
-  <w:abstractNum w:abstractNumId="7">
+  <w:abstractNum w:abstractNumId="7" w15:restartNumberingAfterBreak="0">
     <w:nsid w:val="450A541A"/>
     <w:multiLevelType w:val="multilevel"/>
     <w:tmpl w:val="6D7485F6"/>
@@ -10784,7 +11296,7 @@
       </w:rPr>
     </w:lvl>
   </w:abstractNum>
-  <w:abstractNum w:abstractNumId="8">
+  <w:abstractNum w:abstractNumId="8" w15:restartNumberingAfterBreak="0">
     <w:nsid w:val="49B44A5C"/>
     <w:multiLevelType w:val="multilevel"/>
     <w:tmpl w:val="F5CC3B80"/>
@@ -10933,7 +11445,7 @@
       </w:rPr>
     </w:lvl>
   </w:abstractNum>
-  <w:abstractNum w:abstractNumId="9">
+  <w:abstractNum w:abstractNumId="9" w15:restartNumberingAfterBreak="0">
     <w:nsid w:val="541D1523"/>
     <w:multiLevelType w:val="multilevel"/>
     <w:tmpl w:val="06DEB792"/>
@@ -11082,7 +11594,7 @@
       </w:rPr>
     </w:lvl>
   </w:abstractNum>
-  <w:abstractNum w:abstractNumId="10">
+  <w:abstractNum w:abstractNumId="10" w15:restartNumberingAfterBreak="0">
     <w:nsid w:val="5B6A29F2"/>
     <w:multiLevelType w:val="multilevel"/>
     <w:tmpl w:val="AC26C496"/>
@@ -11231,7 +11743,7 @@
       </w:rPr>
     </w:lvl>
   </w:abstractNum>
-  <w:abstractNum w:abstractNumId="11">
+  <w:abstractNum w:abstractNumId="11" w15:restartNumberingAfterBreak="0">
     <w:nsid w:val="7AB2409D"/>
     <w:multiLevelType w:val="multilevel"/>
     <w:tmpl w:val="2CDEC708"/>
@@ -11344,47 +11856,47 @@
       </w:pPr>
     </w:lvl>
   </w:abstractNum>
-  <w:num w:numId="1">
+  <w:num w:numId="1" w16cid:durableId="1777359326">
     <w:abstractNumId w:val="10"/>
   </w:num>
-  <w:num w:numId="2">
+  <w:num w:numId="2" w16cid:durableId="310258778">
     <w:abstractNumId w:val="7"/>
   </w:num>
-  <w:num w:numId="3">
+  <w:num w:numId="3" w16cid:durableId="451364755">
     <w:abstractNumId w:val="9"/>
   </w:num>
-  <w:num w:numId="4">
+  <w:num w:numId="4" w16cid:durableId="897713955">
     <w:abstractNumId w:val="0"/>
   </w:num>
-  <w:num w:numId="5">
+  <w:num w:numId="5" w16cid:durableId="1708291621">
     <w:abstractNumId w:val="8"/>
   </w:num>
-  <w:num w:numId="6">
+  <w:num w:numId="6" w16cid:durableId="1268075795">
     <w:abstractNumId w:val="2"/>
   </w:num>
-  <w:num w:numId="7">
+  <w:num w:numId="7" w16cid:durableId="1504903493">
     <w:abstractNumId w:val="5"/>
   </w:num>
-  <w:num w:numId="8">
+  <w:num w:numId="8" w16cid:durableId="1633902708">
     <w:abstractNumId w:val="6"/>
   </w:num>
-  <w:num w:numId="9">
+  <w:num w:numId="9" w16cid:durableId="1528716339">
     <w:abstractNumId w:val="11"/>
   </w:num>
-  <w:num w:numId="10">
+  <w:num w:numId="10" w16cid:durableId="1234198160">
     <w:abstractNumId w:val="4"/>
   </w:num>
-  <w:num w:numId="11">
+  <w:num w:numId="11" w16cid:durableId="498934053">
     <w:abstractNumId w:val="3"/>
   </w:num>
-  <w:num w:numId="12">
+  <w:num w:numId="12" w16cid:durableId="1960795869">
     <w:abstractNumId w:val="1"/>
   </w:num>
 </w:numbering>
 </file>
 
 <file path=word/styles.xml><?xml version="1.0" encoding="utf-8"?>
-<w:styles xmlns:r="http://schemas.openxmlformats.org/officeDocument/2006/relationships" xmlns:w="http://schemas.openxmlformats.org/wordprocessingml/2006/main">
+<w:styles xmlns:mc="http://schemas.openxmlformats.org/markup-compatibility/2006" xmlns:r="http://schemas.openxmlformats.org/officeDocument/2006/relationships" xmlns:w="http://schemas.openxmlformats.org/wordprocessingml/2006/main" xmlns:w14="http://schemas.microsoft.com/office/word/2010/wordml" xmlns:w15="http://schemas.microsoft.com/office/word/2012/wordml" xmlns:w16cex="http://schemas.microsoft.com/office/word/2018/wordml/cex" xmlns:w16cid="http://schemas.microsoft.com/office/word/2016/wordml/cid" xmlns:w16="http://schemas.microsoft.com/office/word/2018/wordml" xmlns:w16sdtdh="http://schemas.microsoft.com/office/word/2020/wordml/sdtdatahash" xmlns:w16se="http://schemas.microsoft.com/office/word/2015/wordml/symex" mc:Ignorable="w14 w15 w16se w16cid w16 w16cex w16sdtdh">
   <w:docDefaults>
     <w:rPrDefault>
       <w:rPr>
@@ -11400,144 +11912,383 @@
       </w:pPr>
     </w:pPrDefault>
   </w:docDefaults>
-  <w:latentStyles w:defLockedState="0" w:defUIPriority="99" w:defSemiHidden="1" w:defUnhideWhenUsed="1" w:defQFormat="0" w:count="267">
-    <w:lsdException w:name="Normal" w:semiHidden="0" w:uiPriority="0" w:unhideWhenUsed="0" w:qFormat="1"/>
-    <w:lsdException w:name="heading 1" w:semiHidden="0" w:uiPriority="9" w:unhideWhenUsed="0" w:qFormat="1"/>
-    <w:lsdException w:name="heading 2" w:uiPriority="9" w:qFormat="1"/>
-    <w:lsdException w:name="heading 3" w:uiPriority="9" w:qFormat="1"/>
-    <w:lsdException w:name="heading 4" w:uiPriority="9" w:qFormat="1"/>
-    <w:lsdException w:name="heading 5" w:uiPriority="9" w:qFormat="1"/>
-    <w:lsdException w:name="heading 6" w:uiPriority="9" w:qFormat="1"/>
-    <w:lsdException w:name="heading 7" w:uiPriority="9" w:qFormat="1"/>
-    <w:lsdException w:name="heading 8" w:uiPriority="9" w:qFormat="1"/>
-    <w:lsdException w:name="heading 9" w:uiPriority="9" w:qFormat="1"/>
-    <w:lsdException w:name="toc 1" w:uiPriority="39"/>
-    <w:lsdException w:name="toc 2" w:uiPriority="39"/>
-    <w:lsdException w:name="toc 3" w:uiPriority="39"/>
-    <w:lsdException w:name="toc 4" w:uiPriority="39"/>
-    <w:lsdException w:name="toc 5" w:uiPriority="39"/>
-    <w:lsdException w:name="toc 6" w:uiPriority="39"/>
-    <w:lsdException w:name="toc 7" w:uiPriority="39"/>
-    <w:lsdException w:name="toc 8" w:uiPriority="39"/>
-    <w:lsdException w:name="toc 9" w:uiPriority="39"/>
-    <w:lsdException w:name="caption" w:uiPriority="35" w:qFormat="1"/>
-    <w:lsdException w:name="Title" w:semiHidden="0" w:uiPriority="10" w:unhideWhenUsed="0" w:qFormat="1"/>
-    <w:lsdException w:name="Default Paragraph Font" w:uiPriority="1"/>
-    <w:lsdException w:name="Subtitle" w:semiHidden="0" w:uiPriority="11" w:unhideWhenUsed="0" w:qFormat="1"/>
-    <w:lsdException w:name="Strong" w:semiHidden="0" w:uiPriority="22" w:unhideWhenUsed="0" w:qFormat="1"/>
-    <w:lsdException w:name="Emphasis" w:semiHidden="0" w:uiPriority="20" w:unhideWhenUsed="0" w:qFormat="1"/>
+  <w:latentStyles w:defLockedState="0" w:defUIPriority="99" w:defSemiHidden="0" w:defUnhideWhenUsed="0" w:defQFormat="0" w:count="376">
+    <w:lsdException w:name="Normal" w:uiPriority="0" w:qFormat="1"/>
+    <w:lsdException w:name="heading 1" w:uiPriority="9" w:qFormat="1"/>
+    <w:lsdException w:name="heading 2" w:semiHidden="1" w:uiPriority="9" w:unhideWhenUsed="1" w:qFormat="1"/>
+    <w:lsdException w:name="heading 3" w:semiHidden="1" w:uiPriority="9" w:unhideWhenUsed="1" w:qFormat="1"/>
+    <w:lsdException w:name="heading 4" w:semiHidden="1" w:uiPriority="9" w:unhideWhenUsed="1" w:qFormat="1"/>
+    <w:lsdException w:name="heading 5" w:semiHidden="1" w:uiPriority="9" w:unhideWhenUsed="1" w:qFormat="1"/>
+    <w:lsdException w:name="heading 6" w:semiHidden="1" w:uiPriority="9" w:unhideWhenUsed="1" w:qFormat="1"/>
+    <w:lsdException w:name="heading 7" w:semiHidden="1" w:uiPriority="9" w:unhideWhenUsed="1" w:qFormat="1"/>
+    <w:lsdException w:name="heading 8" w:semiHidden="1" w:uiPriority="9" w:unhideWhenUsed="1" w:qFormat="1"/>
+    <w:lsdException w:name="heading 9" w:semiHidden="1" w:uiPriority="9" w:unhideWhenUsed="1" w:qFormat="1"/>
+    <w:lsdException w:name="index 1" w:semiHidden="1" w:unhideWhenUsed="1"/>
+    <w:lsdException w:name="index 2" w:semiHidden="1" w:unhideWhenUsed="1"/>
+    <w:lsdException w:name="index 3" w:semiHidden="1" w:unhideWhenUsed="1"/>
+    <w:lsdException w:name="index 4" w:semiHidden="1" w:unhideWhenUsed="1"/>
+    <w:lsdException w:name="index 5" w:semiHidden="1" w:unhideWhenUsed="1"/>
+    <w:lsdException w:name="index 6" w:semiHidden="1" w:unhideWhenUsed="1"/>
+    <w:lsdException w:name="index 7" w:semiHidden="1" w:unhideWhenUsed="1"/>
+    <w:lsdException w:name="index 8" w:semiHidden="1" w:unhideWhenUsed="1"/>
+    <w:lsdException w:name="index 9" w:semiHidden="1" w:unhideWhenUsed="1"/>
+    <w:lsdException w:name="toc 1" w:semiHidden="1" w:uiPriority="39" w:unhideWhenUsed="1"/>
+    <w:lsdException w:name="toc 2" w:semiHidden="1" w:uiPriority="39" w:unhideWhenUsed="1"/>
+    <w:lsdException w:name="toc 3" w:semiHidden="1" w:uiPriority="39" w:unhideWhenUsed="1"/>
+    <w:lsdException w:name="toc 4" w:semiHidden="1" w:uiPriority="39" w:unhideWhenUsed="1"/>
+    <w:lsdException w:name="toc 5" w:semiHidden="1" w:uiPriority="39" w:unhideWhenUsed="1"/>
+    <w:lsdException w:name="toc 6" w:semiHidden="1" w:uiPriority="39" w:unhideWhenUsed="1"/>
+    <w:lsdException w:name="toc 7" w:semiHidden="1" w:uiPriority="39" w:unhideWhenUsed="1"/>
+    <w:lsdException w:name="toc 8" w:semiHidden="1" w:uiPriority="39" w:unhideWhenUsed="1"/>
+    <w:lsdException w:name="toc 9" w:semiHidden="1" w:uiPriority="39" w:unhideWhenUsed="1"/>
+    <w:lsdException w:name="Normal Indent" w:semiHidden="1" w:unhideWhenUsed="1"/>
+    <w:lsdException w:name="footnote text" w:semiHidden="1" w:unhideWhenUsed="1"/>
+    <w:lsdException w:name="annotation text" w:semiHidden="1" w:unhideWhenUsed="1"/>
+    <w:lsdException w:name="header" w:semiHidden="1" w:unhideWhenUsed="1"/>
+    <w:lsdException w:name="footer" w:semiHidden="1" w:unhideWhenUsed="1"/>
+    <w:lsdException w:name="index heading" w:semiHidden="1" w:unhideWhenUsed="1"/>
+    <w:lsdException w:name="caption" w:semiHidden="1" w:uiPriority="35" w:unhideWhenUsed="1" w:qFormat="1"/>
+    <w:lsdException w:name="table of figures" w:semiHidden="1" w:unhideWhenUsed="1"/>
+    <w:lsdException w:name="envelope address" w:semiHidden="1" w:unhideWhenUsed="1"/>
+    <w:lsdException w:name="envelope return" w:semiHidden="1" w:unhideWhenUsed="1"/>
+    <w:lsdException w:name="footnote reference" w:semiHidden="1" w:unhideWhenUsed="1"/>
+    <w:lsdException w:name="annotation reference" w:semiHidden="1" w:unhideWhenUsed="1"/>
+    <w:lsdException w:name="line number" w:semiHidden="1" w:unhideWhenUsed="1"/>
+    <w:lsdException w:name="page number" w:semiHidden="1" w:unhideWhenUsed="1"/>
+    <w:lsdException w:name="endnote reference" w:semiHidden="1" w:unhideWhenUsed="1"/>
+    <w:lsdException w:name="endnote text" w:semiHidden="1" w:unhideWhenUsed="1"/>
+    <w:lsdException w:name="table of authorities" w:semiHidden="1" w:unhideWhenUsed="1"/>
+    <w:lsdException w:name="macro" w:semiHidden="1" w:unhideWhenUsed="1"/>
+    <w:lsdException w:name="toa heading" w:semiHidden="1" w:unhideWhenUsed="1"/>
+    <w:lsdException w:name="List" w:semiHidden="1" w:unhideWhenUsed="1"/>
+    <w:lsdException w:name="List Bullet" w:semiHidden="1" w:unhideWhenUsed="1"/>
+    <w:lsdException w:name="List Number" w:semiHidden="1" w:unhideWhenUsed="1"/>
+    <w:lsdException w:name="List 2" w:semiHidden="1" w:unhideWhenUsed="1"/>
+    <w:lsdException w:name="List 3" w:semiHidden="1" w:unhideWhenUsed="1"/>
+    <w:lsdException w:name="List 4" w:semiHidden="1" w:unhideWhenUsed="1"/>
+    <w:lsdException w:name="List 5" w:semiHidden="1" w:unhideWhenUsed="1"/>
+    <w:lsdException w:name="List Bullet 2" w:semiHidden="1" w:unhideWhenUsed="1"/>
+    <w:lsdException w:name="List Bullet 3" w:semiHidden="1" w:unhideWhenUsed="1"/>
+    <w:lsdException w:name="List Bullet 4" w:semiHidden="1" w:unhideWhenUsed="1"/>
+    <w:lsdException w:name="List Bullet 5" w:semiHidden="1" w:unhideWhenUsed="1"/>
+    <w:lsdException w:name="List Number 2" w:semiHidden="1" w:unhideWhenUsed="1"/>
+    <w:lsdException w:name="List Number 3" w:semiHidden="1" w:unhideWhenUsed="1"/>
+    <w:lsdException w:name="List Number 4" w:semiHidden="1" w:unhideWhenUsed="1"/>
+    <w:lsdException w:name="List Number 5" w:semiHidden="1" w:unhideWhenUsed="1"/>
+    <w:lsdException w:name="Title" w:uiPriority="10" w:qFormat="1"/>
+    <w:lsdException w:name="Closing" w:semiHidden="1" w:unhideWhenUsed="1"/>
+    <w:lsdException w:name="Signature" w:semiHidden="1" w:unhideWhenUsed="1"/>
+    <w:lsdException w:name="Default Paragraph Font" w:semiHidden="1" w:uiPriority="1" w:unhideWhenUsed="1"/>
+    <w:lsdException w:name="Body Text" w:semiHidden="1" w:unhideWhenUsed="1"/>
+    <w:lsdException w:name="Body Text Indent" w:semiHidden="1" w:unhideWhenUsed="1"/>
+    <w:lsdException w:name="List Continue" w:semiHidden="1" w:unhideWhenUsed="1"/>
+    <w:lsdException w:name="List Continue 2" w:semiHidden="1" w:unhideWhenUsed="1"/>
+    <w:lsdException w:name="List Continue 3" w:semiHidden="1" w:unhideWhenUsed="1"/>
+    <w:lsdException w:name="List Continue 4" w:semiHidden="1" w:unhideWhenUsed="1"/>
+    <w:lsdException w:name="List Continue 5" w:semiHidden="1" w:unhideWhenUsed="1"/>
+    <w:lsdException w:name="Message Header" w:semiHidden="1" w:unhideWhenUsed="1"/>
+    <w:lsdException w:name="Subtitle" w:uiPriority="11" w:qFormat="1"/>
+    <w:lsdException w:name="Salutation" w:semiHidden="1" w:unhideWhenUsed="1"/>
+    <w:lsdException w:name="Date" w:semiHidden="1" w:unhideWhenUsed="1"/>
+    <w:lsdException w:name="Body Text First Indent" w:semiHidden="1" w:unhideWhenUsed="1"/>
+    <w:lsdException w:name="Body Text First Indent 2" w:semiHidden="1" w:unhideWhenUsed="1"/>
+    <w:lsdException w:name="Note Heading" w:semiHidden="1" w:unhideWhenUsed="1"/>
+    <w:lsdException w:name="Body Text 2" w:semiHidden="1" w:unhideWhenUsed="1"/>
+    <w:lsdException w:name="Body Text 3" w:semiHidden="1" w:unhideWhenUsed="1"/>
+    <w:lsdException w:name="Body Text Indent 2" w:semiHidden="1" w:unhideWhenUsed="1"/>
+    <w:lsdException w:name="Body Text Indent 3" w:semiHidden="1" w:unhideWhenUsed="1"/>
+    <w:lsdException w:name="Block Text" w:semiHidden="1" w:unhideWhenUsed="1"/>
+    <w:lsdException w:name="Hyperlink" w:semiHidden="1" w:unhideWhenUsed="1"/>
+    <w:lsdException w:name="FollowedHyperlink" w:semiHidden="1" w:unhideWhenUsed="1"/>
+    <w:lsdException w:name="Strong" w:uiPriority="22" w:qFormat="1"/>
+    <w:lsdException w:name="Emphasis" w:uiPriority="20" w:qFormat="1"/>
+    <w:lsdException w:name="Document Map" w:semiHidden="1" w:unhideWhenUsed="1"/>
+    <w:lsdException w:name="Plain Text" w:semiHidden="1" w:unhideWhenUsed="1"/>
+    <w:lsdException w:name="E-mail Signature" w:semiHidden="1" w:unhideWhenUsed="1"/>
+    <w:lsdException w:name="HTML Top of Form" w:semiHidden="1" w:unhideWhenUsed="1"/>
+    <w:lsdException w:name="HTML Bottom of Form" w:semiHidden="1" w:unhideWhenUsed="1"/>
+    <w:lsdException w:name="Normal (Web)" w:semiHidden="1" w:unhideWhenUsed="1"/>
+    <w:lsdException w:name="HTML Acronym" w:semiHidden="1" w:unhideWhenUsed="1"/>
+    <w:lsdException w:name="HTML Address" w:semiHidden="1" w:unhideWhenUsed="1"/>
+    <w:lsdException w:name="HTML Cite" w:semiHidden="1" w:unhideWhenUsed="1"/>
+    <w:lsdException w:name="HTML Code" w:semiHidden="1" w:unhideWhenUsed="1"/>
+    <w:lsdException w:name="HTML Definition" w:semiHidden="1" w:unhideWhenUsed="1"/>
+    <w:lsdException w:name="HTML Keyboard" w:semiHidden="1" w:unhideWhenUsed="1"/>
+    <w:lsdException w:name="HTML Preformatted" w:semiHidden="1" w:unhideWhenUsed="1"/>
+    <w:lsdException w:name="HTML Sample" w:semiHidden="1" w:unhideWhenUsed="1"/>
+    <w:lsdException w:name="HTML Typewriter" w:semiHidden="1" w:unhideWhenUsed="1"/>
+    <w:lsdException w:name="HTML Variable" w:semiHidden="1" w:unhideWhenUsed="1"/>
+    <w:lsdException w:name="Normal Table" w:semiHidden="1" w:unhideWhenUsed="1"/>
+    <w:lsdException w:name="annotation subject" w:semiHidden="1" w:unhideWhenUsed="1"/>
+    <w:lsdException w:name="No List" w:semiHidden="1" w:unhideWhenUsed="1"/>
+    <w:lsdException w:name="Outline List 1" w:semiHidden="1" w:unhideWhenUsed="1"/>
+    <w:lsdException w:name="Outline List 2" w:semiHidden="1" w:unhideWhenUsed="1"/>
+    <w:lsdException w:name="Outline List 3" w:semiHidden="1" w:unhideWhenUsed="1"/>
+    <w:lsdException w:name="Table Simple 1" w:semiHidden="1" w:unhideWhenUsed="1"/>
+    <w:lsdException w:name="Table Simple 2" w:semiHidden="1" w:unhideWhenUsed="1"/>
+    <w:lsdException w:name="Table Simple 3" w:semiHidden="1" w:unhideWhenUsed="1"/>
+    <w:lsdException w:name="Table Classic 1" w:semiHidden="1" w:unhideWhenUsed="1"/>
+    <w:lsdException w:name="Table Classic 2" w:semiHidden="1" w:unhideWhenUsed="1"/>
+    <w:lsdException w:name="Table Classic 3" w:semiHidden="1" w:unhideWhenUsed="1"/>
+    <w:lsdException w:name="Table Classic 4" w:semiHidden="1" w:unhideWhenUsed="1"/>
+    <w:lsdException w:name="Table Colorful 1" w:semiHidden="1" w:unhideWhenUsed="1"/>
+    <w:lsdException w:name="Table Colorful 2" w:semiHidden="1" w:unhideWhenUsed="1"/>
+    <w:lsdException w:name="Table Colorful 3" w:semiHidden="1" w:unhideWhenUsed="1"/>
+    <w:lsdException w:name="Table Columns 1" w:semiHidden="1" w:unhideWhenUsed="1"/>
+    <w:lsdException w:name="Table Columns 2" w:semiHidden="1" w:unhideWhenUsed="1"/>
+    <w:lsdException w:name="Table Columns 3" w:semiHidden="1" w:unhideWhenUsed="1"/>
+    <w:lsdException w:name="Table Columns 4" w:semiHidden="1" w:unhideWhenUsed="1"/>
+    <w:lsdException w:name="Table Columns 5" w:semiHidden="1" w:unhideWhenUsed="1"/>
+    <w:lsdException w:name="Table Grid 1" w:semiHidden="1" w:unhideWhenUsed="1"/>
+    <w:lsdException w:name="Table Grid 2" w:semiHidden="1" w:unhideWhenUsed="1"/>
+    <w:lsdException w:name="Table Grid 3" w:semiHidden="1" w:unhideWhenUsed="1"/>
+    <w:lsdException w:name="Table Grid 4" w:semiHidden="1" w:unhideWhenUsed="1"/>
+    <w:lsdException w:name="Table Grid 5" w:semiHidden="1" w:unhideWhenUsed="1"/>
+    <w:lsdException w:name="Table Grid 6" w:semiHidden="1" w:unhideWhenUsed="1"/>
+    <w:lsdException w:name="Table Grid 7" w:semiHidden="1" w:unhideWhenUsed="1"/>
+    <w:lsdException w:name="Table Grid 8" w:semiHidden="1" w:unhideWhenUsed="1"/>
+    <w:lsdException w:name="Table List 1" w:semiHidden="1" w:unhideWhenUsed="1"/>
+    <w:lsdException w:name="Table List 2" w:semiHidden="1" w:unhideWhenUsed="1"/>
+    <w:lsdException w:name="Table List 3" w:semiHidden="1" w:unhideWhenUsed="1"/>
+    <w:lsdException w:name="Table List 4" w:semiHidden="1" w:unhideWhenUsed="1"/>
+    <w:lsdException w:name="Table List 5" w:semiHidden="1" w:unhideWhenUsed="1"/>
+    <w:lsdException w:name="Table List 6" w:semiHidden="1" w:unhideWhenUsed="1"/>
+    <w:lsdException w:name="Table List 7" w:semiHidden="1" w:unhideWhenUsed="1"/>
+    <w:lsdException w:name="Table List 8" w:semiHidden="1" w:unhideWhenUsed="1"/>
+    <w:lsdException w:name="Table 3D effects 1" w:semiHidden="1" w:unhideWhenUsed="1"/>
+    <w:lsdException w:name="Table 3D effects 2" w:semiHidden="1" w:unhideWhenUsed="1"/>
+    <w:lsdException w:name="Table 3D effects 3" w:semiHidden="1" w:unhideWhenUsed="1"/>
+    <w:lsdException w:name="Table Contemporary" w:semiHidden="1" w:unhideWhenUsed="1"/>
+    <w:lsdException w:name="Table Elegant" w:semiHidden="1" w:unhideWhenUsed="1"/>
+    <w:lsdException w:name="Table Professional" w:semiHidden="1" w:unhideWhenUsed="1"/>
+    <w:lsdException w:name="Table Subtle 1" w:semiHidden="1" w:unhideWhenUsed="1"/>
+    <w:lsdException w:name="Table Subtle 2" w:semiHidden="1" w:unhideWhenUsed="1"/>
+    <w:lsdException w:name="Table Web 1" w:semiHidden="1" w:unhideWhenUsed="1"/>
+    <w:lsdException w:name="Table Web 2" w:semiHidden="1" w:unhideWhenUsed="1"/>
+    <w:lsdException w:name="Table Web 3" w:semiHidden="1" w:unhideWhenUsed="1"/>
+    <w:lsdException w:name="Balloon Text" w:semiHidden="1" w:unhideWhenUsed="1"/>
     <w:lsdException w:name="Table Grid" w:uiPriority="59"/>
-    <w:lsdException w:name="Placeholder Text" w:unhideWhenUsed="0"/>
-    <w:lsdException w:name="No Spacing" w:semiHidden="0" w:uiPriority="1" w:unhideWhenUsed="0" w:qFormat="1"/>
-    <w:lsdException w:name="Light Shading" w:semiHidden="0" w:uiPriority="60" w:unhideWhenUsed="0"/>
-    <w:lsdException w:name="Light List" w:semiHidden="0" w:uiPriority="61" w:unhideWhenUsed="0"/>
-    <w:lsdException w:name="Light Grid" w:semiHidden="0" w:uiPriority="62" w:unhideWhenUsed="0"/>
-    <w:lsdException w:name="Medium Shading 1" w:semiHidden="0" w:uiPriority="63" w:unhideWhenUsed="0"/>
-    <w:lsdException w:name="Medium Shading 2" w:semiHidden="0" w:uiPriority="64" w:unhideWhenUsed="0"/>
-    <w:lsdException w:name="Medium List 1" w:semiHidden="0" w:uiPriority="65" w:unhideWhenUsed="0"/>
-    <w:lsdException w:name="Medium List 2" w:semiHidden="0" w:uiPriority="66" w:unhideWhenUsed="0"/>
-    <w:lsdException w:name="Medium Grid 1" w:semiHidden="0" w:uiPriority="67" w:unhideWhenUsed="0"/>
-    <w:lsdException w:name="Medium Grid 2" w:semiHidden="0" w:uiPriority="68" w:unhideWhenUsed="0"/>
-    <w:lsdException w:name="Medium Grid 3" w:semiHidden="0" w:uiPriority="69" w:unhideWhenUsed="0"/>
-    <w:lsdException w:name="Dark List" w:semiHidden="0" w:uiPriority="70" w:unhideWhenUsed="0"/>
-    <w:lsdException w:name="Colorful Shading" w:semiHidden="0" w:uiPriority="71" w:unhideWhenUsed="0"/>
-    <w:lsdException w:name="Colorful List" w:semiHidden="0" w:uiPriority="72" w:unhideWhenUsed="0"/>
-    <w:lsdException w:name="Colorful Grid" w:semiHidden="0" w:uiPriority="73" w:unhideWhenUsed="0"/>
-    <w:lsdException w:name="Light Shading Accent 1" w:semiHidden="0" w:uiPriority="60" w:unhideWhenUsed="0"/>
-    <w:lsdException w:name="Light List Accent 1" w:semiHidden="0" w:uiPriority="61" w:unhideWhenUsed="0"/>
-    <w:lsdException w:name="Light Grid Accent 1" w:semiHidden="0" w:uiPriority="62" w:unhideWhenUsed="0"/>
-    <w:lsdException w:name="Medium Shading 1 Accent 1" w:semiHidden="0" w:uiPriority="63" w:unhideWhenUsed="0"/>
-    <w:lsdException w:name="Medium Shading 2 Accent 1" w:semiHidden="0" w:uiPriority="64" w:unhideWhenUsed="0"/>
-    <w:lsdException w:name="Medium List 1 Accent 1" w:semiHidden="0" w:uiPriority="65" w:unhideWhenUsed="0"/>
-    <w:lsdException w:name="Revision" w:unhideWhenUsed="0"/>
-    <w:lsdException w:name="List Paragraph" w:semiHidden="0" w:uiPriority="34" w:unhideWhenUsed="0" w:qFormat="1"/>
-    <w:lsdException w:name="Quote" w:semiHidden="0" w:uiPriority="29" w:unhideWhenUsed="0" w:qFormat="1"/>
-    <w:lsdException w:name="Intense Quote" w:semiHidden="0" w:uiPriority="30" w:unhideWhenUsed="0" w:qFormat="1"/>
-    <w:lsdException w:name="Medium List 2 Accent 1" w:semiHidden="0" w:uiPriority="66" w:unhideWhenUsed="0"/>
-    <w:lsdException w:name="Medium Grid 1 Accent 1" w:semiHidden="0" w:uiPriority="67" w:unhideWhenUsed="0"/>
-    <w:lsdException w:name="Medium Grid 2 Accent 1" w:semiHidden="0" w:uiPriority="68" w:unhideWhenUsed="0"/>
-    <w:lsdException w:name="Medium Grid 3 Accent 1" w:semiHidden="0" w:uiPriority="69" w:unhideWhenUsed="0"/>
-    <w:lsdException w:name="Dark List Accent 1" w:semiHidden="0" w:uiPriority="70" w:unhideWhenUsed="0"/>
-    <w:lsdException w:name="Colorful Shading Accent 1" w:semiHidden="0" w:uiPriority="71" w:unhideWhenUsed="0"/>
-    <w:lsdException w:name="Colorful List Accent 1" w:semiHidden="0" w:uiPriority="72" w:unhideWhenUsed="0"/>
-    <w:lsdException w:name="Colorful Grid Accent 1" w:semiHidden="0" w:uiPriority="73" w:unhideWhenUsed="0"/>
-    <w:lsdException w:name="Light Shading Accent 2" w:semiHidden="0" w:uiPriority="60" w:unhideWhenUsed="0"/>
-    <w:lsdException w:name="Light List Accent 2" w:semiHidden="0" w:uiPriority="61" w:unhideWhenUsed="0"/>
-    <w:lsdException w:name="Light Grid Accent 2" w:semiHidden="0" w:uiPriority="62" w:unhideWhenUsed="0"/>
-    <w:lsdException w:name="Medium Shading 1 Accent 2" w:semiHidden="0" w:uiPriority="63" w:unhideWhenUsed="0"/>
-    <w:lsdException w:name="Medium Shading 2 Accent 2" w:semiHidden="0" w:uiPriority="64" w:unhideWhenUsed="0"/>
-    <w:lsdException w:name="Medium List 1 Accent 2" w:semiHidden="0" w:uiPriority="65" w:unhideWhenUsed="0"/>
-    <w:lsdException w:name="Medium List 2 Accent 2" w:semiHidden="0" w:uiPriority="66" w:unhideWhenUsed="0"/>
-    <w:lsdException w:name="Medium Grid 1 Accent 2" w:semiHidden="0" w:uiPriority="67" w:unhideWhenUsed="0"/>
-    <w:lsdException w:name="Medium Grid 2 Accent 2" w:semiHidden="0" w:uiPriority="68" w:unhideWhenUsed="0"/>
-    <w:lsdException w:name="Medium Grid 3 Accent 2" w:semiHidden="0" w:uiPriority="69" w:unhideWhenUsed="0"/>
-    <w:lsdException w:name="Dark List Accent 2" w:semiHidden="0" w:uiPriority="70" w:unhideWhenUsed="0"/>
-    <w:lsdException w:name="Colorful Shading Accent 2" w:semiHidden="0" w:uiPriority="71" w:unhideWhenUsed="0"/>
-    <w:lsdException w:name="Colorful List Accent 2" w:semiHidden="0" w:uiPriority="72" w:unhideWhenUsed="0"/>
-    <w:lsdException w:name="Colorful Grid Accent 2" w:semiHidden="0" w:uiPriority="73" w:unhideWhenUsed="0"/>
-    <w:lsdException w:name="Light Shading Accent 3" w:semiHidden="0" w:uiPriority="60" w:unhideWhenUsed="0"/>
-    <w:lsdException w:name="Light List Accent 3" w:semiHidden="0" w:uiPriority="61" w:unhideWhenUsed="0"/>
-    <w:lsdException w:name="Light Grid Accent 3" w:semiHidden="0" w:uiPriority="62" w:unhideWhenUsed="0"/>
-    <w:lsdException w:name="Medium Shading 1 Accent 3" w:semiHidden="0" w:uiPriority="63" w:unhideWhenUsed="0"/>
-    <w:lsdException w:name="Medium Shading 2 Accent 3" w:semiHidden="0" w:uiPriority="64" w:unhideWhenUsed="0"/>
-    <w:lsdException w:name="Medium List 1 Accent 3" w:semiHidden="0" w:uiPriority="65" w:unhideWhenUsed="0"/>
-    <w:lsdException w:name="Medium List 2 Accent 3" w:semiHidden="0" w:uiPriority="66" w:unhideWhenUsed="0"/>
-    <w:lsdException w:name="Medium Grid 1 Accent 3" w:semiHidden="0" w:uiPriority="67" w:unhideWhenUsed="0"/>
-    <w:lsdException w:name="Medium Grid 2 Accent 3" w:semiHidden="0" w:uiPriority="68" w:unhideWhenUsed="0"/>
-    <w:lsdException w:name="Medium Grid 3 Accent 3" w:semiHidden="0" w:uiPriority="69" w:unhideWhenUsed="0"/>
-    <w:lsdException w:name="Dark List Accent 3" w:semiHidden="0" w:uiPriority="70" w:unhideWhenUsed="0"/>
-    <w:lsdException w:name="Colorful Shading Accent 3" w:semiHidden="0" w:uiPriority="71" w:unhideWhenUsed="0"/>
-    <w:lsdException w:name="Colorful List Accent 3" w:semiHidden="0" w:uiPriority="72" w:unhideWhenUsed="0"/>
-    <w:lsdException w:name="Colorful Grid Accent 3" w:semiHidden="0" w:uiPriority="73" w:unhideWhenUsed="0"/>
-    <w:lsdException w:name="Light Shading Accent 4" w:semiHidden="0" w:uiPriority="60" w:unhideWhenUsed="0"/>
-    <w:lsdException w:name="Light List Accent 4" w:semiHidden="0" w:uiPriority="61" w:unhideWhenUsed="0"/>
-    <w:lsdException w:name="Light Grid Accent 4" w:semiHidden="0" w:uiPriority="62" w:unhideWhenUsed="0"/>
-    <w:lsdException w:name="Medium Shading 1 Accent 4" w:semiHidden="0" w:uiPriority="63" w:unhideWhenUsed="0"/>
-    <w:lsdException w:name="Medium Shading 2 Accent 4" w:semiHidden="0" w:uiPriority="64" w:unhideWhenUsed="0"/>
-    <w:lsdException w:name="Medium List 1 Accent 4" w:semiHidden="0" w:uiPriority="65" w:unhideWhenUsed="0"/>
-    <w:lsdException w:name="Medium List 2 Accent 4" w:semiHidden="0" w:uiPriority="66" w:unhideWhenUsed="0"/>
-    <w:lsdException w:name="Medium Grid 1 Accent 4" w:semiHidden="0" w:uiPriority="67" w:unhideWhenUsed="0"/>
-    <w:lsdException w:name="Medium Grid 2 Accent 4" w:semiHidden="0" w:uiPriority="68" w:unhideWhenUsed="0"/>
-    <w:lsdException w:name="Medium Grid 3 Accent 4" w:semiHidden="0" w:uiPriority="69" w:unhideWhenUsed="0"/>
-    <w:lsdException w:name="Dark List Accent 4" w:semiHidden="0" w:uiPriority="70" w:unhideWhenUsed="0"/>
-    <w:lsdException w:name="Colorful Shading Accent 4" w:semiHidden="0" w:uiPriority="71" w:unhideWhenUsed="0"/>
-    <w:lsdException w:name="Colorful List Accent 4" w:semiHidden="0" w:uiPriority="72" w:unhideWhenUsed="0"/>
-    <w:lsdException w:name="Colorful Grid Accent 4" w:semiHidden="0" w:uiPriority="73" w:unhideWhenUsed="0"/>
-    <w:lsdException w:name="Light Shading Accent 5" w:semiHidden="0" w:uiPriority="60" w:unhideWhenUsed="0"/>
-    <w:lsdException w:name="Light List Accent 5" w:semiHidden="0" w:uiPriority="61" w:unhideWhenUsed="0"/>
-    <w:lsdException w:name="Light Grid Accent 5" w:semiHidden="0" w:uiPriority="62" w:unhideWhenUsed="0"/>
-    <w:lsdException w:name="Medium Shading 1 Accent 5" w:semiHidden="0" w:uiPriority="63" w:unhideWhenUsed="0"/>
-    <w:lsdException w:name="Medium Shading 2 Accent 5" w:semiHidden="0" w:uiPriority="64" w:unhideWhenUsed="0"/>
-    <w:lsdException w:name="Medium List 1 Accent 5" w:semiHidden="0" w:uiPriority="65" w:unhideWhenUsed="0"/>
-    <w:lsdException w:name="Medium List 2 Accent 5" w:semiHidden="0" w:uiPriority="66" w:unhideWhenUsed="0"/>
-    <w:lsdException w:name="Medium Grid 1 Accent 5" w:semiHidden="0" w:uiPriority="67" w:unhideWhenUsed="0"/>
-    <w:lsdException w:name="Medium Grid 2 Accent 5" w:semiHidden="0" w:uiPriority="68" w:unhideWhenUsed="0"/>
-    <w:lsdException w:name="Medium Grid 3 Accent 5" w:semiHidden="0" w:uiPriority="69" w:unhideWhenUsed="0"/>
-    <w:lsdException w:name="Dark List Accent 5" w:semiHidden="0" w:uiPriority="70" w:unhideWhenUsed="0"/>
-    <w:lsdException w:name="Colorful Shading Accent 5" w:semiHidden="0" w:uiPriority="71" w:unhideWhenUsed="0"/>
-    <w:lsdException w:name="Colorful List Accent 5" w:semiHidden="0" w:uiPriority="72" w:unhideWhenUsed="0"/>
-    <w:lsdException w:name="Colorful Grid Accent 5" w:semiHidden="0" w:uiPriority="73" w:unhideWhenUsed="0"/>
-    <w:lsdException w:name="Light Shading Accent 6" w:semiHidden="0" w:uiPriority="60" w:unhideWhenUsed="0"/>
-    <w:lsdException w:name="Light List Accent 6" w:semiHidden="0" w:uiPriority="61" w:unhideWhenUsed="0"/>
-    <w:lsdException w:name="Light Grid Accent 6" w:semiHidden="0" w:uiPriority="62" w:unhideWhenUsed="0"/>
-    <w:lsdException w:name="Medium Shading 1 Accent 6" w:semiHidden="0" w:uiPriority="63" w:unhideWhenUsed="0"/>
-    <w:lsdException w:name="Medium Shading 2 Accent 6" w:semiHidden="0" w:uiPriority="64" w:unhideWhenUsed="0"/>
-    <w:lsdException w:name="Medium List 1 Accent 6" w:semiHidden="0" w:uiPriority="65" w:unhideWhenUsed="0"/>
-    <w:lsdException w:name="Medium List 2 Accent 6" w:semiHidden="0" w:uiPriority="66" w:unhideWhenUsed="0"/>
-    <w:lsdException w:name="Medium Grid 1 Accent 6" w:semiHidden="0" w:uiPriority="67" w:unhideWhenUsed="0"/>
-    <w:lsdException w:name="Medium Grid 2 Accent 6" w:semiHidden="0" w:uiPriority="68" w:unhideWhenUsed="0"/>
-    <w:lsdException w:name="Medium Grid 3 Accent 6" w:semiHidden="0" w:uiPriority="69" w:unhideWhenUsed="0"/>
-    <w:lsdException w:name="Dark List Accent 6" w:semiHidden="0" w:uiPriority="70" w:unhideWhenUsed="0"/>
-    <w:lsdException w:name="Colorful Shading Accent 6" w:semiHidden="0" w:uiPriority="71" w:unhideWhenUsed="0"/>
-    <w:lsdException w:name="Colorful List Accent 6" w:semiHidden="0" w:uiPriority="72" w:unhideWhenUsed="0"/>
-    <w:lsdException w:name="Colorful Grid Accent 6" w:semiHidden="0" w:uiPriority="73" w:unhideWhenUsed="0"/>
-    <w:lsdException w:name="Subtle Emphasis" w:semiHidden="0" w:uiPriority="19" w:unhideWhenUsed="0" w:qFormat="1"/>
-    <w:lsdException w:name="Intense Emphasis" w:semiHidden="0" w:uiPriority="21" w:unhideWhenUsed="0" w:qFormat="1"/>
-    <w:lsdException w:name="Subtle Reference" w:semiHidden="0" w:uiPriority="31" w:unhideWhenUsed="0" w:qFormat="1"/>
-    <w:lsdException w:name="Intense Reference" w:semiHidden="0" w:uiPriority="32" w:unhideWhenUsed="0" w:qFormat="1"/>
-    <w:lsdException w:name="Book Title" w:semiHidden="0" w:uiPriority="33" w:unhideWhenUsed="0" w:qFormat="1"/>
-    <w:lsdException w:name="Bibliography" w:uiPriority="37"/>
-    <w:lsdException w:name="TOC Heading" w:uiPriority="39" w:qFormat="1"/>
+    <w:lsdException w:name="Table Theme" w:semiHidden="1" w:unhideWhenUsed="1"/>
+    <w:lsdException w:name="Placeholder Text" w:semiHidden="1"/>
+    <w:lsdException w:name="No Spacing" w:uiPriority="1" w:qFormat="1"/>
+    <w:lsdException w:name="Light Shading" w:uiPriority="60"/>
+    <w:lsdException w:name="Light List" w:uiPriority="61"/>
+    <w:lsdException w:name="Light Grid" w:uiPriority="62"/>
+    <w:lsdException w:name="Medium Shading 1" w:uiPriority="63"/>
+    <w:lsdException w:name="Medium Shading 2" w:uiPriority="64"/>
+    <w:lsdException w:name="Medium List 1" w:uiPriority="65"/>
+    <w:lsdException w:name="Medium List 2" w:uiPriority="66"/>
+    <w:lsdException w:name="Medium Grid 1" w:uiPriority="67"/>
+    <w:lsdException w:name="Medium Grid 2" w:uiPriority="68"/>
+    <w:lsdException w:name="Medium Grid 3" w:uiPriority="69"/>
+    <w:lsdException w:name="Dark List" w:uiPriority="70"/>
+    <w:lsdException w:name="Colorful Shading" w:uiPriority="71"/>
+    <w:lsdException w:name="Colorful List" w:uiPriority="72"/>
+    <w:lsdException w:name="Colorful Grid" w:uiPriority="73"/>
+    <w:lsdException w:name="Light Shading Accent 1" w:uiPriority="60"/>
+    <w:lsdException w:name="Light List Accent 1" w:uiPriority="61"/>
+    <w:lsdException w:name="Light Grid Accent 1" w:uiPriority="62"/>
+    <w:lsdException w:name="Medium Shading 1 Accent 1" w:uiPriority="63"/>
+    <w:lsdException w:name="Medium Shading 2 Accent 1" w:uiPriority="64"/>
+    <w:lsdException w:name="Medium List 1 Accent 1" w:uiPriority="65"/>
+    <w:lsdException w:name="Revision" w:semiHidden="1"/>
+    <w:lsdException w:name="List Paragraph" w:uiPriority="34" w:qFormat="1"/>
+    <w:lsdException w:name="Quote" w:uiPriority="29" w:qFormat="1"/>
+    <w:lsdException w:name="Intense Quote" w:uiPriority="30" w:qFormat="1"/>
+    <w:lsdException w:name="Medium List 2 Accent 1" w:uiPriority="66"/>
+    <w:lsdException w:name="Medium Grid 1 Accent 1" w:uiPriority="67"/>
+    <w:lsdException w:name="Medium Grid 2 Accent 1" w:uiPriority="68"/>
+    <w:lsdException w:name="Medium Grid 3 Accent 1" w:uiPriority="69"/>
+    <w:lsdException w:name="Dark List Accent 1" w:uiPriority="70"/>
+    <w:lsdException w:name="Colorful Shading Accent 1" w:uiPriority="71"/>
+    <w:lsdException w:name="Colorful List Accent 1" w:uiPriority="72"/>
+    <w:lsdException w:name="Colorful Grid Accent 1" w:uiPriority="73"/>
+    <w:lsdException w:name="Light Shading Accent 2" w:uiPriority="60"/>
+    <w:lsdException w:name="Light List Accent 2" w:uiPriority="61"/>
+    <w:lsdException w:name="Light Grid Accent 2" w:uiPriority="62"/>
+    <w:lsdException w:name="Medium Shading 1 Accent 2" w:uiPriority="63"/>
+    <w:lsdException w:name="Medium Shading 2 Accent 2" w:uiPriority="64"/>
+    <w:lsdException w:name="Medium List 1 Accent 2" w:uiPriority="65"/>
+    <w:lsdException w:name="Medium List 2 Accent 2" w:uiPriority="66"/>
+    <w:lsdException w:name="Medium Grid 1 Accent 2" w:uiPriority="67"/>
+    <w:lsdException w:name="Medium Grid 2 Accent 2" w:uiPriority="68"/>
+    <w:lsdException w:name="Medium Grid 3 Accent 2" w:uiPriority="69"/>
+    <w:lsdException w:name="Dark List Accent 2" w:uiPriority="70"/>
+    <w:lsdException w:name="Colorful Shading Accent 2" w:uiPriority="71"/>
+    <w:lsdException w:name="Colorful List Accent 2" w:uiPriority="72"/>
+    <w:lsdException w:name="Colorful Grid Accent 2" w:uiPriority="73"/>
+    <w:lsdException w:name="Light Shading Accent 3" w:uiPriority="60"/>
+    <w:lsdException w:name="Light List Accent 3" w:uiPriority="61"/>
+    <w:lsdException w:name="Light Grid Accent 3" w:uiPriority="62"/>
+    <w:lsdException w:name="Medium Shading 1 Accent 3" w:uiPriority="63"/>
+    <w:lsdException w:name="Medium Shading 2 Accent 3" w:uiPriority="64"/>
+    <w:lsdException w:name="Medium List 1 Accent 3" w:uiPriority="65"/>
+    <w:lsdException w:name="Medium List 2 Accent 3" w:uiPriority="66"/>
+    <w:lsdException w:name="Medium Grid 1 Accent 3" w:uiPriority="67"/>
+    <w:lsdException w:name="Medium Grid 2 Accent 3" w:uiPriority="68"/>
+    <w:lsdException w:name="Medium Grid 3 Accent 3" w:uiPriority="69"/>
+    <w:lsdException w:name="Dark List Accent 3" w:uiPriority="70"/>
+    <w:lsdException w:name="Colorful Shading Accent 3" w:uiPriority="71"/>
+    <w:lsdException w:name="Colorful List Accent 3" w:uiPriority="72"/>
+    <w:lsdException w:name="Colorful Grid Accent 3" w:uiPriority="73"/>
+    <w:lsdException w:name="Light Shading Accent 4" w:uiPriority="60"/>
+    <w:lsdException w:name="Light List Accent 4" w:uiPriority="61"/>
+    <w:lsdException w:name="Light Grid Accent 4" w:uiPriority="62"/>
+    <w:lsdException w:name="Medium Shading 1 Accent 4" w:uiPriority="63"/>
+    <w:lsdException w:name="Medium Shading 2 Accent 4" w:uiPriority="64"/>
+    <w:lsdException w:name="Medium List 1 Accent 4" w:uiPriority="65"/>
+    <w:lsdException w:name="Medium List 2 Accent 4" w:uiPriority="66"/>
+    <w:lsdException w:name="Medium Grid 1 Accent 4" w:uiPriority="67"/>
+    <w:lsdException w:name="Medium Grid 2 Accent 4" w:uiPriority="68"/>
+    <w:lsdException w:name="Medium Grid 3 Accent 4" w:uiPriority="69"/>
+    <w:lsdException w:name="Dark List Accent 4" w:uiPriority="70"/>
+    <w:lsdException w:name="Colorful Shading Accent 4" w:uiPriority="71"/>
+    <w:lsdException w:name="Colorful List Accent 4" w:uiPriority="72"/>
+    <w:lsdException w:name="Colorful Grid Accent 4" w:uiPriority="73"/>
+    <w:lsdException w:name="Light Shading Accent 5" w:uiPriority="60"/>
+    <w:lsdException w:name="Light List Accent 5" w:uiPriority="61"/>
+    <w:lsdException w:name="Light Grid Accent 5" w:uiPriority="62"/>
+    <w:lsdException w:name="Medium Shading 1 Accent 5" w:uiPriority="63"/>
+    <w:lsdException w:name="Medium Shading 2 Accent 5" w:uiPriority="64"/>
+    <w:lsdException w:name="Medium List 1 Accent 5" w:uiPriority="65"/>
+    <w:lsdException w:name="Medium List 2 Accent 5" w:uiPriority="66"/>
+    <w:lsdException w:name="Medium Grid 1 Accent 5" w:uiPriority="67"/>
+    <w:lsdException w:name="Medium Grid 2 Accent 5" w:uiPriority="68"/>
+    <w:lsdException w:name="Medium Grid 3 Accent 5" w:uiPriority="69"/>
+    <w:lsdException w:name="Dark List Accent 5" w:uiPriority="70"/>
+    <w:lsdException w:name="Colorful Shading Accent 5" w:uiPriority="71"/>
+    <w:lsdException w:name="Colorful List Accent 5" w:uiPriority="72"/>
+    <w:lsdException w:name="Colorful Grid Accent 5" w:uiPriority="73"/>
+    <w:lsdException w:name="Light Shading Accent 6" w:uiPriority="60"/>
+    <w:lsdException w:name="Light List Accent 6" w:uiPriority="61"/>
+    <w:lsdException w:name="Light Grid Accent 6" w:uiPriority="62"/>
+    <w:lsdException w:name="Medium Shading 1 Accent 6" w:uiPriority="63"/>
+    <w:lsdException w:name="Medium Shading 2 Accent 6" w:uiPriority="64"/>
+    <w:lsdException w:name="Medium List 1 Accent 6" w:uiPriority="65"/>
+    <w:lsdException w:name="Medium List 2 Accent 6" w:uiPriority="66"/>
+    <w:lsdException w:name="Medium Grid 1 Accent 6" w:uiPriority="67"/>
+    <w:lsdException w:name="Medium Grid 2 Accent 6" w:uiPriority="68"/>
+    <w:lsdException w:name="Medium Grid 3 Accent 6" w:uiPriority="69"/>
+    <w:lsdException w:name="Dark List Accent 6" w:uiPriority="70"/>
+    <w:lsdException w:name="Colorful Shading Accent 6" w:uiPriority="71"/>
+    <w:lsdException w:name="Colorful List Accent 6" w:uiPriority="72"/>
+    <w:lsdException w:name="Colorful Grid Accent 6" w:uiPriority="73"/>
+    <w:lsdException w:name="Subtle Emphasis" w:uiPriority="19" w:qFormat="1"/>
+    <w:lsdException w:name="Intense Emphasis" w:uiPriority="21" w:qFormat="1"/>
+    <w:lsdException w:name="Subtle Reference" w:uiPriority="31" w:qFormat="1"/>
+    <w:lsdException w:name="Intense Reference" w:uiPriority="32" w:qFormat="1"/>
+    <w:lsdException w:name="Book Title" w:uiPriority="33" w:qFormat="1"/>
+    <w:lsdException w:name="Bibliography" w:semiHidden="1" w:uiPriority="37" w:unhideWhenUsed="1"/>
+    <w:lsdException w:name="TOC Heading" w:semiHidden="1" w:uiPriority="39" w:unhideWhenUsed="1" w:qFormat="1"/>
+    <w:lsdException w:name="Plain Table 1" w:uiPriority="41"/>
+    <w:lsdException w:name="Plain Table 2" w:uiPriority="42"/>
+    <w:lsdException w:name="Plain Table 3" w:uiPriority="43"/>
+    <w:lsdException w:name="Plain Table 4" w:uiPriority="44"/>
+    <w:lsdException w:name="Plain Table 5" w:uiPriority="45"/>
+    <w:lsdException w:name="Grid Table Light" w:uiPriority="40"/>
+    <w:lsdException w:name="Grid Table 1 Light" w:uiPriority="46"/>
+    <w:lsdException w:name="Grid Table 2" w:uiPriority="47"/>
+    <w:lsdException w:name="Grid Table 3" w:uiPriority="48"/>
+    <w:lsdException w:name="Grid Table 4" w:uiPriority="49"/>
+    <w:lsdException w:name="Grid Table 5 Dark" w:uiPriority="50"/>
+    <w:lsdException w:name="Grid Table 6 Colorful" w:uiPriority="51"/>
+    <w:lsdException w:name="Grid Table 7 Colorful" w:uiPriority="52"/>
+    <w:lsdException w:name="Grid Table 1 Light Accent 1" w:uiPriority="46"/>
+    <w:lsdException w:name="Grid Table 2 Accent 1" w:uiPriority="47"/>
+    <w:lsdException w:name="Grid Table 3 Accent 1" w:uiPriority="48"/>
+    <w:lsdException w:name="Grid Table 4 Accent 1" w:uiPriority="49"/>
+    <w:lsdException w:name="Grid Table 5 Dark Accent 1" w:uiPriority="50"/>
+    <w:lsdException w:name="Grid Table 6 Colorful Accent 1" w:uiPriority="51"/>
+    <w:lsdException w:name="Grid Table 7 Colorful Accent 1" w:uiPriority="52"/>
+    <w:lsdException w:name="Grid Table 1 Light Accent 2" w:uiPriority="46"/>
+    <w:lsdException w:name="Grid Table 2 Accent 2" w:uiPriority="47"/>
+    <w:lsdException w:name="Grid Table 3 Accent 2" w:uiPriority="48"/>
+    <w:lsdException w:name="Grid Table 4 Accent 2" w:uiPriority="49"/>
+    <w:lsdException w:name="Grid Table 5 Dark Accent 2" w:uiPriority="50"/>
+    <w:lsdException w:name="Grid Table 6 Colorful Accent 2" w:uiPriority="51"/>
+    <w:lsdException w:name="Grid Table 7 Colorful Accent 2" w:uiPriority="52"/>
+    <w:lsdException w:name="Grid Table 1 Light Accent 3" w:uiPriority="46"/>
+    <w:lsdException w:name="Grid Table 2 Accent 3" w:uiPriority="47"/>
+    <w:lsdException w:name="Grid Table 3 Accent 3" w:uiPriority="48"/>
+    <w:lsdException w:name="Grid Table 4 Accent 3" w:uiPriority="49"/>
+    <w:lsdException w:name="Grid Table 5 Dark Accent 3" w:uiPriority="50"/>
+    <w:lsdException w:name="Grid Table 6 Colorful Accent 3" w:uiPriority="51"/>
+    <w:lsdException w:name="Grid Table 7 Colorful Accent 3" w:uiPriority="52"/>
+    <w:lsdException w:name="Grid Table 1 Light Accent 4" w:uiPriority="46"/>
+    <w:lsdException w:name="Grid Table 2 Accent 4" w:uiPriority="47"/>
+    <w:lsdException w:name="Grid Table 3 Accent 4" w:uiPriority="48"/>
+    <w:lsdException w:name="Grid Table 4 Accent 4" w:uiPriority="49"/>
+    <w:lsdException w:name="Grid Table 5 Dark Accent 4" w:uiPriority="50"/>
+    <w:lsdException w:name="Grid Table 6 Colorful Accent 4" w:uiPriority="51"/>
+    <w:lsdException w:name="Grid Table 7 Colorful Accent 4" w:uiPriority="52"/>
+    <w:lsdException w:name="Grid Table 1 Light Accent 5" w:uiPriority="46"/>
+    <w:lsdException w:name="Grid Table 2 Accent 5" w:uiPriority="47"/>
+    <w:lsdException w:name="Grid Table 3 Accent 5" w:uiPriority="48"/>
+    <w:lsdException w:name="Grid Table 4 Accent 5" w:uiPriority="49"/>
+    <w:lsdException w:name="Grid Table 5 Dark Accent 5" w:uiPriority="50"/>
+    <w:lsdException w:name="Grid Table 6 Colorful Accent 5" w:uiPriority="51"/>
+    <w:lsdException w:name="Grid Table 7 Colorful Accent 5" w:uiPriority="52"/>
+    <w:lsdException w:name="Grid Table 1 Light Accent 6" w:uiPriority="46"/>
+    <w:lsdException w:name="Grid Table 2 Accent 6" w:uiPriority="47"/>
+    <w:lsdException w:name="Grid Table 3 Accent 6" w:uiPriority="48"/>
+    <w:lsdException w:name="Grid Table 4 Accent 6" w:uiPriority="49"/>
+    <w:lsdException w:name="Grid Table 5 Dark Accent 6" w:uiPriority="50"/>
+    <w:lsdException w:name="Grid Table 6 Colorful Accent 6" w:uiPriority="51"/>
+    <w:lsdException w:name="Grid Table 7 Colorful Accent 6" w:uiPriority="52"/>
+    <w:lsdException w:name="List Table 1 Light" w:uiPriority="46"/>
+    <w:lsdException w:name="List Table 2" w:uiPriority="47"/>
+    <w:lsdException w:name="List Table 3" w:uiPriority="48"/>
+    <w:lsdException w:name="List Table 4" w:uiPriority="49"/>
+    <w:lsdException w:name="List Table 5 Dark" w:uiPriority="50"/>
+    <w:lsdException w:name="List Table 6 Colorful" w:uiPriority="51"/>
+    <w:lsdException w:name="List Table 7 Colorful" w:uiPriority="52"/>
+    <w:lsdException w:name="List Table 1 Light Accent 1" w:uiPriority="46"/>
+    <w:lsdException w:name="List Table 2 Accent 1" w:uiPriority="47"/>
+    <w:lsdException w:name="List Table 3 Accent 1" w:uiPriority="48"/>
+    <w:lsdException w:name="List Table 4 Accent 1" w:uiPriority="49"/>
+    <w:lsdException w:name="List Table 5 Dark Accent 1" w:uiPriority="50"/>
+    <w:lsdException w:name="List Table 6 Colorful Accent 1" w:uiPriority="51"/>
+    <w:lsdException w:name="List Table 7 Colorful Accent 1" w:uiPriority="52"/>
+    <w:lsdException w:name="List Table 1 Light Accent 2" w:uiPriority="46"/>
+    <w:lsdException w:name="List Table 2 Accent 2" w:uiPriority="47"/>
+    <w:lsdException w:name="List Table 3 Accent 2" w:uiPriority="48"/>
+    <w:lsdException w:name="List Table 4 Accent 2" w:uiPriority="49"/>
+    <w:lsdException w:name="List Table 5 Dark Accent 2" w:uiPriority="50"/>
+    <w:lsdException w:name="List Table 6 Colorful Accent 2" w:uiPriority="51"/>
+    <w:lsdException w:name="List Table 7 Colorful Accent 2" w:uiPriority="52"/>
+    <w:lsdException w:name="List Table 1 Light Accent 3" w:uiPriority="46"/>
+    <w:lsdException w:name="List Table 2 Accent 3" w:uiPriority="47"/>
+    <w:lsdException w:name="List Table 3 Accent 3" w:uiPriority="48"/>
+    <w:lsdException w:name="List Table 4 Accent 3" w:uiPriority="49"/>
+    <w:lsdException w:name="List Table 5 Dark Accent 3" w:uiPriority="50"/>
+    <w:lsdException w:name="List Table 6 Colorful Accent 3" w:uiPriority="51"/>
+    <w:lsdException w:name="List Table 7 Colorful Accent 3" w:uiPriority="52"/>
+    <w:lsdException w:name="List Table 1 Light Accent 4" w:uiPriority="46"/>
+    <w:lsdException w:name="List Table 2 Accent 4" w:uiPriority="47"/>
+    <w:lsdException w:name="List Table 3 Accent 4" w:uiPriority="48"/>
+    <w:lsdException w:name="List Table 4 Accent 4" w:uiPriority="49"/>
+    <w:lsdException w:name="List Table 5 Dark Accent 4" w:uiPriority="50"/>
+    <w:lsdException w:name="List Table 6 Colorful Accent 4" w:uiPriority="51"/>
+    <w:lsdException w:name="List Table 7 Colorful Accent 4" w:uiPriority="52"/>
+    <w:lsdException w:name="List Table 1 Light Accent 5" w:uiPriority="46"/>
+    <w:lsdException w:name="List Table 2 Accent 5" w:uiPriority="47"/>
+    <w:lsdException w:name="List Table 3 Accent 5" w:uiPriority="48"/>
+    <w:lsdException w:name="List Table 4 Accent 5" w:uiPriority="49"/>
+    <w:lsdException w:name="List Table 5 Dark Accent 5" w:uiPriority="50"/>
+    <w:lsdException w:name="List Table 6 Colorful Accent 5" w:uiPriority="51"/>
+    <w:lsdException w:name="List Table 7 Colorful Accent 5" w:uiPriority="52"/>
+    <w:lsdException w:name="List Table 1 Light Accent 6" w:uiPriority="46"/>
+    <w:lsdException w:name="List Table 2 Accent 6" w:uiPriority="47"/>
+    <w:lsdException w:name="List Table 3 Accent 6" w:uiPriority="48"/>
+    <w:lsdException w:name="List Table 4 Accent 6" w:uiPriority="49"/>
+    <w:lsdException w:name="List Table 5 Dark Accent 6" w:uiPriority="50"/>
+    <w:lsdException w:name="List Table 6 Colorful Accent 6" w:uiPriority="51"/>
+    <w:lsdException w:name="List Table 7 Colorful Accent 6" w:uiPriority="52"/>
+    <w:lsdException w:name="Mention" w:semiHidden="1" w:unhideWhenUsed="1"/>
+    <w:lsdException w:name="Smart Hyperlink" w:semiHidden="1" w:unhideWhenUsed="1"/>
+    <w:lsdException w:name="Hashtag" w:semiHidden="1" w:unhideWhenUsed="1"/>
+    <w:lsdException w:name="Unresolved Mention" w:semiHidden="1" w:unhideWhenUsed="1"/>
+    <w:lsdException w:name="Smart Link" w:semiHidden="1" w:unhideWhenUsed="1"/>
   </w:latentStyles>
   <w:style w:type="paragraph" w:default="1" w:styleId="Normal">
     <w:name w:val="Normal"/>
@@ -11600,7 +12351,6 @@
     <w:uiPriority w:val="99"/>
     <w:semiHidden/>
     <w:unhideWhenUsed/>
-    <w:qFormat/>
     <w:tblPr>
       <w:tblInd w:w="0" w:type="dxa"/>
       <w:tblCellMar>
@@ -11744,8 +12494,8 @@
     <w:uiPriority w:val="99"/>
     <w:rsid w:val="00420F8E"/>
   </w:style>
-  <w:style w:type="character" w:customStyle="1" w:styleId="UnresolvedMention">
-    <w:name w:val="Unresolved Mention"/>
+  <w:style w:type="character" w:customStyle="1" w:styleId="Mencinsinresolver1">
+    <w:name w:val="Mención sin resolver1"/>
     <w:basedOn w:val="Fuentedeprrafopredeter"/>
     <w:uiPriority w:val="99"/>
     <w:semiHidden/>

</xml_diff>